<commit_message>
Exclude App Notifications from spec
</commit_message>
<xml_diff>
--- a/3_Android+Fundamentals+Project+Self-Evaluation.docx
+++ b/3_Android+Fundamentals+Project+Self-Evaluation.docx
@@ -118,7 +118,7 @@
     <w:tbl>
       <w:tblPr>
         <w:jc w:val="left"/>
-        <w:tblInd w:w="-612" w:type="dxa"/>
+        <w:tblInd w:w="-622" w:type="dxa"/>
         <w:tblBorders>
           <w:top w:val="single" w:sz="8" w:space="0" w:color="E4E4E4"/>
           <w:left w:val="single" w:sz="8" w:space="0" w:color="E4E4E4"/>
@@ -129,15 +129,15 @@
         </w:tblBorders>
         <w:tblCellMar>
           <w:top w:w="100" w:type="dxa"/>
-          <w:left w:w="70" w:type="dxa"/>
+          <w:left w:w="60" w:type="dxa"/>
           <w:bottom w:w="100" w:type="dxa"/>
           <w:right w:w="100" w:type="dxa"/>
         </w:tblCellMar>
       </w:tblPr>
       <w:tblGrid>
-        <w:gridCol w:w="11111"/>
-        <w:gridCol w:w="1571"/>
-        <w:gridCol w:w="1628"/>
+        <w:gridCol w:w="11110"/>
+        <w:gridCol w:w="1570"/>
+        <w:gridCol w:w="1630"/>
       </w:tblGrid>
       <w:tr>
         <w:trPr>
@@ -145,18 +145,18 @@
         </w:trPr>
         <w:tc>
           <w:tcPr>
-            <w:tcW w:w="11111" w:type="dxa"/>
-            <w:tcBorders>
-              <w:top w:val="single" w:sz="8" w:space="0" w:color="E4E4E4"/>
-              <w:left w:val="single" w:sz="8" w:space="0" w:color="E4E4E4"/>
-              <w:bottom w:val="single" w:sz="8" w:space="0" w:color="E4E4E4"/>
-              <w:insideH w:val="single" w:sz="8" w:space="0" w:color="E4E4E4"/>
-              <w:right w:val="single" w:sz="8" w:space="0" w:color="E4E4E4"/>
-              <w:insideV w:val="single" w:sz="8" w:space="0" w:color="E4E4E4"/>
-            </w:tcBorders>
-            <w:shd w:fill="FFFFFF" w:val="clear"/>
-            <w:tcMar>
-              <w:left w:w="70" w:type="dxa"/>
+            <w:tcW w:w="11110" w:type="dxa"/>
+            <w:tcBorders>
+              <w:top w:val="single" w:sz="8" w:space="0" w:color="E4E4E4"/>
+              <w:left w:val="single" w:sz="8" w:space="0" w:color="E4E4E4"/>
+              <w:bottom w:val="single" w:sz="8" w:space="0" w:color="E4E4E4"/>
+              <w:insideH w:val="single" w:sz="8" w:space="0" w:color="E4E4E4"/>
+              <w:right w:val="single" w:sz="8" w:space="0" w:color="E4E4E4"/>
+              <w:insideV w:val="single" w:sz="8" w:space="0" w:color="E4E4E4"/>
+            </w:tcBorders>
+            <w:shd w:fill="FFFFFF" w:val="clear"/>
+            <w:tcMar>
+              <w:left w:w="60" w:type="dxa"/>
             </w:tcMar>
             <w:vAlign w:val="center"/>
           </w:tcPr>
@@ -185,18 +185,18 @@
         </w:tc>
         <w:tc>
           <w:tcPr>
-            <w:tcW w:w="1571" w:type="dxa"/>
-            <w:tcBorders>
-              <w:top w:val="single" w:sz="8" w:space="0" w:color="E4E4E4"/>
-              <w:left w:val="single" w:sz="8" w:space="0" w:color="E4E4E4"/>
-              <w:bottom w:val="single" w:sz="8" w:space="0" w:color="E4E4E4"/>
-              <w:insideH w:val="single" w:sz="8" w:space="0" w:color="E4E4E4"/>
-              <w:right w:val="single" w:sz="8" w:space="0" w:color="E4E4E4"/>
-              <w:insideV w:val="single" w:sz="8" w:space="0" w:color="E4E4E4"/>
-            </w:tcBorders>
-            <w:shd w:fill="FFFFFF" w:val="clear"/>
-            <w:tcMar>
-              <w:left w:w="70" w:type="dxa"/>
+            <w:tcW w:w="1570" w:type="dxa"/>
+            <w:tcBorders>
+              <w:top w:val="single" w:sz="8" w:space="0" w:color="E4E4E4"/>
+              <w:left w:val="single" w:sz="8" w:space="0" w:color="E4E4E4"/>
+              <w:bottom w:val="single" w:sz="8" w:space="0" w:color="E4E4E4"/>
+              <w:insideH w:val="single" w:sz="8" w:space="0" w:color="E4E4E4"/>
+              <w:right w:val="single" w:sz="8" w:space="0" w:color="E4E4E4"/>
+              <w:insideV w:val="single" w:sz="8" w:space="0" w:color="E4E4E4"/>
+            </w:tcBorders>
+            <w:shd w:fill="FFFFFF" w:val="clear"/>
+            <w:tcMar>
+              <w:left w:w="60" w:type="dxa"/>
             </w:tcMar>
             <w:vAlign w:val="center"/>
           </w:tcPr>
@@ -225,18 +225,18 @@
         </w:tc>
         <w:tc>
           <w:tcPr>
-            <w:tcW w:w="1628" w:type="dxa"/>
-            <w:tcBorders>
-              <w:top w:val="single" w:sz="8" w:space="0" w:color="E4E4E4"/>
-              <w:left w:val="single" w:sz="8" w:space="0" w:color="E4E4E4"/>
-              <w:bottom w:val="single" w:sz="8" w:space="0" w:color="E4E4E4"/>
-              <w:insideH w:val="single" w:sz="8" w:space="0" w:color="E4E4E4"/>
-              <w:right w:val="single" w:sz="8" w:space="0" w:color="E4E4E4"/>
-              <w:insideV w:val="single" w:sz="8" w:space="0" w:color="E4E4E4"/>
-            </w:tcBorders>
-            <w:shd w:fill="FFFFFF" w:val="clear"/>
-            <w:tcMar>
-              <w:left w:w="70" w:type="dxa"/>
+            <w:tcW w:w="1630" w:type="dxa"/>
+            <w:tcBorders>
+              <w:top w:val="single" w:sz="8" w:space="0" w:color="E4E4E4"/>
+              <w:left w:val="single" w:sz="8" w:space="0" w:color="E4E4E4"/>
+              <w:bottom w:val="single" w:sz="8" w:space="0" w:color="E4E4E4"/>
+              <w:insideH w:val="single" w:sz="8" w:space="0" w:color="E4E4E4"/>
+              <w:right w:val="single" w:sz="8" w:space="0" w:color="E4E4E4"/>
+              <w:insideV w:val="single" w:sz="8" w:space="0" w:color="E4E4E4"/>
+            </w:tcBorders>
+            <w:shd w:fill="FFFFFF" w:val="clear"/>
+            <w:tcMar>
+              <w:left w:w="60" w:type="dxa"/>
             </w:tcMar>
             <w:vAlign w:val="center"/>
           </w:tcPr>
@@ -270,7 +270,7 @@
         </w:trPr>
         <w:tc>
           <w:tcPr>
-            <w:tcW w:w="11111" w:type="dxa"/>
+            <w:tcW w:w="11110" w:type="dxa"/>
             <w:tcBorders>
               <w:top w:val="single" w:sz="8" w:space="0" w:color="E4E4E4"/>
               <w:left w:val="single" w:sz="8" w:space="0" w:color="E4E4E4"/>
@@ -281,7 +281,7 @@
             </w:tcBorders>
             <w:shd w:fill="E5F2F9" w:val="clear"/>
             <w:tcMar>
-              <w:left w:w="70" w:type="dxa"/>
+              <w:left w:w="60" w:type="dxa"/>
             </w:tcMar>
           </w:tcPr>
           <w:p>
@@ -308,7 +308,7 @@
         </w:tc>
         <w:tc>
           <w:tcPr>
-            <w:tcW w:w="1571" w:type="dxa"/>
+            <w:tcW w:w="1570" w:type="dxa"/>
             <w:tcBorders>
               <w:top w:val="single" w:sz="8" w:space="0" w:color="E4E4E4"/>
               <w:left w:val="single" w:sz="8" w:space="0" w:color="E4E4E4"/>
@@ -319,23 +319,23 @@
             </w:tcBorders>
             <w:shd w:fill="E5F2F9" w:val="clear"/>
             <w:tcMar>
-              <w:left w:w="70" w:type="dxa"/>
-            </w:tcMar>
-          </w:tcPr>
-          <w:p>
-            <w:pPr>
-              <w:pStyle w:val="Normal"/>
-              <w:spacing w:before="0" w:after="0"/>
-              <w:rPr/>
-            </w:pPr>
-            <w:r>
-              <w:rPr/>
-            </w:r>
-          </w:p>
-        </w:tc>
-        <w:tc>
-          <w:tcPr>
-            <w:tcW w:w="1628" w:type="dxa"/>
+              <w:left w:w="60" w:type="dxa"/>
+            </w:tcMar>
+          </w:tcPr>
+          <w:p>
+            <w:pPr>
+              <w:pStyle w:val="Normal"/>
+              <w:spacing w:before="0" w:after="0"/>
+              <w:rPr/>
+            </w:pPr>
+            <w:r>
+              <w:rPr/>
+            </w:r>
+          </w:p>
+        </w:tc>
+        <w:tc>
+          <w:tcPr>
+            <w:tcW w:w="1630" w:type="dxa"/>
             <w:tcBorders>
               <w:top w:val="single" w:sz="8" w:space="0" w:color="E4E4E4"/>
               <w:left w:val="single" w:sz="8" w:space="0" w:color="E4E4E4"/>
@@ -346,7 +346,7 @@
             </w:tcBorders>
             <w:shd w:fill="E5F2F9" w:val="clear"/>
             <w:tcMar>
-              <w:left w:w="70" w:type="dxa"/>
+              <w:left w:w="60" w:type="dxa"/>
             </w:tcMar>
           </w:tcPr>
           <w:p>
@@ -367,18 +367,18 @@
         </w:trPr>
         <w:tc>
           <w:tcPr>
-            <w:tcW w:w="11111" w:type="dxa"/>
-            <w:tcBorders>
-              <w:top w:val="single" w:sz="8" w:space="0" w:color="E4E4E4"/>
-              <w:left w:val="single" w:sz="8" w:space="0" w:color="E4E4E4"/>
-              <w:bottom w:val="single" w:sz="8" w:space="0" w:color="E4E4E4"/>
-              <w:insideH w:val="single" w:sz="8" w:space="0" w:color="E4E4E4"/>
-              <w:right w:val="single" w:sz="8" w:space="0" w:color="E4E4E4"/>
-              <w:insideV w:val="single" w:sz="8" w:space="0" w:color="E4E4E4"/>
-            </w:tcBorders>
-            <w:shd w:fill="FFFFFF" w:val="clear"/>
-            <w:tcMar>
-              <w:left w:w="70" w:type="dxa"/>
+            <w:tcW w:w="11110" w:type="dxa"/>
+            <w:tcBorders>
+              <w:top w:val="single" w:sz="8" w:space="0" w:color="E4E4E4"/>
+              <w:left w:val="single" w:sz="8" w:space="0" w:color="E4E4E4"/>
+              <w:bottom w:val="single" w:sz="8" w:space="0" w:color="E4E4E4"/>
+              <w:insideH w:val="single" w:sz="8" w:space="0" w:color="E4E4E4"/>
+              <w:right w:val="single" w:sz="8" w:space="0" w:color="E4E4E4"/>
+              <w:insideV w:val="single" w:sz="8" w:space="0" w:color="E4E4E4"/>
+            </w:tcBorders>
+            <w:shd w:fill="FFFFFF" w:val="clear"/>
+            <w:tcMar>
+              <w:left w:w="60" w:type="dxa"/>
             </w:tcMar>
           </w:tcPr>
           <w:p>
@@ -399,45 +399,45 @@
         </w:tc>
         <w:tc>
           <w:tcPr>
-            <w:tcW w:w="1571" w:type="dxa"/>
-            <w:tcBorders>
-              <w:top w:val="single" w:sz="8" w:space="0" w:color="E4E4E4"/>
-              <w:left w:val="single" w:sz="8" w:space="0" w:color="E4E4E4"/>
-              <w:bottom w:val="single" w:sz="8" w:space="0" w:color="E4E4E4"/>
-              <w:insideH w:val="single" w:sz="8" w:space="0" w:color="E4E4E4"/>
-              <w:right w:val="single" w:sz="8" w:space="0" w:color="E4E4E4"/>
-              <w:insideV w:val="single" w:sz="8" w:space="0" w:color="E4E4E4"/>
-            </w:tcBorders>
-            <w:shd w:fill="FFFFFF" w:val="clear"/>
-            <w:tcMar>
-              <w:left w:w="70" w:type="dxa"/>
-            </w:tcMar>
-          </w:tcPr>
-          <w:p>
-            <w:pPr>
-              <w:pStyle w:val="Normal"/>
-              <w:spacing w:before="0" w:after="0"/>
-              <w:rPr/>
-            </w:pPr>
-            <w:r>
-              <w:rPr/>
-            </w:r>
-          </w:p>
-        </w:tc>
-        <w:tc>
-          <w:tcPr>
-            <w:tcW w:w="1628" w:type="dxa"/>
-            <w:tcBorders>
-              <w:top w:val="single" w:sz="8" w:space="0" w:color="E4E4E4"/>
-              <w:left w:val="single" w:sz="8" w:space="0" w:color="E4E4E4"/>
-              <w:bottom w:val="single" w:sz="8" w:space="0" w:color="E4E4E4"/>
-              <w:insideH w:val="single" w:sz="8" w:space="0" w:color="E4E4E4"/>
-              <w:right w:val="single" w:sz="8" w:space="0" w:color="E4E4E4"/>
-              <w:insideV w:val="single" w:sz="8" w:space="0" w:color="E4E4E4"/>
-            </w:tcBorders>
-            <w:shd w:fill="FFFFFF" w:val="clear"/>
-            <w:tcMar>
-              <w:left w:w="70" w:type="dxa"/>
+            <w:tcW w:w="1570" w:type="dxa"/>
+            <w:tcBorders>
+              <w:top w:val="single" w:sz="8" w:space="0" w:color="E4E4E4"/>
+              <w:left w:val="single" w:sz="8" w:space="0" w:color="E4E4E4"/>
+              <w:bottom w:val="single" w:sz="8" w:space="0" w:color="E4E4E4"/>
+              <w:insideH w:val="single" w:sz="8" w:space="0" w:color="E4E4E4"/>
+              <w:right w:val="single" w:sz="8" w:space="0" w:color="E4E4E4"/>
+              <w:insideV w:val="single" w:sz="8" w:space="0" w:color="E4E4E4"/>
+            </w:tcBorders>
+            <w:shd w:fill="FFFFFF" w:val="clear"/>
+            <w:tcMar>
+              <w:left w:w="60" w:type="dxa"/>
+            </w:tcMar>
+          </w:tcPr>
+          <w:p>
+            <w:pPr>
+              <w:pStyle w:val="Normal"/>
+              <w:spacing w:before="0" w:after="0"/>
+              <w:rPr/>
+            </w:pPr>
+            <w:r>
+              <w:rPr/>
+            </w:r>
+          </w:p>
+        </w:tc>
+        <w:tc>
+          <w:tcPr>
+            <w:tcW w:w="1630" w:type="dxa"/>
+            <w:tcBorders>
+              <w:top w:val="single" w:sz="8" w:space="0" w:color="E4E4E4"/>
+              <w:left w:val="single" w:sz="8" w:space="0" w:color="E4E4E4"/>
+              <w:bottom w:val="single" w:sz="8" w:space="0" w:color="E4E4E4"/>
+              <w:insideH w:val="single" w:sz="8" w:space="0" w:color="E4E4E4"/>
+              <w:right w:val="single" w:sz="8" w:space="0" w:color="E4E4E4"/>
+              <w:insideV w:val="single" w:sz="8" w:space="0" w:color="E4E4E4"/>
+            </w:tcBorders>
+            <w:shd w:fill="FFFFFF" w:val="clear"/>
+            <w:tcMar>
+              <w:left w:w="60" w:type="dxa"/>
             </w:tcMar>
           </w:tcPr>
           <w:p>
@@ -459,18 +459,18 @@
         </w:trPr>
         <w:tc>
           <w:tcPr>
-            <w:tcW w:w="11111" w:type="dxa"/>
-            <w:tcBorders>
-              <w:top w:val="single" w:sz="8" w:space="0" w:color="E4E4E4"/>
-              <w:left w:val="single" w:sz="8" w:space="0" w:color="E4E4E4"/>
-              <w:bottom w:val="single" w:sz="8" w:space="0" w:color="E4E4E4"/>
-              <w:insideH w:val="single" w:sz="8" w:space="0" w:color="E4E4E4"/>
-              <w:right w:val="single" w:sz="8" w:space="0" w:color="E4E4E4"/>
-              <w:insideV w:val="single" w:sz="8" w:space="0" w:color="E4E4E4"/>
-            </w:tcBorders>
-            <w:shd w:fill="FFFFFF" w:val="clear"/>
-            <w:tcMar>
-              <w:left w:w="70" w:type="dxa"/>
+            <w:tcW w:w="11110" w:type="dxa"/>
+            <w:tcBorders>
+              <w:top w:val="single" w:sz="8" w:space="0" w:color="E4E4E4"/>
+              <w:left w:val="single" w:sz="8" w:space="0" w:color="E4E4E4"/>
+              <w:bottom w:val="single" w:sz="8" w:space="0" w:color="E4E4E4"/>
+              <w:insideH w:val="single" w:sz="8" w:space="0" w:color="E4E4E4"/>
+              <w:right w:val="single" w:sz="8" w:space="0" w:color="E4E4E4"/>
+              <w:insideV w:val="single" w:sz="8" w:space="0" w:color="E4E4E4"/>
+            </w:tcBorders>
+            <w:shd w:fill="FFFFFF" w:val="clear"/>
+            <w:tcMar>
+              <w:left w:w="60" w:type="dxa"/>
             </w:tcMar>
           </w:tcPr>
           <w:p>
@@ -491,45 +491,45 @@
         </w:tc>
         <w:tc>
           <w:tcPr>
-            <w:tcW w:w="1571" w:type="dxa"/>
-            <w:tcBorders>
-              <w:top w:val="single" w:sz="8" w:space="0" w:color="E4E4E4"/>
-              <w:left w:val="single" w:sz="8" w:space="0" w:color="E4E4E4"/>
-              <w:bottom w:val="single" w:sz="8" w:space="0" w:color="E4E4E4"/>
-              <w:insideH w:val="single" w:sz="8" w:space="0" w:color="E4E4E4"/>
-              <w:right w:val="single" w:sz="8" w:space="0" w:color="E4E4E4"/>
-              <w:insideV w:val="single" w:sz="8" w:space="0" w:color="E4E4E4"/>
-            </w:tcBorders>
-            <w:shd w:fill="FFFFFF" w:val="clear"/>
-            <w:tcMar>
-              <w:left w:w="70" w:type="dxa"/>
-            </w:tcMar>
-          </w:tcPr>
-          <w:p>
-            <w:pPr>
-              <w:pStyle w:val="Normal"/>
-              <w:spacing w:before="0" w:after="0"/>
-              <w:rPr/>
-            </w:pPr>
-            <w:r>
-              <w:rPr/>
-            </w:r>
-          </w:p>
-        </w:tc>
-        <w:tc>
-          <w:tcPr>
-            <w:tcW w:w="1628" w:type="dxa"/>
-            <w:tcBorders>
-              <w:top w:val="single" w:sz="8" w:space="0" w:color="E4E4E4"/>
-              <w:left w:val="single" w:sz="8" w:space="0" w:color="E4E4E4"/>
-              <w:bottom w:val="single" w:sz="8" w:space="0" w:color="E4E4E4"/>
-              <w:insideH w:val="single" w:sz="8" w:space="0" w:color="E4E4E4"/>
-              <w:right w:val="single" w:sz="8" w:space="0" w:color="E4E4E4"/>
-              <w:insideV w:val="single" w:sz="8" w:space="0" w:color="E4E4E4"/>
-            </w:tcBorders>
-            <w:shd w:fill="FFFFFF" w:val="clear"/>
-            <w:tcMar>
-              <w:left w:w="70" w:type="dxa"/>
+            <w:tcW w:w="1570" w:type="dxa"/>
+            <w:tcBorders>
+              <w:top w:val="single" w:sz="8" w:space="0" w:color="E4E4E4"/>
+              <w:left w:val="single" w:sz="8" w:space="0" w:color="E4E4E4"/>
+              <w:bottom w:val="single" w:sz="8" w:space="0" w:color="E4E4E4"/>
+              <w:insideH w:val="single" w:sz="8" w:space="0" w:color="E4E4E4"/>
+              <w:right w:val="single" w:sz="8" w:space="0" w:color="E4E4E4"/>
+              <w:insideV w:val="single" w:sz="8" w:space="0" w:color="E4E4E4"/>
+            </w:tcBorders>
+            <w:shd w:fill="FFFFFF" w:val="clear"/>
+            <w:tcMar>
+              <w:left w:w="60" w:type="dxa"/>
+            </w:tcMar>
+          </w:tcPr>
+          <w:p>
+            <w:pPr>
+              <w:pStyle w:val="Normal"/>
+              <w:spacing w:before="0" w:after="0"/>
+              <w:rPr/>
+            </w:pPr>
+            <w:r>
+              <w:rPr/>
+            </w:r>
+          </w:p>
+        </w:tc>
+        <w:tc>
+          <w:tcPr>
+            <w:tcW w:w="1630" w:type="dxa"/>
+            <w:tcBorders>
+              <w:top w:val="single" w:sz="8" w:space="0" w:color="E4E4E4"/>
+              <w:left w:val="single" w:sz="8" w:space="0" w:color="E4E4E4"/>
+              <w:bottom w:val="single" w:sz="8" w:space="0" w:color="E4E4E4"/>
+              <w:insideH w:val="single" w:sz="8" w:space="0" w:color="E4E4E4"/>
+              <w:right w:val="single" w:sz="8" w:space="0" w:color="E4E4E4"/>
+              <w:insideV w:val="single" w:sz="8" w:space="0" w:color="E4E4E4"/>
+            </w:tcBorders>
+            <w:shd w:fill="FFFFFF" w:val="clear"/>
+            <w:tcMar>
+              <w:left w:w="60" w:type="dxa"/>
             </w:tcMar>
           </w:tcPr>
           <w:p>
@@ -551,18 +551,18 @@
         </w:trPr>
         <w:tc>
           <w:tcPr>
-            <w:tcW w:w="11111" w:type="dxa"/>
-            <w:tcBorders>
-              <w:top w:val="single" w:sz="8" w:space="0" w:color="E4E4E4"/>
-              <w:left w:val="single" w:sz="8" w:space="0" w:color="E4E4E4"/>
-              <w:bottom w:val="single" w:sz="8" w:space="0" w:color="E4E4E4"/>
-              <w:insideH w:val="single" w:sz="8" w:space="0" w:color="E4E4E4"/>
-              <w:right w:val="single" w:sz="8" w:space="0" w:color="E4E4E4"/>
-              <w:insideV w:val="single" w:sz="8" w:space="0" w:color="E4E4E4"/>
-            </w:tcBorders>
-            <w:shd w:fill="FFFFFF" w:val="clear"/>
-            <w:tcMar>
-              <w:left w:w="70" w:type="dxa"/>
+            <w:tcW w:w="11110" w:type="dxa"/>
+            <w:tcBorders>
+              <w:top w:val="single" w:sz="8" w:space="0" w:color="E4E4E4"/>
+              <w:left w:val="single" w:sz="8" w:space="0" w:color="E4E4E4"/>
+              <w:bottom w:val="single" w:sz="8" w:space="0" w:color="E4E4E4"/>
+              <w:insideH w:val="single" w:sz="8" w:space="0" w:color="E4E4E4"/>
+              <w:right w:val="single" w:sz="8" w:space="0" w:color="E4E4E4"/>
+              <w:insideV w:val="single" w:sz="8" w:space="0" w:color="E4E4E4"/>
+            </w:tcBorders>
+            <w:shd w:fill="FFFFFF" w:val="clear"/>
+            <w:tcMar>
+              <w:left w:w="60" w:type="dxa"/>
             </w:tcMar>
           </w:tcPr>
           <w:p>
@@ -583,45 +583,45 @@
         </w:tc>
         <w:tc>
           <w:tcPr>
-            <w:tcW w:w="1571" w:type="dxa"/>
-            <w:tcBorders>
-              <w:top w:val="single" w:sz="8" w:space="0" w:color="E4E4E4"/>
-              <w:left w:val="single" w:sz="8" w:space="0" w:color="E4E4E4"/>
-              <w:bottom w:val="single" w:sz="8" w:space="0" w:color="E4E4E4"/>
-              <w:insideH w:val="single" w:sz="8" w:space="0" w:color="E4E4E4"/>
-              <w:right w:val="single" w:sz="8" w:space="0" w:color="E4E4E4"/>
-              <w:insideV w:val="single" w:sz="8" w:space="0" w:color="E4E4E4"/>
-            </w:tcBorders>
-            <w:shd w:fill="FFFFFF" w:val="clear"/>
-            <w:tcMar>
-              <w:left w:w="70" w:type="dxa"/>
-            </w:tcMar>
-          </w:tcPr>
-          <w:p>
-            <w:pPr>
-              <w:pStyle w:val="Normal"/>
-              <w:spacing w:before="0" w:after="0"/>
-              <w:rPr/>
-            </w:pPr>
-            <w:r>
-              <w:rPr/>
-            </w:r>
-          </w:p>
-        </w:tc>
-        <w:tc>
-          <w:tcPr>
-            <w:tcW w:w="1628" w:type="dxa"/>
-            <w:tcBorders>
-              <w:top w:val="single" w:sz="8" w:space="0" w:color="E4E4E4"/>
-              <w:left w:val="single" w:sz="8" w:space="0" w:color="E4E4E4"/>
-              <w:bottom w:val="single" w:sz="8" w:space="0" w:color="E4E4E4"/>
-              <w:insideH w:val="single" w:sz="8" w:space="0" w:color="E4E4E4"/>
-              <w:right w:val="single" w:sz="8" w:space="0" w:color="E4E4E4"/>
-              <w:insideV w:val="single" w:sz="8" w:space="0" w:color="E4E4E4"/>
-            </w:tcBorders>
-            <w:shd w:fill="FFFFFF" w:val="clear"/>
-            <w:tcMar>
-              <w:left w:w="70" w:type="dxa"/>
+            <w:tcW w:w="1570" w:type="dxa"/>
+            <w:tcBorders>
+              <w:top w:val="single" w:sz="8" w:space="0" w:color="E4E4E4"/>
+              <w:left w:val="single" w:sz="8" w:space="0" w:color="E4E4E4"/>
+              <w:bottom w:val="single" w:sz="8" w:space="0" w:color="E4E4E4"/>
+              <w:insideH w:val="single" w:sz="8" w:space="0" w:color="E4E4E4"/>
+              <w:right w:val="single" w:sz="8" w:space="0" w:color="E4E4E4"/>
+              <w:insideV w:val="single" w:sz="8" w:space="0" w:color="E4E4E4"/>
+            </w:tcBorders>
+            <w:shd w:fill="FFFFFF" w:val="clear"/>
+            <w:tcMar>
+              <w:left w:w="60" w:type="dxa"/>
+            </w:tcMar>
+          </w:tcPr>
+          <w:p>
+            <w:pPr>
+              <w:pStyle w:val="Normal"/>
+              <w:spacing w:before="0" w:after="0"/>
+              <w:rPr/>
+            </w:pPr>
+            <w:r>
+              <w:rPr/>
+            </w:r>
+          </w:p>
+        </w:tc>
+        <w:tc>
+          <w:tcPr>
+            <w:tcW w:w="1630" w:type="dxa"/>
+            <w:tcBorders>
+              <w:top w:val="single" w:sz="8" w:space="0" w:color="E4E4E4"/>
+              <w:left w:val="single" w:sz="8" w:space="0" w:color="E4E4E4"/>
+              <w:bottom w:val="single" w:sz="8" w:space="0" w:color="E4E4E4"/>
+              <w:insideH w:val="single" w:sz="8" w:space="0" w:color="E4E4E4"/>
+              <w:right w:val="single" w:sz="8" w:space="0" w:color="E4E4E4"/>
+              <w:insideV w:val="single" w:sz="8" w:space="0" w:color="E4E4E4"/>
+            </w:tcBorders>
+            <w:shd w:fill="FFFFFF" w:val="clear"/>
+            <w:tcMar>
+              <w:left w:w="60" w:type="dxa"/>
             </w:tcMar>
           </w:tcPr>
           <w:p>
@@ -643,18 +643,18 @@
         </w:trPr>
         <w:tc>
           <w:tcPr>
-            <w:tcW w:w="11111" w:type="dxa"/>
-            <w:tcBorders>
-              <w:top w:val="single" w:sz="8" w:space="0" w:color="E4E4E4"/>
-              <w:left w:val="single" w:sz="8" w:space="0" w:color="E4E4E4"/>
-              <w:bottom w:val="single" w:sz="8" w:space="0" w:color="E4E4E4"/>
-              <w:insideH w:val="single" w:sz="8" w:space="0" w:color="E4E4E4"/>
-              <w:right w:val="single" w:sz="8" w:space="0" w:color="E4E4E4"/>
-              <w:insideV w:val="single" w:sz="8" w:space="0" w:color="E4E4E4"/>
-            </w:tcBorders>
-            <w:shd w:fill="FFFFFF" w:val="clear"/>
-            <w:tcMar>
-              <w:left w:w="70" w:type="dxa"/>
+            <w:tcW w:w="11110" w:type="dxa"/>
+            <w:tcBorders>
+              <w:top w:val="single" w:sz="8" w:space="0" w:color="E4E4E4"/>
+              <w:left w:val="single" w:sz="8" w:space="0" w:color="E4E4E4"/>
+              <w:bottom w:val="single" w:sz="8" w:space="0" w:color="E4E4E4"/>
+              <w:insideH w:val="single" w:sz="8" w:space="0" w:color="E4E4E4"/>
+              <w:right w:val="single" w:sz="8" w:space="0" w:color="E4E4E4"/>
+              <w:insideV w:val="single" w:sz="8" w:space="0" w:color="E4E4E4"/>
+            </w:tcBorders>
+            <w:shd w:fill="FFFFFF" w:val="clear"/>
+            <w:tcMar>
+              <w:left w:w="60" w:type="dxa"/>
             </w:tcMar>
           </w:tcPr>
           <w:p>
@@ -671,45 +671,45 @@
         </w:tc>
         <w:tc>
           <w:tcPr>
-            <w:tcW w:w="1571" w:type="dxa"/>
-            <w:tcBorders>
-              <w:top w:val="single" w:sz="8" w:space="0" w:color="E4E4E4"/>
-              <w:left w:val="single" w:sz="8" w:space="0" w:color="E4E4E4"/>
-              <w:bottom w:val="single" w:sz="8" w:space="0" w:color="E4E4E4"/>
-              <w:insideH w:val="single" w:sz="8" w:space="0" w:color="E4E4E4"/>
-              <w:right w:val="single" w:sz="8" w:space="0" w:color="E4E4E4"/>
-              <w:insideV w:val="single" w:sz="8" w:space="0" w:color="E4E4E4"/>
-            </w:tcBorders>
-            <w:shd w:fill="FFFFFF" w:val="clear"/>
-            <w:tcMar>
-              <w:left w:w="70" w:type="dxa"/>
-            </w:tcMar>
-          </w:tcPr>
-          <w:p>
-            <w:pPr>
-              <w:pStyle w:val="Normal"/>
-              <w:spacing w:before="0" w:after="0"/>
-              <w:rPr/>
-            </w:pPr>
-            <w:r>
-              <w:rPr/>
-            </w:r>
-          </w:p>
-        </w:tc>
-        <w:tc>
-          <w:tcPr>
-            <w:tcW w:w="1628" w:type="dxa"/>
-            <w:tcBorders>
-              <w:top w:val="single" w:sz="8" w:space="0" w:color="E4E4E4"/>
-              <w:left w:val="single" w:sz="8" w:space="0" w:color="E4E4E4"/>
-              <w:bottom w:val="single" w:sz="8" w:space="0" w:color="E4E4E4"/>
-              <w:insideH w:val="single" w:sz="8" w:space="0" w:color="E4E4E4"/>
-              <w:right w:val="single" w:sz="8" w:space="0" w:color="E4E4E4"/>
-              <w:insideV w:val="single" w:sz="8" w:space="0" w:color="E4E4E4"/>
-            </w:tcBorders>
-            <w:shd w:fill="FFFFFF" w:val="clear"/>
-            <w:tcMar>
-              <w:left w:w="70" w:type="dxa"/>
+            <w:tcW w:w="1570" w:type="dxa"/>
+            <w:tcBorders>
+              <w:top w:val="single" w:sz="8" w:space="0" w:color="E4E4E4"/>
+              <w:left w:val="single" w:sz="8" w:space="0" w:color="E4E4E4"/>
+              <w:bottom w:val="single" w:sz="8" w:space="0" w:color="E4E4E4"/>
+              <w:insideH w:val="single" w:sz="8" w:space="0" w:color="E4E4E4"/>
+              <w:right w:val="single" w:sz="8" w:space="0" w:color="E4E4E4"/>
+              <w:insideV w:val="single" w:sz="8" w:space="0" w:color="E4E4E4"/>
+            </w:tcBorders>
+            <w:shd w:fill="FFFFFF" w:val="clear"/>
+            <w:tcMar>
+              <w:left w:w="60" w:type="dxa"/>
+            </w:tcMar>
+          </w:tcPr>
+          <w:p>
+            <w:pPr>
+              <w:pStyle w:val="Normal"/>
+              <w:spacing w:before="0" w:after="0"/>
+              <w:rPr/>
+            </w:pPr>
+            <w:r>
+              <w:rPr/>
+            </w:r>
+          </w:p>
+        </w:tc>
+        <w:tc>
+          <w:tcPr>
+            <w:tcW w:w="1630" w:type="dxa"/>
+            <w:tcBorders>
+              <w:top w:val="single" w:sz="8" w:space="0" w:color="E4E4E4"/>
+              <w:left w:val="single" w:sz="8" w:space="0" w:color="E4E4E4"/>
+              <w:bottom w:val="single" w:sz="8" w:space="0" w:color="E4E4E4"/>
+              <w:insideH w:val="single" w:sz="8" w:space="0" w:color="E4E4E4"/>
+              <w:right w:val="single" w:sz="8" w:space="0" w:color="E4E4E4"/>
+              <w:insideV w:val="single" w:sz="8" w:space="0" w:color="E4E4E4"/>
+            </w:tcBorders>
+            <w:shd w:fill="FFFFFF" w:val="clear"/>
+            <w:tcMar>
+              <w:left w:w="60" w:type="dxa"/>
             </w:tcMar>
           </w:tcPr>
           <w:p>
@@ -731,18 +731,18 @@
         </w:trPr>
         <w:tc>
           <w:tcPr>
-            <w:tcW w:w="11111" w:type="dxa"/>
-            <w:tcBorders>
-              <w:top w:val="single" w:sz="8" w:space="0" w:color="E4E4E4"/>
-              <w:left w:val="single" w:sz="8" w:space="0" w:color="E4E4E4"/>
-              <w:bottom w:val="single" w:sz="8" w:space="0" w:color="E4E4E4"/>
-              <w:insideH w:val="single" w:sz="8" w:space="0" w:color="E4E4E4"/>
-              <w:right w:val="single" w:sz="8" w:space="0" w:color="E4E4E4"/>
-              <w:insideV w:val="single" w:sz="8" w:space="0" w:color="E4E4E4"/>
-            </w:tcBorders>
-            <w:shd w:fill="FFFFFF" w:val="clear"/>
-            <w:tcMar>
-              <w:left w:w="70" w:type="dxa"/>
+            <w:tcW w:w="11110" w:type="dxa"/>
+            <w:tcBorders>
+              <w:top w:val="single" w:sz="8" w:space="0" w:color="E4E4E4"/>
+              <w:left w:val="single" w:sz="8" w:space="0" w:color="E4E4E4"/>
+              <w:bottom w:val="single" w:sz="8" w:space="0" w:color="E4E4E4"/>
+              <w:insideH w:val="single" w:sz="8" w:space="0" w:color="E4E4E4"/>
+              <w:right w:val="single" w:sz="8" w:space="0" w:color="E4E4E4"/>
+              <w:insideV w:val="single" w:sz="8" w:space="0" w:color="E4E4E4"/>
+            </w:tcBorders>
+            <w:shd w:fill="FFFFFF" w:val="clear"/>
+            <w:tcMar>
+              <w:left w:w="60" w:type="dxa"/>
             </w:tcMar>
           </w:tcPr>
           <w:p>
@@ -759,45 +759,45 @@
         </w:tc>
         <w:tc>
           <w:tcPr>
-            <w:tcW w:w="1571" w:type="dxa"/>
-            <w:tcBorders>
-              <w:top w:val="single" w:sz="8" w:space="0" w:color="E4E4E4"/>
-              <w:left w:val="single" w:sz="8" w:space="0" w:color="E4E4E4"/>
-              <w:bottom w:val="single" w:sz="8" w:space="0" w:color="E4E4E4"/>
-              <w:insideH w:val="single" w:sz="8" w:space="0" w:color="E4E4E4"/>
-              <w:right w:val="single" w:sz="8" w:space="0" w:color="E4E4E4"/>
-              <w:insideV w:val="single" w:sz="8" w:space="0" w:color="E4E4E4"/>
-            </w:tcBorders>
-            <w:shd w:fill="FFFFFF" w:val="clear"/>
-            <w:tcMar>
-              <w:left w:w="70" w:type="dxa"/>
-            </w:tcMar>
-          </w:tcPr>
-          <w:p>
-            <w:pPr>
-              <w:pStyle w:val="Normal"/>
-              <w:spacing w:before="0" w:after="0"/>
-              <w:rPr/>
-            </w:pPr>
-            <w:r>
-              <w:rPr/>
-            </w:r>
-          </w:p>
-        </w:tc>
-        <w:tc>
-          <w:tcPr>
-            <w:tcW w:w="1628" w:type="dxa"/>
-            <w:tcBorders>
-              <w:top w:val="single" w:sz="8" w:space="0" w:color="E4E4E4"/>
-              <w:left w:val="single" w:sz="8" w:space="0" w:color="E4E4E4"/>
-              <w:bottom w:val="single" w:sz="8" w:space="0" w:color="E4E4E4"/>
-              <w:insideH w:val="single" w:sz="8" w:space="0" w:color="E4E4E4"/>
-              <w:right w:val="single" w:sz="8" w:space="0" w:color="E4E4E4"/>
-              <w:insideV w:val="single" w:sz="8" w:space="0" w:color="E4E4E4"/>
-            </w:tcBorders>
-            <w:shd w:fill="FFFFFF" w:val="clear"/>
-            <w:tcMar>
-              <w:left w:w="70" w:type="dxa"/>
+            <w:tcW w:w="1570" w:type="dxa"/>
+            <w:tcBorders>
+              <w:top w:val="single" w:sz="8" w:space="0" w:color="E4E4E4"/>
+              <w:left w:val="single" w:sz="8" w:space="0" w:color="E4E4E4"/>
+              <w:bottom w:val="single" w:sz="8" w:space="0" w:color="E4E4E4"/>
+              <w:insideH w:val="single" w:sz="8" w:space="0" w:color="E4E4E4"/>
+              <w:right w:val="single" w:sz="8" w:space="0" w:color="E4E4E4"/>
+              <w:insideV w:val="single" w:sz="8" w:space="0" w:color="E4E4E4"/>
+            </w:tcBorders>
+            <w:shd w:fill="FFFFFF" w:val="clear"/>
+            <w:tcMar>
+              <w:left w:w="60" w:type="dxa"/>
+            </w:tcMar>
+          </w:tcPr>
+          <w:p>
+            <w:pPr>
+              <w:pStyle w:val="Normal"/>
+              <w:spacing w:before="0" w:after="0"/>
+              <w:rPr/>
+            </w:pPr>
+            <w:r>
+              <w:rPr/>
+            </w:r>
+          </w:p>
+        </w:tc>
+        <w:tc>
+          <w:tcPr>
+            <w:tcW w:w="1630" w:type="dxa"/>
+            <w:tcBorders>
+              <w:top w:val="single" w:sz="8" w:space="0" w:color="E4E4E4"/>
+              <w:left w:val="single" w:sz="8" w:space="0" w:color="E4E4E4"/>
+              <w:bottom w:val="single" w:sz="8" w:space="0" w:color="E4E4E4"/>
+              <w:insideH w:val="single" w:sz="8" w:space="0" w:color="E4E4E4"/>
+              <w:right w:val="single" w:sz="8" w:space="0" w:color="E4E4E4"/>
+              <w:insideV w:val="single" w:sz="8" w:space="0" w:color="E4E4E4"/>
+            </w:tcBorders>
+            <w:shd w:fill="FFFFFF" w:val="clear"/>
+            <w:tcMar>
+              <w:left w:w="60" w:type="dxa"/>
             </w:tcMar>
           </w:tcPr>
           <w:p>
@@ -819,7 +819,7 @@
         </w:trPr>
         <w:tc>
           <w:tcPr>
-            <w:tcW w:w="11111" w:type="dxa"/>
+            <w:tcW w:w="11110" w:type="dxa"/>
             <w:tcBorders>
               <w:top w:val="single" w:sz="8" w:space="0" w:color="E4E4E4"/>
               <w:left w:val="single" w:sz="8" w:space="0" w:color="E4E4E4"/>
@@ -830,7 +830,7 @@
             </w:tcBorders>
             <w:shd w:fill="E5F2F9" w:val="clear"/>
             <w:tcMar>
-              <w:left w:w="70" w:type="dxa"/>
+              <w:left w:w="60" w:type="dxa"/>
             </w:tcMar>
           </w:tcPr>
           <w:p>
@@ -857,7 +857,7 @@
         </w:tc>
         <w:tc>
           <w:tcPr>
-            <w:tcW w:w="1571" w:type="dxa"/>
+            <w:tcW w:w="1570" w:type="dxa"/>
             <w:tcBorders>
               <w:top w:val="single" w:sz="8" w:space="0" w:color="E4E4E4"/>
               <w:left w:val="single" w:sz="8" w:space="0" w:color="E4E4E4"/>
@@ -868,23 +868,23 @@
             </w:tcBorders>
             <w:shd w:fill="E5F2F9" w:val="clear"/>
             <w:tcMar>
-              <w:left w:w="70" w:type="dxa"/>
-            </w:tcMar>
-          </w:tcPr>
-          <w:p>
-            <w:pPr>
-              <w:pStyle w:val="Normal"/>
-              <w:spacing w:before="0" w:after="0"/>
-              <w:rPr/>
-            </w:pPr>
-            <w:r>
-              <w:rPr/>
-            </w:r>
-          </w:p>
-        </w:tc>
-        <w:tc>
-          <w:tcPr>
-            <w:tcW w:w="1628" w:type="dxa"/>
+              <w:left w:w="60" w:type="dxa"/>
+            </w:tcMar>
+          </w:tcPr>
+          <w:p>
+            <w:pPr>
+              <w:pStyle w:val="Normal"/>
+              <w:spacing w:before="0" w:after="0"/>
+              <w:rPr/>
+            </w:pPr>
+            <w:r>
+              <w:rPr/>
+            </w:r>
+          </w:p>
+        </w:tc>
+        <w:tc>
+          <w:tcPr>
+            <w:tcW w:w="1630" w:type="dxa"/>
             <w:tcBorders>
               <w:top w:val="single" w:sz="8" w:space="0" w:color="E4E4E4"/>
               <w:left w:val="single" w:sz="8" w:space="0" w:color="E4E4E4"/>
@@ -895,7 +895,7 @@
             </w:tcBorders>
             <w:shd w:fill="E5F2F9" w:val="clear"/>
             <w:tcMar>
-              <w:left w:w="70" w:type="dxa"/>
+              <w:left w:w="60" w:type="dxa"/>
             </w:tcMar>
           </w:tcPr>
           <w:p>
@@ -916,18 +916,18 @@
         </w:trPr>
         <w:tc>
           <w:tcPr>
-            <w:tcW w:w="11111" w:type="dxa"/>
-            <w:tcBorders>
-              <w:top w:val="single" w:sz="8" w:space="0" w:color="E4E4E4"/>
-              <w:left w:val="single" w:sz="8" w:space="0" w:color="E4E4E4"/>
-              <w:bottom w:val="single" w:sz="8" w:space="0" w:color="E4E4E4"/>
-              <w:insideH w:val="single" w:sz="8" w:space="0" w:color="E4E4E4"/>
-              <w:right w:val="single" w:sz="8" w:space="0" w:color="E4E4E4"/>
-              <w:insideV w:val="single" w:sz="8" w:space="0" w:color="E4E4E4"/>
-            </w:tcBorders>
-            <w:shd w:fill="FFFFFF" w:val="clear"/>
-            <w:tcMar>
-              <w:left w:w="70" w:type="dxa"/>
+            <w:tcW w:w="11110" w:type="dxa"/>
+            <w:tcBorders>
+              <w:top w:val="single" w:sz="8" w:space="0" w:color="E4E4E4"/>
+              <w:left w:val="single" w:sz="8" w:space="0" w:color="E4E4E4"/>
+              <w:bottom w:val="single" w:sz="8" w:space="0" w:color="E4E4E4"/>
+              <w:insideH w:val="single" w:sz="8" w:space="0" w:color="E4E4E4"/>
+              <w:right w:val="single" w:sz="8" w:space="0" w:color="E4E4E4"/>
+              <w:insideV w:val="single" w:sz="8" w:space="0" w:color="E4E4E4"/>
+            </w:tcBorders>
+            <w:shd w:fill="FFFFFF" w:val="clear"/>
+            <w:tcMar>
+              <w:left w:w="60" w:type="dxa"/>
             </w:tcMar>
           </w:tcPr>
           <w:p>
@@ -948,45 +948,45 @@
         </w:tc>
         <w:tc>
           <w:tcPr>
-            <w:tcW w:w="1571" w:type="dxa"/>
-            <w:tcBorders>
-              <w:top w:val="single" w:sz="8" w:space="0" w:color="E4E4E4"/>
-              <w:left w:val="single" w:sz="8" w:space="0" w:color="E4E4E4"/>
-              <w:bottom w:val="single" w:sz="8" w:space="0" w:color="E4E4E4"/>
-              <w:insideH w:val="single" w:sz="8" w:space="0" w:color="E4E4E4"/>
-              <w:right w:val="single" w:sz="8" w:space="0" w:color="E4E4E4"/>
-              <w:insideV w:val="single" w:sz="8" w:space="0" w:color="E4E4E4"/>
-            </w:tcBorders>
-            <w:shd w:fill="FFFFFF" w:val="clear"/>
-            <w:tcMar>
-              <w:left w:w="70" w:type="dxa"/>
-            </w:tcMar>
-          </w:tcPr>
-          <w:p>
-            <w:pPr>
-              <w:pStyle w:val="Normal"/>
-              <w:spacing w:before="0" w:after="0"/>
-              <w:rPr/>
-            </w:pPr>
-            <w:r>
-              <w:rPr/>
-            </w:r>
-          </w:p>
-        </w:tc>
-        <w:tc>
-          <w:tcPr>
-            <w:tcW w:w="1628" w:type="dxa"/>
-            <w:tcBorders>
-              <w:top w:val="single" w:sz="8" w:space="0" w:color="E4E4E4"/>
-              <w:left w:val="single" w:sz="8" w:space="0" w:color="E4E4E4"/>
-              <w:bottom w:val="single" w:sz="8" w:space="0" w:color="E4E4E4"/>
-              <w:insideH w:val="single" w:sz="8" w:space="0" w:color="E4E4E4"/>
-              <w:right w:val="single" w:sz="8" w:space="0" w:color="E4E4E4"/>
-              <w:insideV w:val="single" w:sz="8" w:space="0" w:color="E4E4E4"/>
-            </w:tcBorders>
-            <w:shd w:fill="FFFFFF" w:val="clear"/>
-            <w:tcMar>
-              <w:left w:w="70" w:type="dxa"/>
+            <w:tcW w:w="1570" w:type="dxa"/>
+            <w:tcBorders>
+              <w:top w:val="single" w:sz="8" w:space="0" w:color="E4E4E4"/>
+              <w:left w:val="single" w:sz="8" w:space="0" w:color="E4E4E4"/>
+              <w:bottom w:val="single" w:sz="8" w:space="0" w:color="E4E4E4"/>
+              <w:insideH w:val="single" w:sz="8" w:space="0" w:color="E4E4E4"/>
+              <w:right w:val="single" w:sz="8" w:space="0" w:color="E4E4E4"/>
+              <w:insideV w:val="single" w:sz="8" w:space="0" w:color="E4E4E4"/>
+            </w:tcBorders>
+            <w:shd w:fill="FFFFFF" w:val="clear"/>
+            <w:tcMar>
+              <w:left w:w="60" w:type="dxa"/>
+            </w:tcMar>
+          </w:tcPr>
+          <w:p>
+            <w:pPr>
+              <w:pStyle w:val="Normal"/>
+              <w:spacing w:before="0" w:after="0"/>
+              <w:rPr/>
+            </w:pPr>
+            <w:r>
+              <w:rPr/>
+            </w:r>
+          </w:p>
+        </w:tc>
+        <w:tc>
+          <w:tcPr>
+            <w:tcW w:w="1630" w:type="dxa"/>
+            <w:tcBorders>
+              <w:top w:val="single" w:sz="8" w:space="0" w:color="E4E4E4"/>
+              <w:left w:val="single" w:sz="8" w:space="0" w:color="E4E4E4"/>
+              <w:bottom w:val="single" w:sz="8" w:space="0" w:color="E4E4E4"/>
+              <w:insideH w:val="single" w:sz="8" w:space="0" w:color="E4E4E4"/>
+              <w:right w:val="single" w:sz="8" w:space="0" w:color="E4E4E4"/>
+              <w:insideV w:val="single" w:sz="8" w:space="0" w:color="E4E4E4"/>
+            </w:tcBorders>
+            <w:shd w:fill="FFFFFF" w:val="clear"/>
+            <w:tcMar>
+              <w:left w:w="60" w:type="dxa"/>
             </w:tcMar>
           </w:tcPr>
           <w:p>
@@ -1008,18 +1008,18 @@
         </w:trPr>
         <w:tc>
           <w:tcPr>
-            <w:tcW w:w="11111" w:type="dxa"/>
-            <w:tcBorders>
-              <w:top w:val="single" w:sz="8" w:space="0" w:color="E4E4E4"/>
-              <w:left w:val="single" w:sz="8" w:space="0" w:color="E4E4E4"/>
-              <w:bottom w:val="single" w:sz="8" w:space="0" w:color="E4E4E4"/>
-              <w:insideH w:val="single" w:sz="8" w:space="0" w:color="E4E4E4"/>
-              <w:right w:val="single" w:sz="8" w:space="0" w:color="E4E4E4"/>
-              <w:insideV w:val="single" w:sz="8" w:space="0" w:color="E4E4E4"/>
-            </w:tcBorders>
-            <w:shd w:fill="FFFFFF" w:val="clear"/>
-            <w:tcMar>
-              <w:left w:w="70" w:type="dxa"/>
+            <w:tcW w:w="11110" w:type="dxa"/>
+            <w:tcBorders>
+              <w:top w:val="single" w:sz="8" w:space="0" w:color="E4E4E4"/>
+              <w:left w:val="single" w:sz="8" w:space="0" w:color="E4E4E4"/>
+              <w:bottom w:val="single" w:sz="8" w:space="0" w:color="E4E4E4"/>
+              <w:insideH w:val="single" w:sz="8" w:space="0" w:color="E4E4E4"/>
+              <w:right w:val="single" w:sz="8" w:space="0" w:color="E4E4E4"/>
+              <w:insideV w:val="single" w:sz="8" w:space="0" w:color="E4E4E4"/>
+            </w:tcBorders>
+            <w:shd w:fill="FFFFFF" w:val="clear"/>
+            <w:tcMar>
+              <w:left w:w="60" w:type="dxa"/>
             </w:tcMar>
           </w:tcPr>
           <w:p>
@@ -1040,45 +1040,45 @@
         </w:tc>
         <w:tc>
           <w:tcPr>
-            <w:tcW w:w="1571" w:type="dxa"/>
-            <w:tcBorders>
-              <w:top w:val="single" w:sz="8" w:space="0" w:color="E4E4E4"/>
-              <w:left w:val="single" w:sz="8" w:space="0" w:color="E4E4E4"/>
-              <w:bottom w:val="single" w:sz="8" w:space="0" w:color="E4E4E4"/>
-              <w:insideH w:val="single" w:sz="8" w:space="0" w:color="E4E4E4"/>
-              <w:right w:val="single" w:sz="8" w:space="0" w:color="E4E4E4"/>
-              <w:insideV w:val="single" w:sz="8" w:space="0" w:color="E4E4E4"/>
-            </w:tcBorders>
-            <w:shd w:fill="FFFFFF" w:val="clear"/>
-            <w:tcMar>
-              <w:left w:w="70" w:type="dxa"/>
-            </w:tcMar>
-          </w:tcPr>
-          <w:p>
-            <w:pPr>
-              <w:pStyle w:val="Normal"/>
-              <w:spacing w:before="0" w:after="0"/>
-              <w:rPr/>
-            </w:pPr>
-            <w:r>
-              <w:rPr/>
-            </w:r>
-          </w:p>
-        </w:tc>
-        <w:tc>
-          <w:tcPr>
-            <w:tcW w:w="1628" w:type="dxa"/>
-            <w:tcBorders>
-              <w:top w:val="single" w:sz="8" w:space="0" w:color="E4E4E4"/>
-              <w:left w:val="single" w:sz="8" w:space="0" w:color="E4E4E4"/>
-              <w:bottom w:val="single" w:sz="8" w:space="0" w:color="E4E4E4"/>
-              <w:insideH w:val="single" w:sz="8" w:space="0" w:color="E4E4E4"/>
-              <w:right w:val="single" w:sz="8" w:space="0" w:color="E4E4E4"/>
-              <w:insideV w:val="single" w:sz="8" w:space="0" w:color="E4E4E4"/>
-            </w:tcBorders>
-            <w:shd w:fill="FFFFFF" w:val="clear"/>
-            <w:tcMar>
-              <w:left w:w="70" w:type="dxa"/>
+            <w:tcW w:w="1570" w:type="dxa"/>
+            <w:tcBorders>
+              <w:top w:val="single" w:sz="8" w:space="0" w:color="E4E4E4"/>
+              <w:left w:val="single" w:sz="8" w:space="0" w:color="E4E4E4"/>
+              <w:bottom w:val="single" w:sz="8" w:space="0" w:color="E4E4E4"/>
+              <w:insideH w:val="single" w:sz="8" w:space="0" w:color="E4E4E4"/>
+              <w:right w:val="single" w:sz="8" w:space="0" w:color="E4E4E4"/>
+              <w:insideV w:val="single" w:sz="8" w:space="0" w:color="E4E4E4"/>
+            </w:tcBorders>
+            <w:shd w:fill="FFFFFF" w:val="clear"/>
+            <w:tcMar>
+              <w:left w:w="60" w:type="dxa"/>
+            </w:tcMar>
+          </w:tcPr>
+          <w:p>
+            <w:pPr>
+              <w:pStyle w:val="Normal"/>
+              <w:spacing w:before="0" w:after="0"/>
+              <w:rPr/>
+            </w:pPr>
+            <w:r>
+              <w:rPr/>
+            </w:r>
+          </w:p>
+        </w:tc>
+        <w:tc>
+          <w:tcPr>
+            <w:tcW w:w="1630" w:type="dxa"/>
+            <w:tcBorders>
+              <w:top w:val="single" w:sz="8" w:space="0" w:color="E4E4E4"/>
+              <w:left w:val="single" w:sz="8" w:space="0" w:color="E4E4E4"/>
+              <w:bottom w:val="single" w:sz="8" w:space="0" w:color="E4E4E4"/>
+              <w:insideH w:val="single" w:sz="8" w:space="0" w:color="E4E4E4"/>
+              <w:right w:val="single" w:sz="8" w:space="0" w:color="E4E4E4"/>
+              <w:insideV w:val="single" w:sz="8" w:space="0" w:color="E4E4E4"/>
+            </w:tcBorders>
+            <w:shd w:fill="FFFFFF" w:val="clear"/>
+            <w:tcMar>
+              <w:left w:w="60" w:type="dxa"/>
             </w:tcMar>
           </w:tcPr>
           <w:p>
@@ -1100,18 +1100,18 @@
         </w:trPr>
         <w:tc>
           <w:tcPr>
-            <w:tcW w:w="11111" w:type="dxa"/>
-            <w:tcBorders>
-              <w:top w:val="single" w:sz="8" w:space="0" w:color="E4E4E4"/>
-              <w:left w:val="single" w:sz="8" w:space="0" w:color="E4E4E4"/>
-              <w:bottom w:val="single" w:sz="8" w:space="0" w:color="E4E4E4"/>
-              <w:insideH w:val="single" w:sz="8" w:space="0" w:color="E4E4E4"/>
-              <w:right w:val="single" w:sz="8" w:space="0" w:color="E4E4E4"/>
-              <w:insideV w:val="single" w:sz="8" w:space="0" w:color="E4E4E4"/>
-            </w:tcBorders>
-            <w:shd w:fill="FFFFFF" w:val="clear"/>
-            <w:tcMar>
-              <w:left w:w="70" w:type="dxa"/>
+            <w:tcW w:w="11110" w:type="dxa"/>
+            <w:tcBorders>
+              <w:top w:val="single" w:sz="8" w:space="0" w:color="E4E4E4"/>
+              <w:left w:val="single" w:sz="8" w:space="0" w:color="E4E4E4"/>
+              <w:bottom w:val="single" w:sz="8" w:space="0" w:color="E4E4E4"/>
+              <w:insideH w:val="single" w:sz="8" w:space="0" w:color="E4E4E4"/>
+              <w:right w:val="single" w:sz="8" w:space="0" w:color="E4E4E4"/>
+              <w:insideV w:val="single" w:sz="8" w:space="0" w:color="E4E4E4"/>
+            </w:tcBorders>
+            <w:shd w:fill="FFFFFF" w:val="clear"/>
+            <w:tcMar>
+              <w:left w:w="60" w:type="dxa"/>
             </w:tcMar>
           </w:tcPr>
           <w:p>
@@ -1132,45 +1132,45 @@
         </w:tc>
         <w:tc>
           <w:tcPr>
-            <w:tcW w:w="1571" w:type="dxa"/>
-            <w:tcBorders>
-              <w:top w:val="single" w:sz="8" w:space="0" w:color="E4E4E4"/>
-              <w:left w:val="single" w:sz="8" w:space="0" w:color="E4E4E4"/>
-              <w:bottom w:val="single" w:sz="8" w:space="0" w:color="E4E4E4"/>
-              <w:insideH w:val="single" w:sz="8" w:space="0" w:color="E4E4E4"/>
-              <w:right w:val="single" w:sz="8" w:space="0" w:color="E4E4E4"/>
-              <w:insideV w:val="single" w:sz="8" w:space="0" w:color="E4E4E4"/>
-            </w:tcBorders>
-            <w:shd w:fill="FFFFFF" w:val="clear"/>
-            <w:tcMar>
-              <w:left w:w="70" w:type="dxa"/>
-            </w:tcMar>
-          </w:tcPr>
-          <w:p>
-            <w:pPr>
-              <w:pStyle w:val="Normal"/>
-              <w:spacing w:before="0" w:after="0"/>
-              <w:rPr/>
-            </w:pPr>
-            <w:r>
-              <w:rPr/>
-            </w:r>
-          </w:p>
-        </w:tc>
-        <w:tc>
-          <w:tcPr>
-            <w:tcW w:w="1628" w:type="dxa"/>
-            <w:tcBorders>
-              <w:top w:val="single" w:sz="8" w:space="0" w:color="E4E4E4"/>
-              <w:left w:val="single" w:sz="8" w:space="0" w:color="E4E4E4"/>
-              <w:bottom w:val="single" w:sz="8" w:space="0" w:color="E4E4E4"/>
-              <w:insideH w:val="single" w:sz="8" w:space="0" w:color="E4E4E4"/>
-              <w:right w:val="single" w:sz="8" w:space="0" w:color="E4E4E4"/>
-              <w:insideV w:val="single" w:sz="8" w:space="0" w:color="E4E4E4"/>
-            </w:tcBorders>
-            <w:shd w:fill="FFFFFF" w:val="clear"/>
-            <w:tcMar>
-              <w:left w:w="70" w:type="dxa"/>
+            <w:tcW w:w="1570" w:type="dxa"/>
+            <w:tcBorders>
+              <w:top w:val="single" w:sz="8" w:space="0" w:color="E4E4E4"/>
+              <w:left w:val="single" w:sz="8" w:space="0" w:color="E4E4E4"/>
+              <w:bottom w:val="single" w:sz="8" w:space="0" w:color="E4E4E4"/>
+              <w:insideH w:val="single" w:sz="8" w:space="0" w:color="E4E4E4"/>
+              <w:right w:val="single" w:sz="8" w:space="0" w:color="E4E4E4"/>
+              <w:insideV w:val="single" w:sz="8" w:space="0" w:color="E4E4E4"/>
+            </w:tcBorders>
+            <w:shd w:fill="FFFFFF" w:val="clear"/>
+            <w:tcMar>
+              <w:left w:w="60" w:type="dxa"/>
+            </w:tcMar>
+          </w:tcPr>
+          <w:p>
+            <w:pPr>
+              <w:pStyle w:val="Normal"/>
+              <w:spacing w:before="0" w:after="0"/>
+              <w:rPr/>
+            </w:pPr>
+            <w:r>
+              <w:rPr/>
+            </w:r>
+          </w:p>
+        </w:tc>
+        <w:tc>
+          <w:tcPr>
+            <w:tcW w:w="1630" w:type="dxa"/>
+            <w:tcBorders>
+              <w:top w:val="single" w:sz="8" w:space="0" w:color="E4E4E4"/>
+              <w:left w:val="single" w:sz="8" w:space="0" w:color="E4E4E4"/>
+              <w:bottom w:val="single" w:sz="8" w:space="0" w:color="E4E4E4"/>
+              <w:insideH w:val="single" w:sz="8" w:space="0" w:color="E4E4E4"/>
+              <w:right w:val="single" w:sz="8" w:space="0" w:color="E4E4E4"/>
+              <w:insideV w:val="single" w:sz="8" w:space="0" w:color="E4E4E4"/>
+            </w:tcBorders>
+            <w:shd w:fill="FFFFFF" w:val="clear"/>
+            <w:tcMar>
+              <w:left w:w="60" w:type="dxa"/>
             </w:tcMar>
           </w:tcPr>
           <w:p>
@@ -1192,7 +1192,7 @@
         </w:trPr>
         <w:tc>
           <w:tcPr>
-            <w:tcW w:w="11111" w:type="dxa"/>
+            <w:tcW w:w="11110" w:type="dxa"/>
             <w:tcBorders>
               <w:top w:val="single" w:sz="8" w:space="0" w:color="E4E4E4"/>
               <w:left w:val="single" w:sz="8" w:space="0" w:color="E4E4E4"/>
@@ -1203,7 +1203,7 @@
             </w:tcBorders>
             <w:shd w:fill="E5F2F9" w:val="clear"/>
             <w:tcMar>
-              <w:left w:w="70" w:type="dxa"/>
+              <w:left w:w="60" w:type="dxa"/>
             </w:tcMar>
           </w:tcPr>
           <w:p>
@@ -1235,7 +1235,7 @@
         </w:tc>
         <w:tc>
           <w:tcPr>
-            <w:tcW w:w="1571" w:type="dxa"/>
+            <w:tcW w:w="1570" w:type="dxa"/>
             <w:tcBorders>
               <w:top w:val="single" w:sz="8" w:space="0" w:color="E4E4E4"/>
               <w:left w:val="single" w:sz="8" w:space="0" w:color="E4E4E4"/>
@@ -1246,7 +1246,7 @@
             </w:tcBorders>
             <w:shd w:fill="E5F2F9" w:val="clear"/>
             <w:tcMar>
-              <w:left w:w="70" w:type="dxa"/>
+              <w:left w:w="60" w:type="dxa"/>
             </w:tcMar>
           </w:tcPr>
           <w:p>
@@ -1267,7 +1267,7 @@
         </w:tc>
         <w:tc>
           <w:tcPr>
-            <w:tcW w:w="1628" w:type="dxa"/>
+            <w:tcW w:w="1630" w:type="dxa"/>
             <w:tcBorders>
               <w:top w:val="single" w:sz="8" w:space="0" w:color="E4E4E4"/>
               <w:left w:val="single" w:sz="8" w:space="0" w:color="E4E4E4"/>
@@ -1278,7 +1278,7 @@
             </w:tcBorders>
             <w:shd w:fill="E5F2F9" w:val="clear"/>
             <w:tcMar>
-              <w:left w:w="70" w:type="dxa"/>
+              <w:left w:w="60" w:type="dxa"/>
             </w:tcMar>
           </w:tcPr>
           <w:p>
@@ -1304,7 +1304,7 @@
         </w:trPr>
         <w:tc>
           <w:tcPr>
-            <w:tcW w:w="11111" w:type="dxa"/>
+            <w:tcW w:w="11110" w:type="dxa"/>
             <w:tcBorders>
               <w:top w:val="single" w:sz="8" w:space="0" w:color="E4E4E4"/>
               <w:left w:val="single" w:sz="8" w:space="0" w:color="E4E4E4"/>
@@ -1316,7 +1316,7 @@
             <w:shd w:fill="FFFFFF" w:val="clear"/>
             <w:tcMar>
               <w:top w:w="60" w:type="dxa"/>
-              <w:left w:w="30" w:type="dxa"/>
+              <w:left w:w="20" w:type="dxa"/>
               <w:bottom w:w="60" w:type="dxa"/>
               <w:right w:w="60" w:type="dxa"/>
             </w:tcMar>
@@ -1355,50 +1355,50 @@
         </w:tc>
         <w:tc>
           <w:tcPr>
-            <w:tcW w:w="1571" w:type="dxa"/>
-            <w:tcBorders>
-              <w:top w:val="single" w:sz="8" w:space="0" w:color="E4E4E4"/>
-              <w:left w:val="single" w:sz="8" w:space="0" w:color="E4E4E4"/>
-              <w:bottom w:val="single" w:sz="8" w:space="0" w:color="E4E4E4"/>
-              <w:insideH w:val="single" w:sz="8" w:space="0" w:color="E4E4E4"/>
-              <w:right w:val="single" w:sz="8" w:space="0" w:color="E4E4E4"/>
-              <w:insideV w:val="single" w:sz="8" w:space="0" w:color="E4E4E4"/>
-            </w:tcBorders>
-            <w:shd w:fill="FFFFFF" w:val="clear"/>
-            <w:tcMar>
-              <w:left w:w="70" w:type="dxa"/>
-            </w:tcMar>
-          </w:tcPr>
-          <w:p>
-            <w:pPr>
-              <w:pStyle w:val="Normal"/>
-              <w:keepNext/>
-              <w:keepLines w:val="false"/>
-              <w:widowControl/>
-              <w:spacing w:lineRule="auto" w:line="240" w:before="0" w:after="0"/>
-              <w:ind w:left="0" w:right="0" w:hanging="0"/>
-              <w:jc w:val="left"/>
-              <w:rPr/>
-            </w:pPr>
-            <w:r>
-              <w:rPr/>
-            </w:r>
-          </w:p>
-        </w:tc>
-        <w:tc>
-          <w:tcPr>
-            <w:tcW w:w="1628" w:type="dxa"/>
-            <w:tcBorders>
-              <w:top w:val="single" w:sz="8" w:space="0" w:color="E4E4E4"/>
-              <w:left w:val="single" w:sz="8" w:space="0" w:color="E4E4E4"/>
-              <w:bottom w:val="single" w:sz="8" w:space="0" w:color="E4E4E4"/>
-              <w:insideH w:val="single" w:sz="8" w:space="0" w:color="E4E4E4"/>
-              <w:right w:val="single" w:sz="8" w:space="0" w:color="E4E4E4"/>
-              <w:insideV w:val="single" w:sz="8" w:space="0" w:color="E4E4E4"/>
-            </w:tcBorders>
-            <w:shd w:fill="FFFFFF" w:val="clear"/>
-            <w:tcMar>
-              <w:left w:w="70" w:type="dxa"/>
+            <w:tcW w:w="1570" w:type="dxa"/>
+            <w:tcBorders>
+              <w:top w:val="single" w:sz="8" w:space="0" w:color="E4E4E4"/>
+              <w:left w:val="single" w:sz="8" w:space="0" w:color="E4E4E4"/>
+              <w:bottom w:val="single" w:sz="8" w:space="0" w:color="E4E4E4"/>
+              <w:insideH w:val="single" w:sz="8" w:space="0" w:color="E4E4E4"/>
+              <w:right w:val="single" w:sz="8" w:space="0" w:color="E4E4E4"/>
+              <w:insideV w:val="single" w:sz="8" w:space="0" w:color="E4E4E4"/>
+            </w:tcBorders>
+            <w:shd w:fill="FFFFFF" w:val="clear"/>
+            <w:tcMar>
+              <w:left w:w="60" w:type="dxa"/>
+            </w:tcMar>
+          </w:tcPr>
+          <w:p>
+            <w:pPr>
+              <w:pStyle w:val="Normal"/>
+              <w:keepNext/>
+              <w:keepLines w:val="false"/>
+              <w:widowControl/>
+              <w:spacing w:lineRule="auto" w:line="240" w:before="0" w:after="0"/>
+              <w:ind w:left="0" w:right="0" w:hanging="0"/>
+              <w:jc w:val="left"/>
+              <w:rPr/>
+            </w:pPr>
+            <w:r>
+              <w:rPr/>
+            </w:r>
+          </w:p>
+        </w:tc>
+        <w:tc>
+          <w:tcPr>
+            <w:tcW w:w="1630" w:type="dxa"/>
+            <w:tcBorders>
+              <w:top w:val="single" w:sz="8" w:space="0" w:color="E4E4E4"/>
+              <w:left w:val="single" w:sz="8" w:space="0" w:color="E4E4E4"/>
+              <w:bottom w:val="single" w:sz="8" w:space="0" w:color="E4E4E4"/>
+              <w:insideH w:val="single" w:sz="8" w:space="0" w:color="E4E4E4"/>
+              <w:right w:val="single" w:sz="8" w:space="0" w:color="E4E4E4"/>
+              <w:insideV w:val="single" w:sz="8" w:space="0" w:color="E4E4E4"/>
+            </w:tcBorders>
+            <w:shd w:fill="FFFFFF" w:val="clear"/>
+            <w:tcMar>
+              <w:left w:w="60" w:type="dxa"/>
             </w:tcMar>
           </w:tcPr>
           <w:p>
@@ -1425,7 +1425,7 @@
         </w:trPr>
         <w:tc>
           <w:tcPr>
-            <w:tcW w:w="11111" w:type="dxa"/>
+            <w:tcW w:w="11110" w:type="dxa"/>
             <w:tcBorders>
               <w:top w:val="single" w:sz="8" w:space="0" w:color="E4E4E4"/>
               <w:left w:val="single" w:sz="8" w:space="0" w:color="E4E4E4"/>
@@ -1437,7 +1437,7 @@
             <w:shd w:fill="FFFFFF" w:val="clear"/>
             <w:tcMar>
               <w:top w:w="60" w:type="dxa"/>
-              <w:left w:w="30" w:type="dxa"/>
+              <w:left w:w="20" w:type="dxa"/>
               <w:bottom w:w="60" w:type="dxa"/>
               <w:right w:w="60" w:type="dxa"/>
             </w:tcMar>
@@ -1461,50 +1461,50 @@
         </w:tc>
         <w:tc>
           <w:tcPr>
-            <w:tcW w:w="1571" w:type="dxa"/>
-            <w:tcBorders>
-              <w:top w:val="single" w:sz="8" w:space="0" w:color="E4E4E4"/>
-              <w:left w:val="single" w:sz="8" w:space="0" w:color="E4E4E4"/>
-              <w:bottom w:val="single" w:sz="8" w:space="0" w:color="E4E4E4"/>
-              <w:insideH w:val="single" w:sz="8" w:space="0" w:color="E4E4E4"/>
-              <w:right w:val="single" w:sz="8" w:space="0" w:color="E4E4E4"/>
-              <w:insideV w:val="single" w:sz="8" w:space="0" w:color="E4E4E4"/>
-            </w:tcBorders>
-            <w:shd w:fill="FFFFFF" w:val="clear"/>
-            <w:tcMar>
-              <w:left w:w="70" w:type="dxa"/>
-            </w:tcMar>
-          </w:tcPr>
-          <w:p>
-            <w:pPr>
-              <w:pStyle w:val="Normal"/>
-              <w:keepNext/>
-              <w:keepLines w:val="false"/>
-              <w:widowControl/>
-              <w:spacing w:lineRule="auto" w:line="240" w:before="0" w:after="0"/>
-              <w:ind w:left="0" w:right="0" w:hanging="0"/>
-              <w:jc w:val="left"/>
-              <w:rPr/>
-            </w:pPr>
-            <w:r>
-              <w:rPr/>
-            </w:r>
-          </w:p>
-        </w:tc>
-        <w:tc>
-          <w:tcPr>
-            <w:tcW w:w="1628" w:type="dxa"/>
-            <w:tcBorders>
-              <w:top w:val="single" w:sz="8" w:space="0" w:color="E4E4E4"/>
-              <w:left w:val="single" w:sz="8" w:space="0" w:color="E4E4E4"/>
-              <w:bottom w:val="single" w:sz="8" w:space="0" w:color="E4E4E4"/>
-              <w:insideH w:val="single" w:sz="8" w:space="0" w:color="E4E4E4"/>
-              <w:right w:val="single" w:sz="8" w:space="0" w:color="E4E4E4"/>
-              <w:insideV w:val="single" w:sz="8" w:space="0" w:color="E4E4E4"/>
-            </w:tcBorders>
-            <w:shd w:fill="FFFFFF" w:val="clear"/>
-            <w:tcMar>
-              <w:left w:w="70" w:type="dxa"/>
+            <w:tcW w:w="1570" w:type="dxa"/>
+            <w:tcBorders>
+              <w:top w:val="single" w:sz="8" w:space="0" w:color="E4E4E4"/>
+              <w:left w:val="single" w:sz="8" w:space="0" w:color="E4E4E4"/>
+              <w:bottom w:val="single" w:sz="8" w:space="0" w:color="E4E4E4"/>
+              <w:insideH w:val="single" w:sz="8" w:space="0" w:color="E4E4E4"/>
+              <w:right w:val="single" w:sz="8" w:space="0" w:color="E4E4E4"/>
+              <w:insideV w:val="single" w:sz="8" w:space="0" w:color="E4E4E4"/>
+            </w:tcBorders>
+            <w:shd w:fill="FFFFFF" w:val="clear"/>
+            <w:tcMar>
+              <w:left w:w="60" w:type="dxa"/>
+            </w:tcMar>
+          </w:tcPr>
+          <w:p>
+            <w:pPr>
+              <w:pStyle w:val="Normal"/>
+              <w:keepNext/>
+              <w:keepLines w:val="false"/>
+              <w:widowControl/>
+              <w:spacing w:lineRule="auto" w:line="240" w:before="0" w:after="0"/>
+              <w:ind w:left="0" w:right="0" w:hanging="0"/>
+              <w:jc w:val="left"/>
+              <w:rPr/>
+            </w:pPr>
+            <w:r>
+              <w:rPr/>
+            </w:r>
+          </w:p>
+        </w:tc>
+        <w:tc>
+          <w:tcPr>
+            <w:tcW w:w="1630" w:type="dxa"/>
+            <w:tcBorders>
+              <w:top w:val="single" w:sz="8" w:space="0" w:color="E4E4E4"/>
+              <w:left w:val="single" w:sz="8" w:space="0" w:color="E4E4E4"/>
+              <w:bottom w:val="single" w:sz="8" w:space="0" w:color="E4E4E4"/>
+              <w:insideH w:val="single" w:sz="8" w:space="0" w:color="E4E4E4"/>
+              <w:right w:val="single" w:sz="8" w:space="0" w:color="E4E4E4"/>
+              <w:insideV w:val="single" w:sz="8" w:space="0" w:color="E4E4E4"/>
+            </w:tcBorders>
+            <w:shd w:fill="FFFFFF" w:val="clear"/>
+            <w:tcMar>
+              <w:left w:w="60" w:type="dxa"/>
             </w:tcMar>
           </w:tcPr>
           <w:p>
@@ -1531,7 +1531,7 @@
         </w:trPr>
         <w:tc>
           <w:tcPr>
-            <w:tcW w:w="11111" w:type="dxa"/>
+            <w:tcW w:w="11110" w:type="dxa"/>
             <w:tcBorders>
               <w:top w:val="single" w:sz="8" w:space="0" w:color="E4E4E4"/>
               <w:left w:val="single" w:sz="8" w:space="0" w:color="E4E4E4"/>
@@ -1543,7 +1543,7 @@
             <w:shd w:fill="FFFFFF" w:val="clear"/>
             <w:tcMar>
               <w:top w:w="60" w:type="dxa"/>
-              <w:left w:w="30" w:type="dxa"/>
+              <w:left w:w="20" w:type="dxa"/>
               <w:bottom w:w="60" w:type="dxa"/>
               <w:right w:w="60" w:type="dxa"/>
             </w:tcMar>
@@ -1701,50 +1701,50 @@
         </w:tc>
         <w:tc>
           <w:tcPr>
-            <w:tcW w:w="1571" w:type="dxa"/>
-            <w:tcBorders>
-              <w:top w:val="single" w:sz="8" w:space="0" w:color="E4E4E4"/>
-              <w:left w:val="single" w:sz="8" w:space="0" w:color="E4E4E4"/>
-              <w:bottom w:val="single" w:sz="8" w:space="0" w:color="E4E4E4"/>
-              <w:insideH w:val="single" w:sz="8" w:space="0" w:color="E4E4E4"/>
-              <w:right w:val="single" w:sz="8" w:space="0" w:color="E4E4E4"/>
-              <w:insideV w:val="single" w:sz="8" w:space="0" w:color="E4E4E4"/>
-            </w:tcBorders>
-            <w:shd w:fill="FFFFFF" w:val="clear"/>
-            <w:tcMar>
-              <w:left w:w="70" w:type="dxa"/>
-            </w:tcMar>
-          </w:tcPr>
-          <w:p>
-            <w:pPr>
-              <w:pStyle w:val="Normal"/>
-              <w:keepNext/>
-              <w:keepLines w:val="false"/>
-              <w:widowControl/>
-              <w:spacing w:lineRule="auto" w:line="240" w:before="0" w:after="0"/>
-              <w:ind w:left="0" w:right="0" w:hanging="0"/>
-              <w:jc w:val="left"/>
-              <w:rPr/>
-            </w:pPr>
-            <w:r>
-              <w:rPr/>
-            </w:r>
-          </w:p>
-        </w:tc>
-        <w:tc>
-          <w:tcPr>
-            <w:tcW w:w="1628" w:type="dxa"/>
-            <w:tcBorders>
-              <w:top w:val="single" w:sz="8" w:space="0" w:color="E4E4E4"/>
-              <w:left w:val="single" w:sz="8" w:space="0" w:color="E4E4E4"/>
-              <w:bottom w:val="single" w:sz="8" w:space="0" w:color="E4E4E4"/>
-              <w:insideH w:val="single" w:sz="8" w:space="0" w:color="E4E4E4"/>
-              <w:right w:val="single" w:sz="8" w:space="0" w:color="E4E4E4"/>
-              <w:insideV w:val="single" w:sz="8" w:space="0" w:color="E4E4E4"/>
-            </w:tcBorders>
-            <w:shd w:fill="FFFFFF" w:val="clear"/>
-            <w:tcMar>
-              <w:left w:w="70" w:type="dxa"/>
+            <w:tcW w:w="1570" w:type="dxa"/>
+            <w:tcBorders>
+              <w:top w:val="single" w:sz="8" w:space="0" w:color="E4E4E4"/>
+              <w:left w:val="single" w:sz="8" w:space="0" w:color="E4E4E4"/>
+              <w:bottom w:val="single" w:sz="8" w:space="0" w:color="E4E4E4"/>
+              <w:insideH w:val="single" w:sz="8" w:space="0" w:color="E4E4E4"/>
+              <w:right w:val="single" w:sz="8" w:space="0" w:color="E4E4E4"/>
+              <w:insideV w:val="single" w:sz="8" w:space="0" w:color="E4E4E4"/>
+            </w:tcBorders>
+            <w:shd w:fill="FFFFFF" w:val="clear"/>
+            <w:tcMar>
+              <w:left w:w="60" w:type="dxa"/>
+            </w:tcMar>
+          </w:tcPr>
+          <w:p>
+            <w:pPr>
+              <w:pStyle w:val="Normal"/>
+              <w:keepNext/>
+              <w:keepLines w:val="false"/>
+              <w:widowControl/>
+              <w:spacing w:lineRule="auto" w:line="240" w:before="0" w:after="0"/>
+              <w:ind w:left="0" w:right="0" w:hanging="0"/>
+              <w:jc w:val="left"/>
+              <w:rPr/>
+            </w:pPr>
+            <w:r>
+              <w:rPr/>
+            </w:r>
+          </w:p>
+        </w:tc>
+        <w:tc>
+          <w:tcPr>
+            <w:tcW w:w="1630" w:type="dxa"/>
+            <w:tcBorders>
+              <w:top w:val="single" w:sz="8" w:space="0" w:color="E4E4E4"/>
+              <w:left w:val="single" w:sz="8" w:space="0" w:color="E4E4E4"/>
+              <w:bottom w:val="single" w:sz="8" w:space="0" w:color="E4E4E4"/>
+              <w:insideH w:val="single" w:sz="8" w:space="0" w:color="E4E4E4"/>
+              <w:right w:val="single" w:sz="8" w:space="0" w:color="E4E4E4"/>
+              <w:insideV w:val="single" w:sz="8" w:space="0" w:color="E4E4E4"/>
+            </w:tcBorders>
+            <w:shd w:fill="FFFFFF" w:val="clear"/>
+            <w:tcMar>
+              <w:left w:w="60" w:type="dxa"/>
             </w:tcMar>
           </w:tcPr>
           <w:p>
@@ -1771,7 +1771,7 @@
         </w:trPr>
         <w:tc>
           <w:tcPr>
-            <w:tcW w:w="11111" w:type="dxa"/>
+            <w:tcW w:w="11110" w:type="dxa"/>
             <w:tcBorders>
               <w:top w:val="single" w:sz="8" w:space="0" w:color="E4E4E4"/>
               <w:left w:val="single" w:sz="8" w:space="0" w:color="E4E4E4"/>
@@ -1782,7 +1782,7 @@
             </w:tcBorders>
             <w:shd w:fill="E5F2F9" w:val="clear"/>
             <w:tcMar>
-              <w:left w:w="70" w:type="dxa"/>
+              <w:left w:w="60" w:type="dxa"/>
             </w:tcMar>
           </w:tcPr>
           <w:p>
@@ -1809,7 +1809,7 @@
         </w:tc>
         <w:tc>
           <w:tcPr>
-            <w:tcW w:w="1571" w:type="dxa"/>
+            <w:tcW w:w="1570" w:type="dxa"/>
             <w:tcBorders>
               <w:top w:val="single" w:sz="8" w:space="0" w:color="E4E4E4"/>
               <w:left w:val="single" w:sz="8" w:space="0" w:color="E4E4E4"/>
@@ -1820,23 +1820,23 @@
             </w:tcBorders>
             <w:shd w:fill="E5F2F9" w:val="clear"/>
             <w:tcMar>
-              <w:left w:w="70" w:type="dxa"/>
-            </w:tcMar>
-          </w:tcPr>
-          <w:p>
-            <w:pPr>
-              <w:pStyle w:val="Normal"/>
-              <w:spacing w:before="0" w:after="0"/>
-              <w:rPr/>
-            </w:pPr>
-            <w:r>
-              <w:rPr/>
-            </w:r>
-          </w:p>
-        </w:tc>
-        <w:tc>
-          <w:tcPr>
-            <w:tcW w:w="1628" w:type="dxa"/>
+              <w:left w:w="60" w:type="dxa"/>
+            </w:tcMar>
+          </w:tcPr>
+          <w:p>
+            <w:pPr>
+              <w:pStyle w:val="Normal"/>
+              <w:spacing w:before="0" w:after="0"/>
+              <w:rPr/>
+            </w:pPr>
+            <w:r>
+              <w:rPr/>
+            </w:r>
+          </w:p>
+        </w:tc>
+        <w:tc>
+          <w:tcPr>
+            <w:tcW w:w="1630" w:type="dxa"/>
             <w:tcBorders>
               <w:top w:val="single" w:sz="8" w:space="0" w:color="E4E4E4"/>
               <w:left w:val="single" w:sz="8" w:space="0" w:color="E4E4E4"/>
@@ -1847,7 +1847,7 @@
             </w:tcBorders>
             <w:shd w:fill="E5F2F9" w:val="clear"/>
             <w:tcMar>
-              <w:left w:w="70" w:type="dxa"/>
+              <w:left w:w="60" w:type="dxa"/>
             </w:tcMar>
           </w:tcPr>
           <w:p>
@@ -1868,18 +1868,18 @@
         </w:trPr>
         <w:tc>
           <w:tcPr>
-            <w:tcW w:w="11111" w:type="dxa"/>
-            <w:tcBorders>
-              <w:top w:val="single" w:sz="8" w:space="0" w:color="E4E4E4"/>
-              <w:left w:val="single" w:sz="8" w:space="0" w:color="E4E4E4"/>
-              <w:bottom w:val="single" w:sz="8" w:space="0" w:color="E4E4E4"/>
-              <w:insideH w:val="single" w:sz="8" w:space="0" w:color="E4E4E4"/>
-              <w:right w:val="single" w:sz="8" w:space="0" w:color="E4E4E4"/>
-              <w:insideV w:val="single" w:sz="8" w:space="0" w:color="E4E4E4"/>
-            </w:tcBorders>
-            <w:shd w:fill="FFFFFF" w:val="clear"/>
-            <w:tcMar>
-              <w:left w:w="70" w:type="dxa"/>
+            <w:tcW w:w="11110" w:type="dxa"/>
+            <w:tcBorders>
+              <w:top w:val="single" w:sz="8" w:space="0" w:color="E4E4E4"/>
+              <w:left w:val="single" w:sz="8" w:space="0" w:color="E4E4E4"/>
+              <w:bottom w:val="single" w:sz="8" w:space="0" w:color="E4E4E4"/>
+              <w:insideH w:val="single" w:sz="8" w:space="0" w:color="E4E4E4"/>
+              <w:right w:val="single" w:sz="8" w:space="0" w:color="E4E4E4"/>
+              <w:insideV w:val="single" w:sz="8" w:space="0" w:color="E4E4E4"/>
+            </w:tcBorders>
+            <w:shd w:fill="FFFFFF" w:val="clear"/>
+            <w:tcMar>
+              <w:left w:w="60" w:type="dxa"/>
             </w:tcMar>
           </w:tcPr>
           <w:p>
@@ -1900,45 +1900,45 @@
         </w:tc>
         <w:tc>
           <w:tcPr>
-            <w:tcW w:w="1571" w:type="dxa"/>
-            <w:tcBorders>
-              <w:top w:val="single" w:sz="8" w:space="0" w:color="E4E4E4"/>
-              <w:left w:val="single" w:sz="8" w:space="0" w:color="E4E4E4"/>
-              <w:bottom w:val="single" w:sz="8" w:space="0" w:color="E4E4E4"/>
-              <w:insideH w:val="single" w:sz="8" w:space="0" w:color="E4E4E4"/>
-              <w:right w:val="single" w:sz="8" w:space="0" w:color="E4E4E4"/>
-              <w:insideV w:val="single" w:sz="8" w:space="0" w:color="E4E4E4"/>
-            </w:tcBorders>
-            <w:shd w:fill="FFFFFF" w:val="clear"/>
-            <w:tcMar>
-              <w:left w:w="70" w:type="dxa"/>
-            </w:tcMar>
-          </w:tcPr>
-          <w:p>
-            <w:pPr>
-              <w:pStyle w:val="Normal"/>
-              <w:spacing w:before="0" w:after="0"/>
-              <w:rPr/>
-            </w:pPr>
-            <w:r>
-              <w:rPr/>
-            </w:r>
-          </w:p>
-        </w:tc>
-        <w:tc>
-          <w:tcPr>
-            <w:tcW w:w="1628" w:type="dxa"/>
-            <w:tcBorders>
-              <w:top w:val="single" w:sz="8" w:space="0" w:color="E4E4E4"/>
-              <w:left w:val="single" w:sz="8" w:space="0" w:color="E4E4E4"/>
-              <w:bottom w:val="single" w:sz="8" w:space="0" w:color="E4E4E4"/>
-              <w:insideH w:val="single" w:sz="8" w:space="0" w:color="E4E4E4"/>
-              <w:right w:val="single" w:sz="8" w:space="0" w:color="E4E4E4"/>
-              <w:insideV w:val="single" w:sz="8" w:space="0" w:color="E4E4E4"/>
-            </w:tcBorders>
-            <w:shd w:fill="FFFFFF" w:val="clear"/>
-            <w:tcMar>
-              <w:left w:w="70" w:type="dxa"/>
+            <w:tcW w:w="1570" w:type="dxa"/>
+            <w:tcBorders>
+              <w:top w:val="single" w:sz="8" w:space="0" w:color="E4E4E4"/>
+              <w:left w:val="single" w:sz="8" w:space="0" w:color="E4E4E4"/>
+              <w:bottom w:val="single" w:sz="8" w:space="0" w:color="E4E4E4"/>
+              <w:insideH w:val="single" w:sz="8" w:space="0" w:color="E4E4E4"/>
+              <w:right w:val="single" w:sz="8" w:space="0" w:color="E4E4E4"/>
+              <w:insideV w:val="single" w:sz="8" w:space="0" w:color="E4E4E4"/>
+            </w:tcBorders>
+            <w:shd w:fill="FFFFFF" w:val="clear"/>
+            <w:tcMar>
+              <w:left w:w="60" w:type="dxa"/>
+            </w:tcMar>
+          </w:tcPr>
+          <w:p>
+            <w:pPr>
+              <w:pStyle w:val="Normal"/>
+              <w:spacing w:before="0" w:after="0"/>
+              <w:rPr/>
+            </w:pPr>
+            <w:r>
+              <w:rPr/>
+            </w:r>
+          </w:p>
+        </w:tc>
+        <w:tc>
+          <w:tcPr>
+            <w:tcW w:w="1630" w:type="dxa"/>
+            <w:tcBorders>
+              <w:top w:val="single" w:sz="8" w:space="0" w:color="E4E4E4"/>
+              <w:left w:val="single" w:sz="8" w:space="0" w:color="E4E4E4"/>
+              <w:bottom w:val="single" w:sz="8" w:space="0" w:color="E4E4E4"/>
+              <w:insideH w:val="single" w:sz="8" w:space="0" w:color="E4E4E4"/>
+              <w:right w:val="single" w:sz="8" w:space="0" w:color="E4E4E4"/>
+              <w:insideV w:val="single" w:sz="8" w:space="0" w:color="E4E4E4"/>
+            </w:tcBorders>
+            <w:shd w:fill="FFFFFF" w:val="clear"/>
+            <w:tcMar>
+              <w:left w:w="60" w:type="dxa"/>
             </w:tcMar>
           </w:tcPr>
           <w:p>
@@ -1960,7 +1960,7 @@
         </w:trPr>
         <w:tc>
           <w:tcPr>
-            <w:tcW w:w="11111" w:type="dxa"/>
+            <w:tcW w:w="11110" w:type="dxa"/>
             <w:tcBorders>
               <w:top w:val="single" w:sz="8" w:space="0" w:color="E4E4E4"/>
               <w:left w:val="single" w:sz="8" w:space="0" w:color="E4E4E4"/>
@@ -1971,7 +1971,7 @@
             </w:tcBorders>
             <w:shd w:fill="E5F2F9" w:val="clear"/>
             <w:tcMar>
-              <w:left w:w="70" w:type="dxa"/>
+              <w:left w:w="60" w:type="dxa"/>
             </w:tcMar>
           </w:tcPr>
           <w:p>
@@ -1998,7 +1998,7 @@
         </w:tc>
         <w:tc>
           <w:tcPr>
-            <w:tcW w:w="1571" w:type="dxa"/>
+            <w:tcW w:w="1570" w:type="dxa"/>
             <w:tcBorders>
               <w:top w:val="single" w:sz="8" w:space="0" w:color="E4E4E4"/>
               <w:left w:val="single" w:sz="8" w:space="0" w:color="E4E4E4"/>
@@ -2009,23 +2009,23 @@
             </w:tcBorders>
             <w:shd w:fill="E5F2F9" w:val="clear"/>
             <w:tcMar>
-              <w:left w:w="70" w:type="dxa"/>
-            </w:tcMar>
-          </w:tcPr>
-          <w:p>
-            <w:pPr>
-              <w:pStyle w:val="Normal"/>
-              <w:spacing w:before="0" w:after="0"/>
-              <w:rPr/>
-            </w:pPr>
-            <w:r>
-              <w:rPr/>
-            </w:r>
-          </w:p>
-        </w:tc>
-        <w:tc>
-          <w:tcPr>
-            <w:tcW w:w="1628" w:type="dxa"/>
+              <w:left w:w="60" w:type="dxa"/>
+            </w:tcMar>
+          </w:tcPr>
+          <w:p>
+            <w:pPr>
+              <w:pStyle w:val="Normal"/>
+              <w:spacing w:before="0" w:after="0"/>
+              <w:rPr/>
+            </w:pPr>
+            <w:r>
+              <w:rPr/>
+            </w:r>
+          </w:p>
+        </w:tc>
+        <w:tc>
+          <w:tcPr>
+            <w:tcW w:w="1630" w:type="dxa"/>
             <w:tcBorders>
               <w:top w:val="single" w:sz="8" w:space="0" w:color="E4E4E4"/>
               <w:left w:val="single" w:sz="8" w:space="0" w:color="E4E4E4"/>
@@ -2036,7 +2036,7 @@
             </w:tcBorders>
             <w:shd w:fill="E5F2F9" w:val="clear"/>
             <w:tcMar>
-              <w:left w:w="70" w:type="dxa"/>
+              <w:left w:w="60" w:type="dxa"/>
             </w:tcMar>
           </w:tcPr>
           <w:p>
@@ -2057,7 +2057,7 @@
         </w:trPr>
         <w:tc>
           <w:tcPr>
-            <w:tcW w:w="11111" w:type="dxa"/>
+            <w:tcW w:w="11110" w:type="dxa"/>
             <w:tcBorders>
               <w:top w:val="single" w:sz="8" w:space="0" w:color="E4E4E4"/>
               <w:left w:val="single" w:sz="8" w:space="0" w:color="E4E4E4"/>
@@ -2069,7 +2069,7 @@
             <w:shd w:fill="FFFFFF" w:val="clear"/>
             <w:tcMar>
               <w:top w:w="60" w:type="dxa"/>
-              <w:left w:w="30" w:type="dxa"/>
+              <w:left w:w="20" w:type="dxa"/>
               <w:bottom w:w="60" w:type="dxa"/>
               <w:right w:w="60" w:type="dxa"/>
             </w:tcMar>
@@ -2088,45 +2088,45 @@
         </w:tc>
         <w:tc>
           <w:tcPr>
-            <w:tcW w:w="1571" w:type="dxa"/>
-            <w:tcBorders>
-              <w:top w:val="single" w:sz="8" w:space="0" w:color="E4E4E4"/>
-              <w:left w:val="single" w:sz="8" w:space="0" w:color="E4E4E4"/>
-              <w:bottom w:val="single" w:sz="8" w:space="0" w:color="E4E4E4"/>
-              <w:insideH w:val="single" w:sz="8" w:space="0" w:color="E4E4E4"/>
-              <w:right w:val="single" w:sz="8" w:space="0" w:color="E4E4E4"/>
-              <w:insideV w:val="single" w:sz="8" w:space="0" w:color="E4E4E4"/>
-            </w:tcBorders>
-            <w:shd w:fill="FFFFFF" w:val="clear"/>
-            <w:tcMar>
-              <w:left w:w="70" w:type="dxa"/>
-            </w:tcMar>
-          </w:tcPr>
-          <w:p>
-            <w:pPr>
-              <w:pStyle w:val="Normal"/>
-              <w:spacing w:before="0" w:after="0"/>
-              <w:rPr/>
-            </w:pPr>
-            <w:r>
-              <w:rPr/>
-            </w:r>
-          </w:p>
-        </w:tc>
-        <w:tc>
-          <w:tcPr>
-            <w:tcW w:w="1628" w:type="dxa"/>
-            <w:tcBorders>
-              <w:top w:val="single" w:sz="8" w:space="0" w:color="E4E4E4"/>
-              <w:left w:val="single" w:sz="8" w:space="0" w:color="E4E4E4"/>
-              <w:bottom w:val="single" w:sz="8" w:space="0" w:color="E4E4E4"/>
-              <w:insideH w:val="single" w:sz="8" w:space="0" w:color="E4E4E4"/>
-              <w:right w:val="single" w:sz="8" w:space="0" w:color="E4E4E4"/>
-              <w:insideV w:val="single" w:sz="8" w:space="0" w:color="E4E4E4"/>
-            </w:tcBorders>
-            <w:shd w:fill="FFFFFF" w:val="clear"/>
-            <w:tcMar>
-              <w:left w:w="70" w:type="dxa"/>
+            <w:tcW w:w="1570" w:type="dxa"/>
+            <w:tcBorders>
+              <w:top w:val="single" w:sz="8" w:space="0" w:color="E4E4E4"/>
+              <w:left w:val="single" w:sz="8" w:space="0" w:color="E4E4E4"/>
+              <w:bottom w:val="single" w:sz="8" w:space="0" w:color="E4E4E4"/>
+              <w:insideH w:val="single" w:sz="8" w:space="0" w:color="E4E4E4"/>
+              <w:right w:val="single" w:sz="8" w:space="0" w:color="E4E4E4"/>
+              <w:insideV w:val="single" w:sz="8" w:space="0" w:color="E4E4E4"/>
+            </w:tcBorders>
+            <w:shd w:fill="FFFFFF" w:val="clear"/>
+            <w:tcMar>
+              <w:left w:w="60" w:type="dxa"/>
+            </w:tcMar>
+          </w:tcPr>
+          <w:p>
+            <w:pPr>
+              <w:pStyle w:val="Normal"/>
+              <w:spacing w:before="0" w:after="0"/>
+              <w:rPr/>
+            </w:pPr>
+            <w:r>
+              <w:rPr/>
+            </w:r>
+          </w:p>
+        </w:tc>
+        <w:tc>
+          <w:tcPr>
+            <w:tcW w:w="1630" w:type="dxa"/>
+            <w:tcBorders>
+              <w:top w:val="single" w:sz="8" w:space="0" w:color="E4E4E4"/>
+              <w:left w:val="single" w:sz="8" w:space="0" w:color="E4E4E4"/>
+              <w:bottom w:val="single" w:sz="8" w:space="0" w:color="E4E4E4"/>
+              <w:insideH w:val="single" w:sz="8" w:space="0" w:color="E4E4E4"/>
+              <w:right w:val="single" w:sz="8" w:space="0" w:color="E4E4E4"/>
+              <w:insideV w:val="single" w:sz="8" w:space="0" w:color="E4E4E4"/>
+            </w:tcBorders>
+            <w:shd w:fill="FFFFFF" w:val="clear"/>
+            <w:tcMar>
+              <w:left w:w="60" w:type="dxa"/>
             </w:tcMar>
           </w:tcPr>
           <w:p>
@@ -2148,7 +2148,7 @@
         </w:trPr>
         <w:tc>
           <w:tcPr>
-            <w:tcW w:w="11111" w:type="dxa"/>
+            <w:tcW w:w="11110" w:type="dxa"/>
             <w:tcBorders>
               <w:top w:val="single" w:sz="8" w:space="0" w:color="E4E4E4"/>
               <w:left w:val="single" w:sz="8" w:space="0" w:color="E4E4E4"/>
@@ -2160,7 +2160,7 @@
             <w:shd w:fill="FFFFFF" w:val="clear"/>
             <w:tcMar>
               <w:top w:w="60" w:type="dxa"/>
-              <w:left w:w="30" w:type="dxa"/>
+              <w:left w:w="20" w:type="dxa"/>
               <w:bottom w:w="60" w:type="dxa"/>
               <w:right w:w="60" w:type="dxa"/>
             </w:tcMar>
@@ -2190,45 +2190,45 @@
         </w:tc>
         <w:tc>
           <w:tcPr>
-            <w:tcW w:w="1571" w:type="dxa"/>
-            <w:tcBorders>
-              <w:top w:val="single" w:sz="8" w:space="0" w:color="E4E4E4"/>
-              <w:left w:val="single" w:sz="8" w:space="0" w:color="E4E4E4"/>
-              <w:bottom w:val="single" w:sz="8" w:space="0" w:color="E4E4E4"/>
-              <w:insideH w:val="single" w:sz="8" w:space="0" w:color="E4E4E4"/>
-              <w:right w:val="single" w:sz="8" w:space="0" w:color="E4E4E4"/>
-              <w:insideV w:val="single" w:sz="8" w:space="0" w:color="E4E4E4"/>
-            </w:tcBorders>
-            <w:shd w:fill="FFFFFF" w:val="clear"/>
-            <w:tcMar>
-              <w:left w:w="70" w:type="dxa"/>
-            </w:tcMar>
-          </w:tcPr>
-          <w:p>
-            <w:pPr>
-              <w:pStyle w:val="Normal"/>
-              <w:spacing w:before="0" w:after="0"/>
-              <w:rPr/>
-            </w:pPr>
-            <w:r>
-              <w:rPr/>
-            </w:r>
-          </w:p>
-        </w:tc>
-        <w:tc>
-          <w:tcPr>
-            <w:tcW w:w="1628" w:type="dxa"/>
-            <w:tcBorders>
-              <w:top w:val="single" w:sz="8" w:space="0" w:color="E4E4E4"/>
-              <w:left w:val="single" w:sz="8" w:space="0" w:color="E4E4E4"/>
-              <w:bottom w:val="single" w:sz="8" w:space="0" w:color="E4E4E4"/>
-              <w:insideH w:val="single" w:sz="8" w:space="0" w:color="E4E4E4"/>
-              <w:right w:val="single" w:sz="8" w:space="0" w:color="E4E4E4"/>
-              <w:insideV w:val="single" w:sz="8" w:space="0" w:color="E4E4E4"/>
-            </w:tcBorders>
-            <w:shd w:fill="FFFFFF" w:val="clear"/>
-            <w:tcMar>
-              <w:left w:w="70" w:type="dxa"/>
+            <w:tcW w:w="1570" w:type="dxa"/>
+            <w:tcBorders>
+              <w:top w:val="single" w:sz="8" w:space="0" w:color="E4E4E4"/>
+              <w:left w:val="single" w:sz="8" w:space="0" w:color="E4E4E4"/>
+              <w:bottom w:val="single" w:sz="8" w:space="0" w:color="E4E4E4"/>
+              <w:insideH w:val="single" w:sz="8" w:space="0" w:color="E4E4E4"/>
+              <w:right w:val="single" w:sz="8" w:space="0" w:color="E4E4E4"/>
+              <w:insideV w:val="single" w:sz="8" w:space="0" w:color="E4E4E4"/>
+            </w:tcBorders>
+            <w:shd w:fill="FFFFFF" w:val="clear"/>
+            <w:tcMar>
+              <w:left w:w="60" w:type="dxa"/>
+            </w:tcMar>
+          </w:tcPr>
+          <w:p>
+            <w:pPr>
+              <w:pStyle w:val="Normal"/>
+              <w:spacing w:before="0" w:after="0"/>
+              <w:rPr/>
+            </w:pPr>
+            <w:r>
+              <w:rPr/>
+            </w:r>
+          </w:p>
+        </w:tc>
+        <w:tc>
+          <w:tcPr>
+            <w:tcW w:w="1630" w:type="dxa"/>
+            <w:tcBorders>
+              <w:top w:val="single" w:sz="8" w:space="0" w:color="E4E4E4"/>
+              <w:left w:val="single" w:sz="8" w:space="0" w:color="E4E4E4"/>
+              <w:bottom w:val="single" w:sz="8" w:space="0" w:color="E4E4E4"/>
+              <w:insideH w:val="single" w:sz="8" w:space="0" w:color="E4E4E4"/>
+              <w:right w:val="single" w:sz="8" w:space="0" w:color="E4E4E4"/>
+              <w:insideV w:val="single" w:sz="8" w:space="0" w:color="E4E4E4"/>
+            </w:tcBorders>
+            <w:shd w:fill="FFFFFF" w:val="clear"/>
+            <w:tcMar>
+              <w:left w:w="60" w:type="dxa"/>
             </w:tcMar>
           </w:tcPr>
           <w:p>
@@ -2250,7 +2250,7 @@
         </w:trPr>
         <w:tc>
           <w:tcPr>
-            <w:tcW w:w="11111" w:type="dxa"/>
+            <w:tcW w:w="11110" w:type="dxa"/>
             <w:tcBorders>
               <w:top w:val="single" w:sz="8" w:space="0" w:color="E4E4E4"/>
               <w:left w:val="single" w:sz="8" w:space="0" w:color="E4E4E4"/>
@@ -2262,7 +2262,7 @@
             <w:shd w:fill="FFFFFF" w:val="clear"/>
             <w:tcMar>
               <w:top w:w="60" w:type="dxa"/>
-              <w:left w:w="30" w:type="dxa"/>
+              <w:left w:w="20" w:type="dxa"/>
               <w:bottom w:w="60" w:type="dxa"/>
               <w:right w:w="60" w:type="dxa"/>
             </w:tcMar>
@@ -2285,45 +2285,45 @@
         </w:tc>
         <w:tc>
           <w:tcPr>
-            <w:tcW w:w="1571" w:type="dxa"/>
-            <w:tcBorders>
-              <w:top w:val="single" w:sz="8" w:space="0" w:color="E4E4E4"/>
-              <w:left w:val="single" w:sz="8" w:space="0" w:color="E4E4E4"/>
-              <w:bottom w:val="single" w:sz="8" w:space="0" w:color="E4E4E4"/>
-              <w:insideH w:val="single" w:sz="8" w:space="0" w:color="E4E4E4"/>
-              <w:right w:val="single" w:sz="8" w:space="0" w:color="E4E4E4"/>
-              <w:insideV w:val="single" w:sz="8" w:space="0" w:color="E4E4E4"/>
-            </w:tcBorders>
-            <w:shd w:fill="FFFFFF" w:val="clear"/>
-            <w:tcMar>
-              <w:left w:w="70" w:type="dxa"/>
-            </w:tcMar>
-          </w:tcPr>
-          <w:p>
-            <w:pPr>
-              <w:pStyle w:val="Normal"/>
-              <w:spacing w:before="0" w:after="0"/>
-              <w:rPr/>
-            </w:pPr>
-            <w:r>
-              <w:rPr/>
-            </w:r>
-          </w:p>
-        </w:tc>
-        <w:tc>
-          <w:tcPr>
-            <w:tcW w:w="1628" w:type="dxa"/>
-            <w:tcBorders>
-              <w:top w:val="single" w:sz="8" w:space="0" w:color="E4E4E4"/>
-              <w:left w:val="single" w:sz="8" w:space="0" w:color="E4E4E4"/>
-              <w:bottom w:val="single" w:sz="8" w:space="0" w:color="E4E4E4"/>
-              <w:insideH w:val="single" w:sz="8" w:space="0" w:color="E4E4E4"/>
-              <w:right w:val="single" w:sz="8" w:space="0" w:color="E4E4E4"/>
-              <w:insideV w:val="single" w:sz="8" w:space="0" w:color="E4E4E4"/>
-            </w:tcBorders>
-            <w:shd w:fill="FFFFFF" w:val="clear"/>
-            <w:tcMar>
-              <w:left w:w="70" w:type="dxa"/>
+            <w:tcW w:w="1570" w:type="dxa"/>
+            <w:tcBorders>
+              <w:top w:val="single" w:sz="8" w:space="0" w:color="E4E4E4"/>
+              <w:left w:val="single" w:sz="8" w:space="0" w:color="E4E4E4"/>
+              <w:bottom w:val="single" w:sz="8" w:space="0" w:color="E4E4E4"/>
+              <w:insideH w:val="single" w:sz="8" w:space="0" w:color="E4E4E4"/>
+              <w:right w:val="single" w:sz="8" w:space="0" w:color="E4E4E4"/>
+              <w:insideV w:val="single" w:sz="8" w:space="0" w:color="E4E4E4"/>
+            </w:tcBorders>
+            <w:shd w:fill="FFFFFF" w:val="clear"/>
+            <w:tcMar>
+              <w:left w:w="60" w:type="dxa"/>
+            </w:tcMar>
+          </w:tcPr>
+          <w:p>
+            <w:pPr>
+              <w:pStyle w:val="Normal"/>
+              <w:spacing w:before="0" w:after="0"/>
+              <w:rPr/>
+            </w:pPr>
+            <w:r>
+              <w:rPr/>
+            </w:r>
+          </w:p>
+        </w:tc>
+        <w:tc>
+          <w:tcPr>
+            <w:tcW w:w="1630" w:type="dxa"/>
+            <w:tcBorders>
+              <w:top w:val="single" w:sz="8" w:space="0" w:color="E4E4E4"/>
+              <w:left w:val="single" w:sz="8" w:space="0" w:color="E4E4E4"/>
+              <w:bottom w:val="single" w:sz="8" w:space="0" w:color="E4E4E4"/>
+              <w:insideH w:val="single" w:sz="8" w:space="0" w:color="E4E4E4"/>
+              <w:right w:val="single" w:sz="8" w:space="0" w:color="E4E4E4"/>
+              <w:insideV w:val="single" w:sz="8" w:space="0" w:color="E4E4E4"/>
+            </w:tcBorders>
+            <w:shd w:fill="FFFFFF" w:val="clear"/>
+            <w:tcMar>
+              <w:left w:w="60" w:type="dxa"/>
             </w:tcMar>
           </w:tcPr>
           <w:p>
@@ -2345,7 +2345,7 @@
         </w:trPr>
         <w:tc>
           <w:tcPr>
-            <w:tcW w:w="11111" w:type="dxa"/>
+            <w:tcW w:w="11110" w:type="dxa"/>
             <w:tcBorders>
               <w:top w:val="single" w:sz="8" w:space="0" w:color="E4E4E4"/>
               <w:left w:val="single" w:sz="8" w:space="0" w:color="E4E4E4"/>
@@ -2357,7 +2357,7 @@
             <w:shd w:fill="FFFFFF" w:val="clear"/>
             <w:tcMar>
               <w:top w:w="60" w:type="dxa"/>
-              <w:left w:w="30" w:type="dxa"/>
+              <w:left w:w="20" w:type="dxa"/>
               <w:bottom w:w="60" w:type="dxa"/>
               <w:right w:w="60" w:type="dxa"/>
             </w:tcMar>
@@ -2672,45 +2672,45 @@
         </w:tc>
         <w:tc>
           <w:tcPr>
-            <w:tcW w:w="1571" w:type="dxa"/>
-            <w:tcBorders>
-              <w:top w:val="single" w:sz="8" w:space="0" w:color="E4E4E4"/>
-              <w:left w:val="single" w:sz="8" w:space="0" w:color="E4E4E4"/>
-              <w:bottom w:val="single" w:sz="8" w:space="0" w:color="E4E4E4"/>
-              <w:insideH w:val="single" w:sz="8" w:space="0" w:color="E4E4E4"/>
-              <w:right w:val="single" w:sz="8" w:space="0" w:color="E4E4E4"/>
-              <w:insideV w:val="single" w:sz="8" w:space="0" w:color="E4E4E4"/>
-            </w:tcBorders>
-            <w:shd w:fill="FFFFFF" w:val="clear"/>
-            <w:tcMar>
-              <w:left w:w="70" w:type="dxa"/>
-            </w:tcMar>
-          </w:tcPr>
-          <w:p>
-            <w:pPr>
-              <w:pStyle w:val="Normal"/>
-              <w:spacing w:before="0" w:after="0"/>
-              <w:rPr/>
-            </w:pPr>
-            <w:r>
-              <w:rPr/>
-            </w:r>
-          </w:p>
-        </w:tc>
-        <w:tc>
-          <w:tcPr>
-            <w:tcW w:w="1628" w:type="dxa"/>
-            <w:tcBorders>
-              <w:top w:val="single" w:sz="8" w:space="0" w:color="E4E4E4"/>
-              <w:left w:val="single" w:sz="8" w:space="0" w:color="E4E4E4"/>
-              <w:bottom w:val="single" w:sz="8" w:space="0" w:color="E4E4E4"/>
-              <w:insideH w:val="single" w:sz="8" w:space="0" w:color="E4E4E4"/>
-              <w:right w:val="single" w:sz="8" w:space="0" w:color="E4E4E4"/>
-              <w:insideV w:val="single" w:sz="8" w:space="0" w:color="E4E4E4"/>
-            </w:tcBorders>
-            <w:shd w:fill="FFFFFF" w:val="clear"/>
-            <w:tcMar>
-              <w:left w:w="70" w:type="dxa"/>
+            <w:tcW w:w="1570" w:type="dxa"/>
+            <w:tcBorders>
+              <w:top w:val="single" w:sz="8" w:space="0" w:color="E4E4E4"/>
+              <w:left w:val="single" w:sz="8" w:space="0" w:color="E4E4E4"/>
+              <w:bottom w:val="single" w:sz="8" w:space="0" w:color="E4E4E4"/>
+              <w:insideH w:val="single" w:sz="8" w:space="0" w:color="E4E4E4"/>
+              <w:right w:val="single" w:sz="8" w:space="0" w:color="E4E4E4"/>
+              <w:insideV w:val="single" w:sz="8" w:space="0" w:color="E4E4E4"/>
+            </w:tcBorders>
+            <w:shd w:fill="FFFFFF" w:val="clear"/>
+            <w:tcMar>
+              <w:left w:w="60" w:type="dxa"/>
+            </w:tcMar>
+          </w:tcPr>
+          <w:p>
+            <w:pPr>
+              <w:pStyle w:val="Normal"/>
+              <w:spacing w:before="0" w:after="0"/>
+              <w:rPr/>
+            </w:pPr>
+            <w:r>
+              <w:rPr/>
+            </w:r>
+          </w:p>
+        </w:tc>
+        <w:tc>
+          <w:tcPr>
+            <w:tcW w:w="1630" w:type="dxa"/>
+            <w:tcBorders>
+              <w:top w:val="single" w:sz="8" w:space="0" w:color="E4E4E4"/>
+              <w:left w:val="single" w:sz="8" w:space="0" w:color="E4E4E4"/>
+              <w:bottom w:val="single" w:sz="8" w:space="0" w:color="E4E4E4"/>
+              <w:insideH w:val="single" w:sz="8" w:space="0" w:color="E4E4E4"/>
+              <w:right w:val="single" w:sz="8" w:space="0" w:color="E4E4E4"/>
+              <w:insideV w:val="single" w:sz="8" w:space="0" w:color="E4E4E4"/>
+            </w:tcBorders>
+            <w:shd w:fill="FFFFFF" w:val="clear"/>
+            <w:tcMar>
+              <w:left w:w="60" w:type="dxa"/>
             </w:tcMar>
           </w:tcPr>
           <w:p>
@@ -2732,7 +2732,7 @@
         </w:trPr>
         <w:tc>
           <w:tcPr>
-            <w:tcW w:w="11111" w:type="dxa"/>
+            <w:tcW w:w="11110" w:type="dxa"/>
             <w:tcBorders>
               <w:top w:val="single" w:sz="8" w:space="0" w:color="E4E4E4"/>
               <w:left w:val="single" w:sz="8" w:space="0" w:color="E4E4E4"/>
@@ -2743,7 +2743,7 @@
             </w:tcBorders>
             <w:shd w:fill="E5F2F9" w:val="clear"/>
             <w:tcMar>
-              <w:left w:w="70" w:type="dxa"/>
+              <w:left w:w="60" w:type="dxa"/>
             </w:tcMar>
           </w:tcPr>
           <w:p>
@@ -2770,7 +2770,7 @@
         </w:tc>
         <w:tc>
           <w:tcPr>
-            <w:tcW w:w="1571" w:type="dxa"/>
+            <w:tcW w:w="1570" w:type="dxa"/>
             <w:tcBorders>
               <w:top w:val="single" w:sz="8" w:space="0" w:color="E4E4E4"/>
               <w:left w:val="single" w:sz="8" w:space="0" w:color="E4E4E4"/>
@@ -2781,23 +2781,23 @@
             </w:tcBorders>
             <w:shd w:fill="E5F2F9" w:val="clear"/>
             <w:tcMar>
-              <w:left w:w="70" w:type="dxa"/>
-            </w:tcMar>
-          </w:tcPr>
-          <w:p>
-            <w:pPr>
-              <w:pStyle w:val="Normal"/>
-              <w:spacing w:before="0" w:after="0"/>
-              <w:rPr/>
-            </w:pPr>
-            <w:r>
-              <w:rPr/>
-            </w:r>
-          </w:p>
-        </w:tc>
-        <w:tc>
-          <w:tcPr>
-            <w:tcW w:w="1628" w:type="dxa"/>
+              <w:left w:w="60" w:type="dxa"/>
+            </w:tcMar>
+          </w:tcPr>
+          <w:p>
+            <w:pPr>
+              <w:pStyle w:val="Normal"/>
+              <w:spacing w:before="0" w:after="0"/>
+              <w:rPr/>
+            </w:pPr>
+            <w:r>
+              <w:rPr/>
+            </w:r>
+          </w:p>
+        </w:tc>
+        <w:tc>
+          <w:tcPr>
+            <w:tcW w:w="1630" w:type="dxa"/>
             <w:tcBorders>
               <w:top w:val="single" w:sz="8" w:space="0" w:color="E4E4E4"/>
               <w:left w:val="single" w:sz="8" w:space="0" w:color="E4E4E4"/>
@@ -2808,7 +2808,7 @@
             </w:tcBorders>
             <w:shd w:fill="E5F2F9" w:val="clear"/>
             <w:tcMar>
-              <w:left w:w="70" w:type="dxa"/>
+              <w:left w:w="60" w:type="dxa"/>
             </w:tcMar>
           </w:tcPr>
           <w:p>
@@ -2829,7 +2829,7 @@
         </w:trPr>
         <w:tc>
           <w:tcPr>
-            <w:tcW w:w="11111" w:type="dxa"/>
+            <w:tcW w:w="11110" w:type="dxa"/>
             <w:tcBorders>
               <w:top w:val="single" w:sz="8" w:space="0" w:color="E4E4E4"/>
               <w:left w:val="single" w:sz="8" w:space="0" w:color="E4E4E4"/>
@@ -2841,7 +2841,7 @@
             <w:shd w:fill="FFFFFF" w:val="clear"/>
             <w:tcMar>
               <w:top w:w="60" w:type="dxa"/>
-              <w:left w:w="30" w:type="dxa"/>
+              <w:left w:w="20" w:type="dxa"/>
               <w:bottom w:w="60" w:type="dxa"/>
               <w:right w:w="60" w:type="dxa"/>
             </w:tcMar>
@@ -2865,50 +2865,50 @@
         </w:tc>
         <w:tc>
           <w:tcPr>
-            <w:tcW w:w="1571" w:type="dxa"/>
-            <w:tcBorders>
-              <w:top w:val="single" w:sz="8" w:space="0" w:color="E4E4E4"/>
-              <w:left w:val="single" w:sz="8" w:space="0" w:color="E4E4E4"/>
-              <w:bottom w:val="single" w:sz="8" w:space="0" w:color="E4E4E4"/>
-              <w:insideH w:val="single" w:sz="8" w:space="0" w:color="E4E4E4"/>
-              <w:right w:val="single" w:sz="8" w:space="0" w:color="E4E4E4"/>
-              <w:insideV w:val="single" w:sz="8" w:space="0" w:color="E4E4E4"/>
-            </w:tcBorders>
-            <w:shd w:fill="FFFFFF" w:val="clear"/>
-            <w:tcMar>
-              <w:left w:w="70" w:type="dxa"/>
-            </w:tcMar>
-          </w:tcPr>
-          <w:p>
-            <w:pPr>
-              <w:pStyle w:val="Normal"/>
-              <w:keepNext/>
-              <w:keepLines w:val="false"/>
-              <w:widowControl/>
-              <w:spacing w:lineRule="auto" w:line="240" w:before="0" w:after="0"/>
-              <w:ind w:left="0" w:right="0" w:hanging="0"/>
-              <w:jc w:val="left"/>
-              <w:rPr/>
-            </w:pPr>
-            <w:r>
-              <w:rPr/>
-            </w:r>
-          </w:p>
-        </w:tc>
-        <w:tc>
-          <w:tcPr>
-            <w:tcW w:w="1628" w:type="dxa"/>
-            <w:tcBorders>
-              <w:top w:val="single" w:sz="8" w:space="0" w:color="E4E4E4"/>
-              <w:left w:val="single" w:sz="8" w:space="0" w:color="E4E4E4"/>
-              <w:bottom w:val="single" w:sz="8" w:space="0" w:color="E4E4E4"/>
-              <w:insideH w:val="single" w:sz="8" w:space="0" w:color="E4E4E4"/>
-              <w:right w:val="single" w:sz="8" w:space="0" w:color="E4E4E4"/>
-              <w:insideV w:val="single" w:sz="8" w:space="0" w:color="E4E4E4"/>
-            </w:tcBorders>
-            <w:shd w:fill="FFFFFF" w:val="clear"/>
-            <w:tcMar>
-              <w:left w:w="70" w:type="dxa"/>
+            <w:tcW w:w="1570" w:type="dxa"/>
+            <w:tcBorders>
+              <w:top w:val="single" w:sz="8" w:space="0" w:color="E4E4E4"/>
+              <w:left w:val="single" w:sz="8" w:space="0" w:color="E4E4E4"/>
+              <w:bottom w:val="single" w:sz="8" w:space="0" w:color="E4E4E4"/>
+              <w:insideH w:val="single" w:sz="8" w:space="0" w:color="E4E4E4"/>
+              <w:right w:val="single" w:sz="8" w:space="0" w:color="E4E4E4"/>
+              <w:insideV w:val="single" w:sz="8" w:space="0" w:color="E4E4E4"/>
+            </w:tcBorders>
+            <w:shd w:fill="FFFFFF" w:val="clear"/>
+            <w:tcMar>
+              <w:left w:w="60" w:type="dxa"/>
+            </w:tcMar>
+          </w:tcPr>
+          <w:p>
+            <w:pPr>
+              <w:pStyle w:val="Normal"/>
+              <w:keepNext/>
+              <w:keepLines w:val="false"/>
+              <w:widowControl/>
+              <w:spacing w:lineRule="auto" w:line="240" w:before="0" w:after="0"/>
+              <w:ind w:left="0" w:right="0" w:hanging="0"/>
+              <w:jc w:val="left"/>
+              <w:rPr/>
+            </w:pPr>
+            <w:r>
+              <w:rPr/>
+            </w:r>
+          </w:p>
+        </w:tc>
+        <w:tc>
+          <w:tcPr>
+            <w:tcW w:w="1630" w:type="dxa"/>
+            <w:tcBorders>
+              <w:top w:val="single" w:sz="8" w:space="0" w:color="E4E4E4"/>
+              <w:left w:val="single" w:sz="8" w:space="0" w:color="E4E4E4"/>
+              <w:bottom w:val="single" w:sz="8" w:space="0" w:color="E4E4E4"/>
+              <w:insideH w:val="single" w:sz="8" w:space="0" w:color="E4E4E4"/>
+              <w:right w:val="single" w:sz="8" w:space="0" w:color="E4E4E4"/>
+              <w:insideV w:val="single" w:sz="8" w:space="0" w:color="E4E4E4"/>
+            </w:tcBorders>
+            <w:shd w:fill="FFFFFF" w:val="clear"/>
+            <w:tcMar>
+              <w:left w:w="60" w:type="dxa"/>
             </w:tcMar>
           </w:tcPr>
           <w:p>
@@ -2935,7 +2935,7 @@
         </w:trPr>
         <w:tc>
           <w:tcPr>
-            <w:tcW w:w="11111" w:type="dxa"/>
+            <w:tcW w:w="11110" w:type="dxa"/>
             <w:tcBorders>
               <w:top w:val="single" w:sz="8" w:space="0" w:color="E4E4E4"/>
               <w:left w:val="single" w:sz="8" w:space="0" w:color="E4E4E4"/>
@@ -2947,7 +2947,7 @@
             <w:shd w:fill="FFFFFF" w:val="clear"/>
             <w:tcMar>
               <w:top w:w="60" w:type="dxa"/>
-              <w:left w:w="30" w:type="dxa"/>
+              <w:left w:w="20" w:type="dxa"/>
               <w:bottom w:w="60" w:type="dxa"/>
               <w:right w:w="60" w:type="dxa"/>
             </w:tcMar>
@@ -2971,50 +2971,50 @@
         </w:tc>
         <w:tc>
           <w:tcPr>
-            <w:tcW w:w="1571" w:type="dxa"/>
-            <w:tcBorders>
-              <w:top w:val="single" w:sz="8" w:space="0" w:color="E4E4E4"/>
-              <w:left w:val="single" w:sz="8" w:space="0" w:color="E4E4E4"/>
-              <w:bottom w:val="single" w:sz="8" w:space="0" w:color="E4E4E4"/>
-              <w:insideH w:val="single" w:sz="8" w:space="0" w:color="E4E4E4"/>
-              <w:right w:val="single" w:sz="8" w:space="0" w:color="E4E4E4"/>
-              <w:insideV w:val="single" w:sz="8" w:space="0" w:color="E4E4E4"/>
-            </w:tcBorders>
-            <w:shd w:fill="FFFFFF" w:val="clear"/>
-            <w:tcMar>
-              <w:left w:w="70" w:type="dxa"/>
-            </w:tcMar>
-          </w:tcPr>
-          <w:p>
-            <w:pPr>
-              <w:pStyle w:val="Normal"/>
-              <w:keepNext/>
-              <w:keepLines w:val="false"/>
-              <w:widowControl/>
-              <w:spacing w:lineRule="auto" w:line="240" w:before="0" w:after="0"/>
-              <w:ind w:left="0" w:right="0" w:hanging="0"/>
-              <w:jc w:val="left"/>
-              <w:rPr/>
-            </w:pPr>
-            <w:r>
-              <w:rPr/>
-            </w:r>
-          </w:p>
-        </w:tc>
-        <w:tc>
-          <w:tcPr>
-            <w:tcW w:w="1628" w:type="dxa"/>
-            <w:tcBorders>
-              <w:top w:val="single" w:sz="8" w:space="0" w:color="E4E4E4"/>
-              <w:left w:val="single" w:sz="8" w:space="0" w:color="E4E4E4"/>
-              <w:bottom w:val="single" w:sz="8" w:space="0" w:color="E4E4E4"/>
-              <w:insideH w:val="single" w:sz="8" w:space="0" w:color="E4E4E4"/>
-              <w:right w:val="single" w:sz="8" w:space="0" w:color="E4E4E4"/>
-              <w:insideV w:val="single" w:sz="8" w:space="0" w:color="E4E4E4"/>
-            </w:tcBorders>
-            <w:shd w:fill="FFFFFF" w:val="clear"/>
-            <w:tcMar>
-              <w:left w:w="70" w:type="dxa"/>
+            <w:tcW w:w="1570" w:type="dxa"/>
+            <w:tcBorders>
+              <w:top w:val="single" w:sz="8" w:space="0" w:color="E4E4E4"/>
+              <w:left w:val="single" w:sz="8" w:space="0" w:color="E4E4E4"/>
+              <w:bottom w:val="single" w:sz="8" w:space="0" w:color="E4E4E4"/>
+              <w:insideH w:val="single" w:sz="8" w:space="0" w:color="E4E4E4"/>
+              <w:right w:val="single" w:sz="8" w:space="0" w:color="E4E4E4"/>
+              <w:insideV w:val="single" w:sz="8" w:space="0" w:color="E4E4E4"/>
+            </w:tcBorders>
+            <w:shd w:fill="FFFFFF" w:val="clear"/>
+            <w:tcMar>
+              <w:left w:w="60" w:type="dxa"/>
+            </w:tcMar>
+          </w:tcPr>
+          <w:p>
+            <w:pPr>
+              <w:pStyle w:val="Normal"/>
+              <w:keepNext/>
+              <w:keepLines w:val="false"/>
+              <w:widowControl/>
+              <w:spacing w:lineRule="auto" w:line="240" w:before="0" w:after="0"/>
+              <w:ind w:left="0" w:right="0" w:hanging="0"/>
+              <w:jc w:val="left"/>
+              <w:rPr/>
+            </w:pPr>
+            <w:r>
+              <w:rPr/>
+            </w:r>
+          </w:p>
+        </w:tc>
+        <w:tc>
+          <w:tcPr>
+            <w:tcW w:w="1630" w:type="dxa"/>
+            <w:tcBorders>
+              <w:top w:val="single" w:sz="8" w:space="0" w:color="E4E4E4"/>
+              <w:left w:val="single" w:sz="8" w:space="0" w:color="E4E4E4"/>
+              <w:bottom w:val="single" w:sz="8" w:space="0" w:color="E4E4E4"/>
+              <w:insideH w:val="single" w:sz="8" w:space="0" w:color="E4E4E4"/>
+              <w:right w:val="single" w:sz="8" w:space="0" w:color="E4E4E4"/>
+              <w:insideV w:val="single" w:sz="8" w:space="0" w:color="E4E4E4"/>
+            </w:tcBorders>
+            <w:shd w:fill="FFFFFF" w:val="clear"/>
+            <w:tcMar>
+              <w:left w:w="60" w:type="dxa"/>
             </w:tcMar>
           </w:tcPr>
           <w:p>
@@ -3041,7 +3041,7 @@
         </w:trPr>
         <w:tc>
           <w:tcPr>
-            <w:tcW w:w="11111" w:type="dxa"/>
+            <w:tcW w:w="11110" w:type="dxa"/>
             <w:tcBorders>
               <w:top w:val="single" w:sz="8" w:space="0" w:color="E4E4E4"/>
               <w:left w:val="single" w:sz="8" w:space="0" w:color="E4E4E4"/>
@@ -3053,7 +3053,7 @@
             <w:shd w:fill="FFFFFF" w:val="clear"/>
             <w:tcMar>
               <w:top w:w="60" w:type="dxa"/>
-              <w:left w:w="30" w:type="dxa"/>
+              <w:left w:w="20" w:type="dxa"/>
               <w:bottom w:w="60" w:type="dxa"/>
               <w:right w:w="60" w:type="dxa"/>
             </w:tcMar>
@@ -3092,50 +3092,50 @@
         </w:tc>
         <w:tc>
           <w:tcPr>
-            <w:tcW w:w="1571" w:type="dxa"/>
-            <w:tcBorders>
-              <w:top w:val="single" w:sz="8" w:space="0" w:color="E4E4E4"/>
-              <w:left w:val="single" w:sz="8" w:space="0" w:color="E4E4E4"/>
-              <w:bottom w:val="single" w:sz="8" w:space="0" w:color="E4E4E4"/>
-              <w:insideH w:val="single" w:sz="8" w:space="0" w:color="E4E4E4"/>
-              <w:right w:val="single" w:sz="8" w:space="0" w:color="E4E4E4"/>
-              <w:insideV w:val="single" w:sz="8" w:space="0" w:color="E4E4E4"/>
-            </w:tcBorders>
-            <w:shd w:fill="FFFFFF" w:val="clear"/>
-            <w:tcMar>
-              <w:left w:w="70" w:type="dxa"/>
-            </w:tcMar>
-          </w:tcPr>
-          <w:p>
-            <w:pPr>
-              <w:pStyle w:val="Normal"/>
-              <w:keepNext/>
-              <w:keepLines w:val="false"/>
-              <w:widowControl/>
-              <w:spacing w:lineRule="auto" w:line="240" w:before="0" w:after="0"/>
-              <w:ind w:left="0" w:right="0" w:hanging="0"/>
-              <w:jc w:val="left"/>
-              <w:rPr/>
-            </w:pPr>
-            <w:r>
-              <w:rPr/>
-            </w:r>
-          </w:p>
-        </w:tc>
-        <w:tc>
-          <w:tcPr>
-            <w:tcW w:w="1628" w:type="dxa"/>
-            <w:tcBorders>
-              <w:top w:val="single" w:sz="8" w:space="0" w:color="E4E4E4"/>
-              <w:left w:val="single" w:sz="8" w:space="0" w:color="E4E4E4"/>
-              <w:bottom w:val="single" w:sz="8" w:space="0" w:color="E4E4E4"/>
-              <w:insideH w:val="single" w:sz="8" w:space="0" w:color="E4E4E4"/>
-              <w:right w:val="single" w:sz="8" w:space="0" w:color="E4E4E4"/>
-              <w:insideV w:val="single" w:sz="8" w:space="0" w:color="E4E4E4"/>
-            </w:tcBorders>
-            <w:shd w:fill="FFFFFF" w:val="clear"/>
-            <w:tcMar>
-              <w:left w:w="70" w:type="dxa"/>
+            <w:tcW w:w="1570" w:type="dxa"/>
+            <w:tcBorders>
+              <w:top w:val="single" w:sz="8" w:space="0" w:color="E4E4E4"/>
+              <w:left w:val="single" w:sz="8" w:space="0" w:color="E4E4E4"/>
+              <w:bottom w:val="single" w:sz="8" w:space="0" w:color="E4E4E4"/>
+              <w:insideH w:val="single" w:sz="8" w:space="0" w:color="E4E4E4"/>
+              <w:right w:val="single" w:sz="8" w:space="0" w:color="E4E4E4"/>
+              <w:insideV w:val="single" w:sz="8" w:space="0" w:color="E4E4E4"/>
+            </w:tcBorders>
+            <w:shd w:fill="FFFFFF" w:val="clear"/>
+            <w:tcMar>
+              <w:left w:w="60" w:type="dxa"/>
+            </w:tcMar>
+          </w:tcPr>
+          <w:p>
+            <w:pPr>
+              <w:pStyle w:val="Normal"/>
+              <w:keepNext/>
+              <w:keepLines w:val="false"/>
+              <w:widowControl/>
+              <w:spacing w:lineRule="auto" w:line="240" w:before="0" w:after="0"/>
+              <w:ind w:left="0" w:right="0" w:hanging="0"/>
+              <w:jc w:val="left"/>
+              <w:rPr/>
+            </w:pPr>
+            <w:r>
+              <w:rPr/>
+            </w:r>
+          </w:p>
+        </w:tc>
+        <w:tc>
+          <w:tcPr>
+            <w:tcW w:w="1630" w:type="dxa"/>
+            <w:tcBorders>
+              <w:top w:val="single" w:sz="8" w:space="0" w:color="E4E4E4"/>
+              <w:left w:val="single" w:sz="8" w:space="0" w:color="E4E4E4"/>
+              <w:bottom w:val="single" w:sz="8" w:space="0" w:color="E4E4E4"/>
+              <w:insideH w:val="single" w:sz="8" w:space="0" w:color="E4E4E4"/>
+              <w:right w:val="single" w:sz="8" w:space="0" w:color="E4E4E4"/>
+              <w:insideV w:val="single" w:sz="8" w:space="0" w:color="E4E4E4"/>
+            </w:tcBorders>
+            <w:shd w:fill="FFFFFF" w:val="clear"/>
+            <w:tcMar>
+              <w:left w:w="60" w:type="dxa"/>
             </w:tcMar>
           </w:tcPr>
           <w:p>
@@ -3162,7 +3162,7 @@
         </w:trPr>
         <w:tc>
           <w:tcPr>
-            <w:tcW w:w="11111" w:type="dxa"/>
+            <w:tcW w:w="11110" w:type="dxa"/>
             <w:tcBorders>
               <w:top w:val="single" w:sz="8" w:space="0" w:color="E4E4E4"/>
               <w:left w:val="single" w:sz="8" w:space="0" w:color="E4E4E4"/>
@@ -3174,7 +3174,7 @@
             <w:shd w:fill="FFFFFF" w:val="clear"/>
             <w:tcMar>
               <w:top w:w="60" w:type="dxa"/>
-              <w:left w:w="30" w:type="dxa"/>
+              <w:left w:w="20" w:type="dxa"/>
               <w:bottom w:w="60" w:type="dxa"/>
               <w:right w:w="60" w:type="dxa"/>
             </w:tcMar>
@@ -3346,50 +3346,50 @@
         </w:tc>
         <w:tc>
           <w:tcPr>
-            <w:tcW w:w="1571" w:type="dxa"/>
-            <w:tcBorders>
-              <w:top w:val="single" w:sz="8" w:space="0" w:color="E4E4E4"/>
-              <w:left w:val="single" w:sz="8" w:space="0" w:color="E4E4E4"/>
-              <w:bottom w:val="single" w:sz="8" w:space="0" w:color="E4E4E4"/>
-              <w:insideH w:val="single" w:sz="8" w:space="0" w:color="E4E4E4"/>
-              <w:right w:val="single" w:sz="8" w:space="0" w:color="E4E4E4"/>
-              <w:insideV w:val="single" w:sz="8" w:space="0" w:color="E4E4E4"/>
-            </w:tcBorders>
-            <w:shd w:fill="FFFFFF" w:val="clear"/>
-            <w:tcMar>
-              <w:left w:w="70" w:type="dxa"/>
-            </w:tcMar>
-          </w:tcPr>
-          <w:p>
-            <w:pPr>
-              <w:pStyle w:val="Normal"/>
-              <w:keepNext/>
-              <w:keepLines w:val="false"/>
-              <w:widowControl/>
-              <w:spacing w:lineRule="auto" w:line="240" w:before="0" w:after="0"/>
-              <w:ind w:left="0" w:right="0" w:hanging="0"/>
-              <w:jc w:val="left"/>
-              <w:rPr/>
-            </w:pPr>
-            <w:r>
-              <w:rPr/>
-            </w:r>
-          </w:p>
-        </w:tc>
-        <w:tc>
-          <w:tcPr>
-            <w:tcW w:w="1628" w:type="dxa"/>
-            <w:tcBorders>
-              <w:top w:val="single" w:sz="8" w:space="0" w:color="E4E4E4"/>
-              <w:left w:val="single" w:sz="8" w:space="0" w:color="E4E4E4"/>
-              <w:bottom w:val="single" w:sz="8" w:space="0" w:color="E4E4E4"/>
-              <w:insideH w:val="single" w:sz="8" w:space="0" w:color="E4E4E4"/>
-              <w:right w:val="single" w:sz="8" w:space="0" w:color="E4E4E4"/>
-              <w:insideV w:val="single" w:sz="8" w:space="0" w:color="E4E4E4"/>
-            </w:tcBorders>
-            <w:shd w:fill="FFFFFF" w:val="clear"/>
-            <w:tcMar>
-              <w:left w:w="70" w:type="dxa"/>
+            <w:tcW w:w="1570" w:type="dxa"/>
+            <w:tcBorders>
+              <w:top w:val="single" w:sz="8" w:space="0" w:color="E4E4E4"/>
+              <w:left w:val="single" w:sz="8" w:space="0" w:color="E4E4E4"/>
+              <w:bottom w:val="single" w:sz="8" w:space="0" w:color="E4E4E4"/>
+              <w:insideH w:val="single" w:sz="8" w:space="0" w:color="E4E4E4"/>
+              <w:right w:val="single" w:sz="8" w:space="0" w:color="E4E4E4"/>
+              <w:insideV w:val="single" w:sz="8" w:space="0" w:color="E4E4E4"/>
+            </w:tcBorders>
+            <w:shd w:fill="FFFFFF" w:val="clear"/>
+            <w:tcMar>
+              <w:left w:w="60" w:type="dxa"/>
+            </w:tcMar>
+          </w:tcPr>
+          <w:p>
+            <w:pPr>
+              <w:pStyle w:val="Normal"/>
+              <w:keepNext/>
+              <w:keepLines w:val="false"/>
+              <w:widowControl/>
+              <w:spacing w:lineRule="auto" w:line="240" w:before="0" w:after="0"/>
+              <w:ind w:left="0" w:right="0" w:hanging="0"/>
+              <w:jc w:val="left"/>
+              <w:rPr/>
+            </w:pPr>
+            <w:r>
+              <w:rPr/>
+            </w:r>
+          </w:p>
+        </w:tc>
+        <w:tc>
+          <w:tcPr>
+            <w:tcW w:w="1630" w:type="dxa"/>
+            <w:tcBorders>
+              <w:top w:val="single" w:sz="8" w:space="0" w:color="E4E4E4"/>
+              <w:left w:val="single" w:sz="8" w:space="0" w:color="E4E4E4"/>
+              <w:bottom w:val="single" w:sz="8" w:space="0" w:color="E4E4E4"/>
+              <w:insideH w:val="single" w:sz="8" w:space="0" w:color="E4E4E4"/>
+              <w:right w:val="single" w:sz="8" w:space="0" w:color="E4E4E4"/>
+              <w:insideV w:val="single" w:sz="8" w:space="0" w:color="E4E4E4"/>
+            </w:tcBorders>
+            <w:shd w:fill="FFFFFF" w:val="clear"/>
+            <w:tcMar>
+              <w:left w:w="60" w:type="dxa"/>
             </w:tcMar>
           </w:tcPr>
           <w:p>
@@ -3458,7 +3458,7 @@
     <w:tbl>
       <w:tblPr>
         <w:jc w:val="left"/>
-        <w:tblInd w:w="-552" w:type="dxa"/>
+        <w:tblInd w:w="-562" w:type="dxa"/>
         <w:tblBorders>
           <w:top w:val="single" w:sz="8" w:space="0" w:color="E4E4E4"/>
           <w:left w:val="single" w:sz="8" w:space="0" w:color="E4E4E4"/>
@@ -3469,15 +3469,15 @@
         </w:tblBorders>
         <w:tblCellMar>
           <w:top w:w="100" w:type="dxa"/>
-          <w:left w:w="70" w:type="dxa"/>
+          <w:left w:w="60" w:type="dxa"/>
           <w:bottom w:w="100" w:type="dxa"/>
           <w:right w:w="100" w:type="dxa"/>
         </w:tblCellMar>
       </w:tblPr>
       <w:tblGrid>
-        <w:gridCol w:w="11095"/>
-        <w:gridCol w:w="1571"/>
-        <w:gridCol w:w="1629"/>
+        <w:gridCol w:w="11094"/>
+        <w:gridCol w:w="1569"/>
+        <w:gridCol w:w="1632"/>
       </w:tblGrid>
       <w:tr>
         <w:trPr>
@@ -3485,18 +3485,18 @@
         </w:trPr>
         <w:tc>
           <w:tcPr>
-            <w:tcW w:w="11095" w:type="dxa"/>
-            <w:tcBorders>
-              <w:top w:val="single" w:sz="8" w:space="0" w:color="E4E4E4"/>
-              <w:left w:val="single" w:sz="8" w:space="0" w:color="E4E4E4"/>
-              <w:bottom w:val="single" w:sz="8" w:space="0" w:color="E4E4E4"/>
-              <w:insideH w:val="single" w:sz="8" w:space="0" w:color="E4E4E4"/>
-              <w:right w:val="single" w:sz="8" w:space="0" w:color="E4E4E4"/>
-              <w:insideV w:val="single" w:sz="8" w:space="0" w:color="E4E4E4"/>
-            </w:tcBorders>
-            <w:shd w:fill="FFFFFF" w:val="clear"/>
-            <w:tcMar>
-              <w:left w:w="70" w:type="dxa"/>
+            <w:tcW w:w="11094" w:type="dxa"/>
+            <w:tcBorders>
+              <w:top w:val="single" w:sz="8" w:space="0" w:color="E4E4E4"/>
+              <w:left w:val="single" w:sz="8" w:space="0" w:color="E4E4E4"/>
+              <w:bottom w:val="single" w:sz="8" w:space="0" w:color="E4E4E4"/>
+              <w:insideH w:val="single" w:sz="8" w:space="0" w:color="E4E4E4"/>
+              <w:right w:val="single" w:sz="8" w:space="0" w:color="E4E4E4"/>
+              <w:insideV w:val="single" w:sz="8" w:space="0" w:color="E4E4E4"/>
+            </w:tcBorders>
+            <w:shd w:fill="FFFFFF" w:val="clear"/>
+            <w:tcMar>
+              <w:left w:w="60" w:type="dxa"/>
             </w:tcMar>
             <w:vAlign w:val="center"/>
           </w:tcPr>
@@ -3525,18 +3525,18 @@
         </w:tc>
         <w:tc>
           <w:tcPr>
-            <w:tcW w:w="1571" w:type="dxa"/>
-            <w:tcBorders>
-              <w:top w:val="single" w:sz="8" w:space="0" w:color="E4E4E4"/>
-              <w:left w:val="single" w:sz="8" w:space="0" w:color="E4E4E4"/>
-              <w:bottom w:val="single" w:sz="8" w:space="0" w:color="E4E4E4"/>
-              <w:insideH w:val="single" w:sz="8" w:space="0" w:color="E4E4E4"/>
-              <w:right w:val="single" w:sz="8" w:space="0" w:color="E4E4E4"/>
-              <w:insideV w:val="single" w:sz="8" w:space="0" w:color="E4E4E4"/>
-            </w:tcBorders>
-            <w:shd w:fill="FFFFFF" w:val="clear"/>
-            <w:tcMar>
-              <w:left w:w="70" w:type="dxa"/>
+            <w:tcW w:w="1569" w:type="dxa"/>
+            <w:tcBorders>
+              <w:top w:val="single" w:sz="8" w:space="0" w:color="E4E4E4"/>
+              <w:left w:val="single" w:sz="8" w:space="0" w:color="E4E4E4"/>
+              <w:bottom w:val="single" w:sz="8" w:space="0" w:color="E4E4E4"/>
+              <w:insideH w:val="single" w:sz="8" w:space="0" w:color="E4E4E4"/>
+              <w:right w:val="single" w:sz="8" w:space="0" w:color="E4E4E4"/>
+              <w:insideV w:val="single" w:sz="8" w:space="0" w:color="E4E4E4"/>
+            </w:tcBorders>
+            <w:shd w:fill="FFFFFF" w:val="clear"/>
+            <w:tcMar>
+              <w:left w:w="60" w:type="dxa"/>
             </w:tcMar>
             <w:vAlign w:val="center"/>
           </w:tcPr>
@@ -3565,18 +3565,18 @@
         </w:tc>
         <w:tc>
           <w:tcPr>
-            <w:tcW w:w="1629" w:type="dxa"/>
-            <w:tcBorders>
-              <w:top w:val="single" w:sz="8" w:space="0" w:color="E4E4E4"/>
-              <w:left w:val="single" w:sz="8" w:space="0" w:color="E4E4E4"/>
-              <w:bottom w:val="single" w:sz="8" w:space="0" w:color="E4E4E4"/>
-              <w:insideH w:val="single" w:sz="8" w:space="0" w:color="E4E4E4"/>
-              <w:right w:val="single" w:sz="8" w:space="0" w:color="E4E4E4"/>
-              <w:insideV w:val="single" w:sz="8" w:space="0" w:color="E4E4E4"/>
-            </w:tcBorders>
-            <w:shd w:fill="FFFFFF" w:val="clear"/>
-            <w:tcMar>
-              <w:left w:w="70" w:type="dxa"/>
+            <w:tcW w:w="1632" w:type="dxa"/>
+            <w:tcBorders>
+              <w:top w:val="single" w:sz="8" w:space="0" w:color="E4E4E4"/>
+              <w:left w:val="single" w:sz="8" w:space="0" w:color="E4E4E4"/>
+              <w:bottom w:val="single" w:sz="8" w:space="0" w:color="E4E4E4"/>
+              <w:insideH w:val="single" w:sz="8" w:space="0" w:color="E4E4E4"/>
+              <w:right w:val="single" w:sz="8" w:space="0" w:color="E4E4E4"/>
+              <w:insideV w:val="single" w:sz="8" w:space="0" w:color="E4E4E4"/>
+            </w:tcBorders>
+            <w:shd w:fill="FFFFFF" w:val="clear"/>
+            <w:tcMar>
+              <w:left w:w="60" w:type="dxa"/>
             </w:tcMar>
             <w:vAlign w:val="center"/>
           </w:tcPr>
@@ -3610,7 +3610,7 @@
         </w:trPr>
         <w:tc>
           <w:tcPr>
-            <w:tcW w:w="11095" w:type="dxa"/>
+            <w:tcW w:w="11094" w:type="dxa"/>
             <w:tcBorders>
               <w:top w:val="single" w:sz="8" w:space="0" w:color="E4E4E4"/>
               <w:left w:val="single" w:sz="8" w:space="0" w:color="E4E4E4"/>
@@ -3621,7 +3621,7 @@
             </w:tcBorders>
             <w:shd w:fill="E5F2F9" w:val="clear"/>
             <w:tcMar>
-              <w:left w:w="70" w:type="dxa"/>
+              <w:left w:w="60" w:type="dxa"/>
             </w:tcMar>
           </w:tcPr>
           <w:p>
@@ -3648,7 +3648,7 @@
         </w:tc>
         <w:tc>
           <w:tcPr>
-            <w:tcW w:w="1571" w:type="dxa"/>
+            <w:tcW w:w="1569" w:type="dxa"/>
             <w:tcBorders>
               <w:top w:val="single" w:sz="8" w:space="0" w:color="E4E4E4"/>
               <w:left w:val="single" w:sz="8" w:space="0" w:color="E4E4E4"/>
@@ -3659,23 +3659,23 @@
             </w:tcBorders>
             <w:shd w:fill="E5F2F9" w:val="clear"/>
             <w:tcMar>
-              <w:left w:w="70" w:type="dxa"/>
-            </w:tcMar>
-          </w:tcPr>
-          <w:p>
-            <w:pPr>
-              <w:pStyle w:val="Normal"/>
-              <w:spacing w:before="0" w:after="0"/>
-              <w:rPr/>
-            </w:pPr>
-            <w:r>
-              <w:rPr/>
-            </w:r>
-          </w:p>
-        </w:tc>
-        <w:tc>
-          <w:tcPr>
-            <w:tcW w:w="1629" w:type="dxa"/>
+              <w:left w:w="60" w:type="dxa"/>
+            </w:tcMar>
+          </w:tcPr>
+          <w:p>
+            <w:pPr>
+              <w:pStyle w:val="Normal"/>
+              <w:spacing w:before="0" w:after="0"/>
+              <w:rPr/>
+            </w:pPr>
+            <w:r>
+              <w:rPr/>
+            </w:r>
+          </w:p>
+        </w:tc>
+        <w:tc>
+          <w:tcPr>
+            <w:tcW w:w="1632" w:type="dxa"/>
             <w:tcBorders>
               <w:top w:val="single" w:sz="8" w:space="0" w:color="E4E4E4"/>
               <w:left w:val="single" w:sz="8" w:space="0" w:color="E4E4E4"/>
@@ -3686,7 +3686,7 @@
             </w:tcBorders>
             <w:shd w:fill="E5F2F9" w:val="clear"/>
             <w:tcMar>
-              <w:left w:w="70" w:type="dxa"/>
+              <w:left w:w="60" w:type="dxa"/>
             </w:tcMar>
           </w:tcPr>
           <w:p>
@@ -3707,7 +3707,7 @@
         </w:trPr>
         <w:tc>
           <w:tcPr>
-            <w:tcW w:w="11095" w:type="dxa"/>
+            <w:tcW w:w="11094" w:type="dxa"/>
             <w:tcBorders>
               <w:top w:val="single" w:sz="8" w:space="0" w:color="E4E4E4"/>
               <w:left w:val="single" w:sz="8" w:space="0" w:color="E4E4E4"/>
@@ -3719,7 +3719,7 @@
             <w:shd w:fill="FFFFFF" w:val="clear"/>
             <w:tcMar>
               <w:top w:w="60" w:type="dxa"/>
-              <w:left w:w="30" w:type="dxa"/>
+              <w:left w:w="20" w:type="dxa"/>
               <w:bottom w:w="60" w:type="dxa"/>
               <w:right w:w="60" w:type="dxa"/>
             </w:tcMar>
@@ -3748,45 +3748,46 @@
         </w:tc>
         <w:tc>
           <w:tcPr>
-            <w:tcW w:w="1571" w:type="dxa"/>
-            <w:tcBorders>
-              <w:top w:val="single" w:sz="8" w:space="0" w:color="E4E4E4"/>
-              <w:left w:val="single" w:sz="8" w:space="0" w:color="E4E4E4"/>
-              <w:bottom w:val="single" w:sz="8" w:space="0" w:color="E4E4E4"/>
-              <w:insideH w:val="single" w:sz="8" w:space="0" w:color="E4E4E4"/>
-              <w:right w:val="single" w:sz="8" w:space="0" w:color="E4E4E4"/>
-              <w:insideV w:val="single" w:sz="8" w:space="0" w:color="E4E4E4"/>
-            </w:tcBorders>
-            <w:shd w:fill="FFFFFF" w:val="clear"/>
-            <w:tcMar>
-              <w:left w:w="70" w:type="dxa"/>
-            </w:tcMar>
-          </w:tcPr>
-          <w:p>
-            <w:pPr>
-              <w:pStyle w:val="Normal"/>
-              <w:spacing w:before="0" w:after="0"/>
-              <w:rPr/>
-            </w:pPr>
-            <w:r>
-              <w:rPr/>
-            </w:r>
-          </w:p>
-        </w:tc>
-        <w:tc>
-          <w:tcPr>
-            <w:tcW w:w="1629" w:type="dxa"/>
-            <w:tcBorders>
-              <w:top w:val="single" w:sz="8" w:space="0" w:color="E4E4E4"/>
-              <w:left w:val="single" w:sz="8" w:space="0" w:color="E4E4E4"/>
-              <w:bottom w:val="single" w:sz="8" w:space="0" w:color="E4E4E4"/>
-              <w:insideH w:val="single" w:sz="8" w:space="0" w:color="E4E4E4"/>
-              <w:right w:val="single" w:sz="8" w:space="0" w:color="E4E4E4"/>
-              <w:insideV w:val="single" w:sz="8" w:space="0" w:color="E4E4E4"/>
-            </w:tcBorders>
-            <w:shd w:fill="FFFFFF" w:val="clear"/>
-            <w:tcMar>
-              <w:left w:w="70" w:type="dxa"/>
+            <w:tcW w:w="1569" w:type="dxa"/>
+            <w:tcBorders>
+              <w:top w:val="single" w:sz="8" w:space="0" w:color="E4E4E4"/>
+              <w:left w:val="single" w:sz="8" w:space="0" w:color="E4E4E4"/>
+              <w:bottom w:val="single" w:sz="8" w:space="0" w:color="E4E4E4"/>
+              <w:insideH w:val="single" w:sz="8" w:space="0" w:color="E4E4E4"/>
+              <w:right w:val="single" w:sz="8" w:space="0" w:color="E4E4E4"/>
+              <w:insideV w:val="single" w:sz="8" w:space="0" w:color="E4E4E4"/>
+            </w:tcBorders>
+            <w:shd w:fill="FFFFFF" w:val="clear"/>
+            <w:tcMar>
+              <w:left w:w="60" w:type="dxa"/>
+            </w:tcMar>
+          </w:tcPr>
+          <w:p>
+            <w:pPr>
+              <w:pStyle w:val="Normal"/>
+              <w:spacing w:before="0" w:after="0"/>
+              <w:rPr/>
+            </w:pPr>
+            <w:r>
+              <w:rPr/>
+              <w:t>X</w:t>
+            </w:r>
+          </w:p>
+        </w:tc>
+        <w:tc>
+          <w:tcPr>
+            <w:tcW w:w="1632" w:type="dxa"/>
+            <w:tcBorders>
+              <w:top w:val="single" w:sz="8" w:space="0" w:color="E4E4E4"/>
+              <w:left w:val="single" w:sz="8" w:space="0" w:color="E4E4E4"/>
+              <w:bottom w:val="single" w:sz="8" w:space="0" w:color="E4E4E4"/>
+              <w:insideH w:val="single" w:sz="8" w:space="0" w:color="E4E4E4"/>
+              <w:right w:val="single" w:sz="8" w:space="0" w:color="E4E4E4"/>
+              <w:insideV w:val="single" w:sz="8" w:space="0" w:color="E4E4E4"/>
+            </w:tcBorders>
+            <w:shd w:fill="FFFFFF" w:val="clear"/>
+            <w:tcMar>
+              <w:left w:w="60" w:type="dxa"/>
             </w:tcMar>
           </w:tcPr>
           <w:p>
@@ -3807,7 +3808,7 @@
         </w:trPr>
         <w:tc>
           <w:tcPr>
-            <w:tcW w:w="11095" w:type="dxa"/>
+            <w:tcW w:w="11094" w:type="dxa"/>
             <w:tcBorders>
               <w:top w:val="single" w:sz="8" w:space="0" w:color="E4E4E4"/>
               <w:left w:val="single" w:sz="8" w:space="0" w:color="E4E4E4"/>
@@ -3819,7 +3820,7 @@
             <w:shd w:fill="FFFFFF" w:val="clear"/>
             <w:tcMar>
               <w:top w:w="60" w:type="dxa"/>
-              <w:left w:w="30" w:type="dxa"/>
+              <w:left w:w="20" w:type="dxa"/>
               <w:bottom w:w="60" w:type="dxa"/>
               <w:right w:w="60" w:type="dxa"/>
             </w:tcMar>
@@ -3838,45 +3839,46 @@
         </w:tc>
         <w:tc>
           <w:tcPr>
-            <w:tcW w:w="1571" w:type="dxa"/>
-            <w:tcBorders>
-              <w:top w:val="single" w:sz="8" w:space="0" w:color="E4E4E4"/>
-              <w:left w:val="single" w:sz="8" w:space="0" w:color="E4E4E4"/>
-              <w:bottom w:val="single" w:sz="8" w:space="0" w:color="E4E4E4"/>
-              <w:insideH w:val="single" w:sz="8" w:space="0" w:color="E4E4E4"/>
-              <w:right w:val="single" w:sz="8" w:space="0" w:color="E4E4E4"/>
-              <w:insideV w:val="single" w:sz="8" w:space="0" w:color="E4E4E4"/>
-            </w:tcBorders>
-            <w:shd w:fill="FFFFFF" w:val="clear"/>
-            <w:tcMar>
-              <w:left w:w="70" w:type="dxa"/>
-            </w:tcMar>
-          </w:tcPr>
-          <w:p>
-            <w:pPr>
-              <w:pStyle w:val="Normal"/>
-              <w:spacing w:before="0" w:after="0"/>
-              <w:rPr/>
-            </w:pPr>
-            <w:r>
-              <w:rPr/>
-            </w:r>
-          </w:p>
-        </w:tc>
-        <w:tc>
-          <w:tcPr>
-            <w:tcW w:w="1629" w:type="dxa"/>
-            <w:tcBorders>
-              <w:top w:val="single" w:sz="8" w:space="0" w:color="E4E4E4"/>
-              <w:left w:val="single" w:sz="8" w:space="0" w:color="E4E4E4"/>
-              <w:bottom w:val="single" w:sz="8" w:space="0" w:color="E4E4E4"/>
-              <w:insideH w:val="single" w:sz="8" w:space="0" w:color="E4E4E4"/>
-              <w:right w:val="single" w:sz="8" w:space="0" w:color="E4E4E4"/>
-              <w:insideV w:val="single" w:sz="8" w:space="0" w:color="E4E4E4"/>
-            </w:tcBorders>
-            <w:shd w:fill="FFFFFF" w:val="clear"/>
-            <w:tcMar>
-              <w:left w:w="70" w:type="dxa"/>
+            <w:tcW w:w="1569" w:type="dxa"/>
+            <w:tcBorders>
+              <w:top w:val="single" w:sz="8" w:space="0" w:color="E4E4E4"/>
+              <w:left w:val="single" w:sz="8" w:space="0" w:color="E4E4E4"/>
+              <w:bottom w:val="single" w:sz="8" w:space="0" w:color="E4E4E4"/>
+              <w:insideH w:val="single" w:sz="8" w:space="0" w:color="E4E4E4"/>
+              <w:right w:val="single" w:sz="8" w:space="0" w:color="E4E4E4"/>
+              <w:insideV w:val="single" w:sz="8" w:space="0" w:color="E4E4E4"/>
+            </w:tcBorders>
+            <w:shd w:fill="FFFFFF" w:val="clear"/>
+            <w:tcMar>
+              <w:left w:w="60" w:type="dxa"/>
+            </w:tcMar>
+          </w:tcPr>
+          <w:p>
+            <w:pPr>
+              <w:pStyle w:val="Normal"/>
+              <w:spacing w:before="0" w:after="0"/>
+              <w:rPr/>
+            </w:pPr>
+            <w:r>
+              <w:rPr/>
+              <w:t>X</w:t>
+            </w:r>
+          </w:p>
+        </w:tc>
+        <w:tc>
+          <w:tcPr>
+            <w:tcW w:w="1632" w:type="dxa"/>
+            <w:tcBorders>
+              <w:top w:val="single" w:sz="8" w:space="0" w:color="E4E4E4"/>
+              <w:left w:val="single" w:sz="8" w:space="0" w:color="E4E4E4"/>
+              <w:bottom w:val="single" w:sz="8" w:space="0" w:color="E4E4E4"/>
+              <w:insideH w:val="single" w:sz="8" w:space="0" w:color="E4E4E4"/>
+              <w:right w:val="single" w:sz="8" w:space="0" w:color="E4E4E4"/>
+              <w:insideV w:val="single" w:sz="8" w:space="0" w:color="E4E4E4"/>
+            </w:tcBorders>
+            <w:shd w:fill="FFFFFF" w:val="clear"/>
+            <w:tcMar>
+              <w:left w:w="60" w:type="dxa"/>
             </w:tcMar>
           </w:tcPr>
           <w:p>
@@ -3897,7 +3899,7 @@
         </w:trPr>
         <w:tc>
           <w:tcPr>
-            <w:tcW w:w="11095" w:type="dxa"/>
+            <w:tcW w:w="11094" w:type="dxa"/>
             <w:tcBorders>
               <w:top w:val="single" w:sz="8" w:space="0" w:color="E4E4E4"/>
               <w:left w:val="single" w:sz="8" w:space="0" w:color="E4E4E4"/>
@@ -3909,7 +3911,7 @@
             <w:shd w:fill="FFFFFF" w:val="clear"/>
             <w:tcMar>
               <w:top w:w="60" w:type="dxa"/>
-              <w:left w:w="30" w:type="dxa"/>
+              <w:left w:w="20" w:type="dxa"/>
               <w:bottom w:w="60" w:type="dxa"/>
               <w:right w:w="60" w:type="dxa"/>
             </w:tcMar>
@@ -3928,45 +3930,46 @@
         </w:tc>
         <w:tc>
           <w:tcPr>
-            <w:tcW w:w="1571" w:type="dxa"/>
-            <w:tcBorders>
-              <w:top w:val="single" w:sz="8" w:space="0" w:color="E4E4E4"/>
-              <w:left w:val="single" w:sz="8" w:space="0" w:color="E4E4E4"/>
-              <w:bottom w:val="single" w:sz="8" w:space="0" w:color="E4E4E4"/>
-              <w:insideH w:val="single" w:sz="8" w:space="0" w:color="E4E4E4"/>
-              <w:right w:val="single" w:sz="8" w:space="0" w:color="E4E4E4"/>
-              <w:insideV w:val="single" w:sz="8" w:space="0" w:color="E4E4E4"/>
-            </w:tcBorders>
-            <w:shd w:fill="FFFFFF" w:val="clear"/>
-            <w:tcMar>
-              <w:left w:w="70" w:type="dxa"/>
-            </w:tcMar>
-          </w:tcPr>
-          <w:p>
-            <w:pPr>
-              <w:pStyle w:val="Normal"/>
-              <w:spacing w:before="0" w:after="0"/>
-              <w:rPr/>
-            </w:pPr>
-            <w:r>
-              <w:rPr/>
-            </w:r>
-          </w:p>
-        </w:tc>
-        <w:tc>
-          <w:tcPr>
-            <w:tcW w:w="1629" w:type="dxa"/>
-            <w:tcBorders>
-              <w:top w:val="single" w:sz="8" w:space="0" w:color="E4E4E4"/>
-              <w:left w:val="single" w:sz="8" w:space="0" w:color="E4E4E4"/>
-              <w:bottom w:val="single" w:sz="8" w:space="0" w:color="E4E4E4"/>
-              <w:insideH w:val="single" w:sz="8" w:space="0" w:color="E4E4E4"/>
-              <w:right w:val="single" w:sz="8" w:space="0" w:color="E4E4E4"/>
-              <w:insideV w:val="single" w:sz="8" w:space="0" w:color="E4E4E4"/>
-            </w:tcBorders>
-            <w:shd w:fill="FFFFFF" w:val="clear"/>
-            <w:tcMar>
-              <w:left w:w="70" w:type="dxa"/>
+            <w:tcW w:w="1569" w:type="dxa"/>
+            <w:tcBorders>
+              <w:top w:val="single" w:sz="8" w:space="0" w:color="E4E4E4"/>
+              <w:left w:val="single" w:sz="8" w:space="0" w:color="E4E4E4"/>
+              <w:bottom w:val="single" w:sz="8" w:space="0" w:color="E4E4E4"/>
+              <w:insideH w:val="single" w:sz="8" w:space="0" w:color="E4E4E4"/>
+              <w:right w:val="single" w:sz="8" w:space="0" w:color="E4E4E4"/>
+              <w:insideV w:val="single" w:sz="8" w:space="0" w:color="E4E4E4"/>
+            </w:tcBorders>
+            <w:shd w:fill="FFFFFF" w:val="clear"/>
+            <w:tcMar>
+              <w:left w:w="60" w:type="dxa"/>
+            </w:tcMar>
+          </w:tcPr>
+          <w:p>
+            <w:pPr>
+              <w:pStyle w:val="Normal"/>
+              <w:spacing w:before="0" w:after="0"/>
+              <w:rPr/>
+            </w:pPr>
+            <w:r>
+              <w:rPr/>
+              <w:t>X</w:t>
+            </w:r>
+          </w:p>
+        </w:tc>
+        <w:tc>
+          <w:tcPr>
+            <w:tcW w:w="1632" w:type="dxa"/>
+            <w:tcBorders>
+              <w:top w:val="single" w:sz="8" w:space="0" w:color="E4E4E4"/>
+              <w:left w:val="single" w:sz="8" w:space="0" w:color="E4E4E4"/>
+              <w:bottom w:val="single" w:sz="8" w:space="0" w:color="E4E4E4"/>
+              <w:insideH w:val="single" w:sz="8" w:space="0" w:color="E4E4E4"/>
+              <w:right w:val="single" w:sz="8" w:space="0" w:color="E4E4E4"/>
+              <w:insideV w:val="single" w:sz="8" w:space="0" w:color="E4E4E4"/>
+            </w:tcBorders>
+            <w:shd w:fill="FFFFFF" w:val="clear"/>
+            <w:tcMar>
+              <w:left w:w="60" w:type="dxa"/>
             </w:tcMar>
           </w:tcPr>
           <w:p>
@@ -3987,7 +3990,7 @@
         </w:trPr>
         <w:tc>
           <w:tcPr>
-            <w:tcW w:w="11095" w:type="dxa"/>
+            <w:tcW w:w="11094" w:type="dxa"/>
             <w:tcBorders>
               <w:top w:val="single" w:sz="8" w:space="0" w:color="E4E4E4"/>
               <w:left w:val="single" w:sz="8" w:space="0" w:color="E4E4E4"/>
@@ -3999,7 +4002,7 @@
             <w:shd w:fill="FFFFFF" w:val="clear"/>
             <w:tcMar>
               <w:top w:w="60" w:type="dxa"/>
-              <w:left w:w="30" w:type="dxa"/>
+              <w:left w:w="20" w:type="dxa"/>
               <w:bottom w:w="60" w:type="dxa"/>
               <w:right w:w="60" w:type="dxa"/>
             </w:tcMar>
@@ -4018,45 +4021,46 @@
         </w:tc>
         <w:tc>
           <w:tcPr>
-            <w:tcW w:w="1571" w:type="dxa"/>
-            <w:tcBorders>
-              <w:top w:val="single" w:sz="8" w:space="0" w:color="E4E4E4"/>
-              <w:left w:val="single" w:sz="8" w:space="0" w:color="E4E4E4"/>
-              <w:bottom w:val="single" w:sz="8" w:space="0" w:color="E4E4E4"/>
-              <w:insideH w:val="single" w:sz="8" w:space="0" w:color="E4E4E4"/>
-              <w:right w:val="single" w:sz="8" w:space="0" w:color="E4E4E4"/>
-              <w:insideV w:val="single" w:sz="8" w:space="0" w:color="E4E4E4"/>
-            </w:tcBorders>
-            <w:shd w:fill="FFFFFF" w:val="clear"/>
-            <w:tcMar>
-              <w:left w:w="70" w:type="dxa"/>
-            </w:tcMar>
-          </w:tcPr>
-          <w:p>
-            <w:pPr>
-              <w:pStyle w:val="Normal"/>
-              <w:spacing w:before="0" w:after="0"/>
-              <w:rPr/>
-            </w:pPr>
-            <w:r>
-              <w:rPr/>
-            </w:r>
-          </w:p>
-        </w:tc>
-        <w:tc>
-          <w:tcPr>
-            <w:tcW w:w="1629" w:type="dxa"/>
-            <w:tcBorders>
-              <w:top w:val="single" w:sz="8" w:space="0" w:color="E4E4E4"/>
-              <w:left w:val="single" w:sz="8" w:space="0" w:color="E4E4E4"/>
-              <w:bottom w:val="single" w:sz="8" w:space="0" w:color="E4E4E4"/>
-              <w:insideH w:val="single" w:sz="8" w:space="0" w:color="E4E4E4"/>
-              <w:right w:val="single" w:sz="8" w:space="0" w:color="E4E4E4"/>
-              <w:insideV w:val="single" w:sz="8" w:space="0" w:color="E4E4E4"/>
-            </w:tcBorders>
-            <w:shd w:fill="FFFFFF" w:val="clear"/>
-            <w:tcMar>
-              <w:left w:w="70" w:type="dxa"/>
+            <w:tcW w:w="1569" w:type="dxa"/>
+            <w:tcBorders>
+              <w:top w:val="single" w:sz="8" w:space="0" w:color="E4E4E4"/>
+              <w:left w:val="single" w:sz="8" w:space="0" w:color="E4E4E4"/>
+              <w:bottom w:val="single" w:sz="8" w:space="0" w:color="E4E4E4"/>
+              <w:insideH w:val="single" w:sz="8" w:space="0" w:color="E4E4E4"/>
+              <w:right w:val="single" w:sz="8" w:space="0" w:color="E4E4E4"/>
+              <w:insideV w:val="single" w:sz="8" w:space="0" w:color="E4E4E4"/>
+            </w:tcBorders>
+            <w:shd w:fill="FFFFFF" w:val="clear"/>
+            <w:tcMar>
+              <w:left w:w="60" w:type="dxa"/>
+            </w:tcMar>
+          </w:tcPr>
+          <w:p>
+            <w:pPr>
+              <w:pStyle w:val="Normal"/>
+              <w:spacing w:before="0" w:after="0"/>
+              <w:rPr/>
+            </w:pPr>
+            <w:r>
+              <w:rPr/>
+              <w:t>X</w:t>
+            </w:r>
+          </w:p>
+        </w:tc>
+        <w:tc>
+          <w:tcPr>
+            <w:tcW w:w="1632" w:type="dxa"/>
+            <w:tcBorders>
+              <w:top w:val="single" w:sz="8" w:space="0" w:color="E4E4E4"/>
+              <w:left w:val="single" w:sz="8" w:space="0" w:color="E4E4E4"/>
+              <w:bottom w:val="single" w:sz="8" w:space="0" w:color="E4E4E4"/>
+              <w:insideH w:val="single" w:sz="8" w:space="0" w:color="E4E4E4"/>
+              <w:right w:val="single" w:sz="8" w:space="0" w:color="E4E4E4"/>
+              <w:insideV w:val="single" w:sz="8" w:space="0" w:color="E4E4E4"/>
+            </w:tcBorders>
+            <w:shd w:fill="FFFFFF" w:val="clear"/>
+            <w:tcMar>
+              <w:left w:w="60" w:type="dxa"/>
             </w:tcMar>
           </w:tcPr>
           <w:p>
@@ -4077,7 +4081,7 @@
         </w:trPr>
         <w:tc>
           <w:tcPr>
-            <w:tcW w:w="11095" w:type="dxa"/>
+            <w:tcW w:w="11094" w:type="dxa"/>
             <w:tcBorders>
               <w:top w:val="single" w:sz="8" w:space="0" w:color="E4E4E4"/>
               <w:left w:val="single" w:sz="8" w:space="0" w:color="E4E4E4"/>
@@ -4089,7 +4093,7 @@
             <w:shd w:fill="FFFFFF" w:val="clear"/>
             <w:tcMar>
               <w:top w:w="60" w:type="dxa"/>
-              <w:left w:w="30" w:type="dxa"/>
+              <w:left w:w="20" w:type="dxa"/>
               <w:bottom w:w="60" w:type="dxa"/>
               <w:right w:w="60" w:type="dxa"/>
             </w:tcMar>
@@ -4108,45 +4112,46 @@
         </w:tc>
         <w:tc>
           <w:tcPr>
-            <w:tcW w:w="1571" w:type="dxa"/>
-            <w:tcBorders>
-              <w:top w:val="single" w:sz="8" w:space="0" w:color="E4E4E4"/>
-              <w:left w:val="single" w:sz="8" w:space="0" w:color="E4E4E4"/>
-              <w:bottom w:val="single" w:sz="8" w:space="0" w:color="E4E4E4"/>
-              <w:insideH w:val="single" w:sz="8" w:space="0" w:color="E4E4E4"/>
-              <w:right w:val="single" w:sz="8" w:space="0" w:color="E4E4E4"/>
-              <w:insideV w:val="single" w:sz="8" w:space="0" w:color="E4E4E4"/>
-            </w:tcBorders>
-            <w:shd w:fill="FFFFFF" w:val="clear"/>
-            <w:tcMar>
-              <w:left w:w="70" w:type="dxa"/>
-            </w:tcMar>
-          </w:tcPr>
-          <w:p>
-            <w:pPr>
-              <w:pStyle w:val="Normal"/>
-              <w:spacing w:before="0" w:after="0"/>
-              <w:rPr/>
-            </w:pPr>
-            <w:r>
-              <w:rPr/>
-            </w:r>
-          </w:p>
-        </w:tc>
-        <w:tc>
-          <w:tcPr>
-            <w:tcW w:w="1629" w:type="dxa"/>
-            <w:tcBorders>
-              <w:top w:val="single" w:sz="8" w:space="0" w:color="E4E4E4"/>
-              <w:left w:val="single" w:sz="8" w:space="0" w:color="E4E4E4"/>
-              <w:bottom w:val="single" w:sz="8" w:space="0" w:color="E4E4E4"/>
-              <w:insideH w:val="single" w:sz="8" w:space="0" w:color="E4E4E4"/>
-              <w:right w:val="single" w:sz="8" w:space="0" w:color="E4E4E4"/>
-              <w:insideV w:val="single" w:sz="8" w:space="0" w:color="E4E4E4"/>
-            </w:tcBorders>
-            <w:shd w:fill="FFFFFF" w:val="clear"/>
-            <w:tcMar>
-              <w:left w:w="70" w:type="dxa"/>
+            <w:tcW w:w="1569" w:type="dxa"/>
+            <w:tcBorders>
+              <w:top w:val="single" w:sz="8" w:space="0" w:color="E4E4E4"/>
+              <w:left w:val="single" w:sz="8" w:space="0" w:color="E4E4E4"/>
+              <w:bottom w:val="single" w:sz="8" w:space="0" w:color="E4E4E4"/>
+              <w:insideH w:val="single" w:sz="8" w:space="0" w:color="E4E4E4"/>
+              <w:right w:val="single" w:sz="8" w:space="0" w:color="E4E4E4"/>
+              <w:insideV w:val="single" w:sz="8" w:space="0" w:color="E4E4E4"/>
+            </w:tcBorders>
+            <w:shd w:fill="FFFFFF" w:val="clear"/>
+            <w:tcMar>
+              <w:left w:w="60" w:type="dxa"/>
+            </w:tcMar>
+          </w:tcPr>
+          <w:p>
+            <w:pPr>
+              <w:pStyle w:val="Normal"/>
+              <w:spacing w:before="0" w:after="0"/>
+              <w:rPr/>
+            </w:pPr>
+            <w:r>
+              <w:rPr/>
+              <w:t>X</w:t>
+            </w:r>
+          </w:p>
+        </w:tc>
+        <w:tc>
+          <w:tcPr>
+            <w:tcW w:w="1632" w:type="dxa"/>
+            <w:tcBorders>
+              <w:top w:val="single" w:sz="8" w:space="0" w:color="E4E4E4"/>
+              <w:left w:val="single" w:sz="8" w:space="0" w:color="E4E4E4"/>
+              <w:bottom w:val="single" w:sz="8" w:space="0" w:color="E4E4E4"/>
+              <w:insideH w:val="single" w:sz="8" w:space="0" w:color="E4E4E4"/>
+              <w:right w:val="single" w:sz="8" w:space="0" w:color="E4E4E4"/>
+              <w:insideV w:val="single" w:sz="8" w:space="0" w:color="E4E4E4"/>
+            </w:tcBorders>
+            <w:shd w:fill="FFFFFF" w:val="clear"/>
+            <w:tcMar>
+              <w:left w:w="60" w:type="dxa"/>
             </w:tcMar>
           </w:tcPr>
           <w:p>
@@ -4167,7 +4172,7 @@
         </w:trPr>
         <w:tc>
           <w:tcPr>
-            <w:tcW w:w="11095" w:type="dxa"/>
+            <w:tcW w:w="11094" w:type="dxa"/>
             <w:tcBorders>
               <w:top w:val="single" w:sz="8" w:space="0" w:color="E4E4E4"/>
               <w:left w:val="single" w:sz="8" w:space="0" w:color="E4E4E4"/>
@@ -4179,7 +4184,7 @@
             <w:shd w:fill="FFFFFF" w:val="clear"/>
             <w:tcMar>
               <w:top w:w="60" w:type="dxa"/>
-              <w:left w:w="30" w:type="dxa"/>
+              <w:left w:w="20" w:type="dxa"/>
               <w:bottom w:w="60" w:type="dxa"/>
               <w:right w:w="60" w:type="dxa"/>
             </w:tcMar>
@@ -4244,45 +4249,46 @@
         </w:tc>
         <w:tc>
           <w:tcPr>
-            <w:tcW w:w="1571" w:type="dxa"/>
-            <w:tcBorders>
-              <w:top w:val="single" w:sz="8" w:space="0" w:color="E4E4E4"/>
-              <w:left w:val="single" w:sz="8" w:space="0" w:color="E4E4E4"/>
-              <w:bottom w:val="single" w:sz="8" w:space="0" w:color="E4E4E4"/>
-              <w:insideH w:val="single" w:sz="8" w:space="0" w:color="E4E4E4"/>
-              <w:right w:val="single" w:sz="8" w:space="0" w:color="E4E4E4"/>
-              <w:insideV w:val="single" w:sz="8" w:space="0" w:color="E4E4E4"/>
-            </w:tcBorders>
-            <w:shd w:fill="FFFFFF" w:val="clear"/>
-            <w:tcMar>
-              <w:left w:w="70" w:type="dxa"/>
-            </w:tcMar>
-          </w:tcPr>
-          <w:p>
-            <w:pPr>
-              <w:pStyle w:val="Normal"/>
-              <w:spacing w:before="0" w:after="0"/>
-              <w:rPr/>
-            </w:pPr>
-            <w:r>
-              <w:rPr/>
-            </w:r>
-          </w:p>
-        </w:tc>
-        <w:tc>
-          <w:tcPr>
-            <w:tcW w:w="1629" w:type="dxa"/>
-            <w:tcBorders>
-              <w:top w:val="single" w:sz="8" w:space="0" w:color="E4E4E4"/>
-              <w:left w:val="single" w:sz="8" w:space="0" w:color="E4E4E4"/>
-              <w:bottom w:val="single" w:sz="8" w:space="0" w:color="E4E4E4"/>
-              <w:insideH w:val="single" w:sz="8" w:space="0" w:color="E4E4E4"/>
-              <w:right w:val="single" w:sz="8" w:space="0" w:color="E4E4E4"/>
-              <w:insideV w:val="single" w:sz="8" w:space="0" w:color="E4E4E4"/>
-            </w:tcBorders>
-            <w:shd w:fill="FFFFFF" w:val="clear"/>
-            <w:tcMar>
-              <w:left w:w="70" w:type="dxa"/>
+            <w:tcW w:w="1569" w:type="dxa"/>
+            <w:tcBorders>
+              <w:top w:val="single" w:sz="8" w:space="0" w:color="E4E4E4"/>
+              <w:left w:val="single" w:sz="8" w:space="0" w:color="E4E4E4"/>
+              <w:bottom w:val="single" w:sz="8" w:space="0" w:color="E4E4E4"/>
+              <w:insideH w:val="single" w:sz="8" w:space="0" w:color="E4E4E4"/>
+              <w:right w:val="single" w:sz="8" w:space="0" w:color="E4E4E4"/>
+              <w:insideV w:val="single" w:sz="8" w:space="0" w:color="E4E4E4"/>
+            </w:tcBorders>
+            <w:shd w:fill="FFFFFF" w:val="clear"/>
+            <w:tcMar>
+              <w:left w:w="60" w:type="dxa"/>
+            </w:tcMar>
+          </w:tcPr>
+          <w:p>
+            <w:pPr>
+              <w:pStyle w:val="Normal"/>
+              <w:spacing w:before="0" w:after="0"/>
+              <w:rPr/>
+            </w:pPr>
+            <w:r>
+              <w:rPr/>
+              <w:t>X</w:t>
+            </w:r>
+          </w:p>
+        </w:tc>
+        <w:tc>
+          <w:tcPr>
+            <w:tcW w:w="1632" w:type="dxa"/>
+            <w:tcBorders>
+              <w:top w:val="single" w:sz="8" w:space="0" w:color="E4E4E4"/>
+              <w:left w:val="single" w:sz="8" w:space="0" w:color="E4E4E4"/>
+              <w:bottom w:val="single" w:sz="8" w:space="0" w:color="E4E4E4"/>
+              <w:insideH w:val="single" w:sz="8" w:space="0" w:color="E4E4E4"/>
+              <w:right w:val="single" w:sz="8" w:space="0" w:color="E4E4E4"/>
+              <w:insideV w:val="single" w:sz="8" w:space="0" w:color="E4E4E4"/>
+            </w:tcBorders>
+            <w:shd w:fill="FFFFFF" w:val="clear"/>
+            <w:tcMar>
+              <w:left w:w="60" w:type="dxa"/>
             </w:tcMar>
           </w:tcPr>
           <w:p>
@@ -4303,7 +4309,7 @@
         </w:trPr>
         <w:tc>
           <w:tcPr>
-            <w:tcW w:w="11095" w:type="dxa"/>
+            <w:tcW w:w="11094" w:type="dxa"/>
             <w:tcBorders>
               <w:top w:val="single" w:sz="8" w:space="0" w:color="E4E4E4"/>
               <w:left w:val="single" w:sz="8" w:space="0" w:color="E4E4E4"/>
@@ -4314,7 +4320,7 @@
             </w:tcBorders>
             <w:shd w:fill="E5F2F9" w:val="clear"/>
             <w:tcMar>
-              <w:left w:w="70" w:type="dxa"/>
+              <w:left w:w="60" w:type="dxa"/>
             </w:tcMar>
           </w:tcPr>
           <w:p>
@@ -4350,7 +4356,7 @@
         </w:tc>
         <w:tc>
           <w:tcPr>
-            <w:tcW w:w="1571" w:type="dxa"/>
+            <w:tcW w:w="1569" w:type="dxa"/>
             <w:tcBorders>
               <w:top w:val="single" w:sz="8" w:space="0" w:color="E4E4E4"/>
               <w:left w:val="single" w:sz="8" w:space="0" w:color="E4E4E4"/>
@@ -4361,7 +4367,7 @@
             </w:tcBorders>
             <w:shd w:fill="E5F2F9" w:val="clear"/>
             <w:tcMar>
-              <w:left w:w="70" w:type="dxa"/>
+              <w:left w:w="60" w:type="dxa"/>
             </w:tcMar>
           </w:tcPr>
           <w:p>
@@ -4385,7 +4391,7 @@
         </w:tc>
         <w:tc>
           <w:tcPr>
-            <w:tcW w:w="1629" w:type="dxa"/>
+            <w:tcW w:w="1632" w:type="dxa"/>
             <w:tcBorders>
               <w:top w:val="single" w:sz="8" w:space="0" w:color="E4E4E4"/>
               <w:left w:val="single" w:sz="8" w:space="0" w:color="E4E4E4"/>
@@ -4396,7 +4402,7 @@
             </w:tcBorders>
             <w:shd w:fill="E5F2F9" w:val="clear"/>
             <w:tcMar>
-              <w:left w:w="70" w:type="dxa"/>
+              <w:left w:w="60" w:type="dxa"/>
             </w:tcMar>
           </w:tcPr>
           <w:p>
@@ -4425,7 +4431,7 @@
         </w:trPr>
         <w:tc>
           <w:tcPr>
-            <w:tcW w:w="11095" w:type="dxa"/>
+            <w:tcW w:w="11094" w:type="dxa"/>
             <w:tcBorders>
               <w:top w:val="single" w:sz="8" w:space="0" w:color="E4E4E4"/>
               <w:left w:val="single" w:sz="8" w:space="0" w:color="E4E4E4"/>
@@ -4437,7 +4443,7 @@
             <w:shd w:fill="FFFFFF" w:val="clear"/>
             <w:tcMar>
               <w:top w:w="60" w:type="dxa"/>
-              <w:left w:w="30" w:type="dxa"/>
+              <w:left w:w="20" w:type="dxa"/>
               <w:bottom w:w="60" w:type="dxa"/>
               <w:right w:w="60" w:type="dxa"/>
             </w:tcMar>
@@ -4461,18 +4467,18 @@
         </w:tc>
         <w:tc>
           <w:tcPr>
-            <w:tcW w:w="1571" w:type="dxa"/>
-            <w:tcBorders>
-              <w:top w:val="single" w:sz="8" w:space="0" w:color="E4E4E4"/>
-              <w:left w:val="single" w:sz="8" w:space="0" w:color="E4E4E4"/>
-              <w:bottom w:val="single" w:sz="8" w:space="0" w:color="E4E4E4"/>
-              <w:insideH w:val="single" w:sz="8" w:space="0" w:color="E4E4E4"/>
-              <w:right w:val="single" w:sz="8" w:space="0" w:color="E4E4E4"/>
-              <w:insideV w:val="single" w:sz="8" w:space="0" w:color="E4E4E4"/>
-            </w:tcBorders>
-            <w:shd w:fill="FFFFFF" w:val="clear"/>
-            <w:tcMar>
-              <w:left w:w="70" w:type="dxa"/>
+            <w:tcW w:w="1569" w:type="dxa"/>
+            <w:tcBorders>
+              <w:top w:val="single" w:sz="8" w:space="0" w:color="E4E4E4"/>
+              <w:left w:val="single" w:sz="8" w:space="0" w:color="E4E4E4"/>
+              <w:bottom w:val="single" w:sz="8" w:space="0" w:color="E4E4E4"/>
+              <w:insideH w:val="single" w:sz="8" w:space="0" w:color="E4E4E4"/>
+              <w:right w:val="single" w:sz="8" w:space="0" w:color="E4E4E4"/>
+              <w:insideV w:val="single" w:sz="8" w:space="0" w:color="E4E4E4"/>
+            </w:tcBorders>
+            <w:shd w:fill="FFFFFF" w:val="clear"/>
+            <w:tcMar>
+              <w:left w:w="60" w:type="dxa"/>
             </w:tcMar>
           </w:tcPr>
           <w:p>
@@ -4493,18 +4499,18 @@
         </w:tc>
         <w:tc>
           <w:tcPr>
-            <w:tcW w:w="1629" w:type="dxa"/>
-            <w:tcBorders>
-              <w:top w:val="single" w:sz="8" w:space="0" w:color="E4E4E4"/>
-              <w:left w:val="single" w:sz="8" w:space="0" w:color="E4E4E4"/>
-              <w:bottom w:val="single" w:sz="8" w:space="0" w:color="E4E4E4"/>
-              <w:insideH w:val="single" w:sz="8" w:space="0" w:color="E4E4E4"/>
-              <w:right w:val="single" w:sz="8" w:space="0" w:color="E4E4E4"/>
-              <w:insideV w:val="single" w:sz="8" w:space="0" w:color="E4E4E4"/>
-            </w:tcBorders>
-            <w:shd w:fill="FFFFFF" w:val="clear"/>
-            <w:tcMar>
-              <w:left w:w="70" w:type="dxa"/>
+            <w:tcW w:w="1632" w:type="dxa"/>
+            <w:tcBorders>
+              <w:top w:val="single" w:sz="8" w:space="0" w:color="E4E4E4"/>
+              <w:left w:val="single" w:sz="8" w:space="0" w:color="E4E4E4"/>
+              <w:bottom w:val="single" w:sz="8" w:space="0" w:color="E4E4E4"/>
+              <w:insideH w:val="single" w:sz="8" w:space="0" w:color="E4E4E4"/>
+              <w:right w:val="single" w:sz="8" w:space="0" w:color="E4E4E4"/>
+              <w:insideV w:val="single" w:sz="8" w:space="0" w:color="E4E4E4"/>
+            </w:tcBorders>
+            <w:shd w:fill="FFFFFF" w:val="clear"/>
+            <w:tcMar>
+              <w:left w:w="60" w:type="dxa"/>
             </w:tcMar>
           </w:tcPr>
           <w:p>
@@ -4532,7 +4538,7 @@
         </w:trPr>
         <w:tc>
           <w:tcPr>
-            <w:tcW w:w="11095" w:type="dxa"/>
+            <w:tcW w:w="11094" w:type="dxa"/>
             <w:tcBorders>
               <w:top w:val="single" w:sz="8" w:space="0" w:color="E4E4E4"/>
               <w:left w:val="single" w:sz="8" w:space="0" w:color="E4E4E4"/>
@@ -4544,7 +4550,7 @@
             <w:shd w:fill="FFFFFF" w:val="clear"/>
             <w:tcMar>
               <w:top w:w="60" w:type="dxa"/>
-              <w:left w:w="30" w:type="dxa"/>
+              <w:left w:w="20" w:type="dxa"/>
               <w:bottom w:w="60" w:type="dxa"/>
               <w:right w:w="60" w:type="dxa"/>
             </w:tcMar>
@@ -4563,45 +4569,45 @@
         </w:tc>
         <w:tc>
           <w:tcPr>
-            <w:tcW w:w="1571" w:type="dxa"/>
-            <w:tcBorders>
-              <w:top w:val="single" w:sz="8" w:space="0" w:color="E4E4E4"/>
-              <w:left w:val="single" w:sz="8" w:space="0" w:color="E4E4E4"/>
-              <w:bottom w:val="single" w:sz="8" w:space="0" w:color="E4E4E4"/>
-              <w:insideH w:val="single" w:sz="8" w:space="0" w:color="E4E4E4"/>
-              <w:right w:val="single" w:sz="8" w:space="0" w:color="E4E4E4"/>
-              <w:insideV w:val="single" w:sz="8" w:space="0" w:color="E4E4E4"/>
-            </w:tcBorders>
-            <w:shd w:fill="FFFFFF" w:val="clear"/>
-            <w:tcMar>
-              <w:left w:w="70" w:type="dxa"/>
-            </w:tcMar>
-          </w:tcPr>
-          <w:p>
-            <w:pPr>
-              <w:pStyle w:val="Normal"/>
-              <w:spacing w:before="0" w:after="0"/>
-              <w:rPr/>
-            </w:pPr>
-            <w:r>
-              <w:rPr/>
-            </w:r>
-          </w:p>
-        </w:tc>
-        <w:tc>
-          <w:tcPr>
-            <w:tcW w:w="1629" w:type="dxa"/>
-            <w:tcBorders>
-              <w:top w:val="single" w:sz="8" w:space="0" w:color="E4E4E4"/>
-              <w:left w:val="single" w:sz="8" w:space="0" w:color="E4E4E4"/>
-              <w:bottom w:val="single" w:sz="8" w:space="0" w:color="E4E4E4"/>
-              <w:insideH w:val="single" w:sz="8" w:space="0" w:color="E4E4E4"/>
-              <w:right w:val="single" w:sz="8" w:space="0" w:color="E4E4E4"/>
-              <w:insideV w:val="single" w:sz="8" w:space="0" w:color="E4E4E4"/>
-            </w:tcBorders>
-            <w:shd w:fill="FFFFFF" w:val="clear"/>
-            <w:tcMar>
-              <w:left w:w="70" w:type="dxa"/>
+            <w:tcW w:w="1569" w:type="dxa"/>
+            <w:tcBorders>
+              <w:top w:val="single" w:sz="8" w:space="0" w:color="E4E4E4"/>
+              <w:left w:val="single" w:sz="8" w:space="0" w:color="E4E4E4"/>
+              <w:bottom w:val="single" w:sz="8" w:space="0" w:color="E4E4E4"/>
+              <w:insideH w:val="single" w:sz="8" w:space="0" w:color="E4E4E4"/>
+              <w:right w:val="single" w:sz="8" w:space="0" w:color="E4E4E4"/>
+              <w:insideV w:val="single" w:sz="8" w:space="0" w:color="E4E4E4"/>
+            </w:tcBorders>
+            <w:shd w:fill="FFFFFF" w:val="clear"/>
+            <w:tcMar>
+              <w:left w:w="60" w:type="dxa"/>
+            </w:tcMar>
+          </w:tcPr>
+          <w:p>
+            <w:pPr>
+              <w:pStyle w:val="Normal"/>
+              <w:spacing w:before="0" w:after="0"/>
+              <w:rPr/>
+            </w:pPr>
+            <w:r>
+              <w:rPr/>
+            </w:r>
+          </w:p>
+        </w:tc>
+        <w:tc>
+          <w:tcPr>
+            <w:tcW w:w="1632" w:type="dxa"/>
+            <w:tcBorders>
+              <w:top w:val="single" w:sz="8" w:space="0" w:color="E4E4E4"/>
+              <w:left w:val="single" w:sz="8" w:space="0" w:color="E4E4E4"/>
+              <w:bottom w:val="single" w:sz="8" w:space="0" w:color="E4E4E4"/>
+              <w:insideH w:val="single" w:sz="8" w:space="0" w:color="E4E4E4"/>
+              <w:right w:val="single" w:sz="8" w:space="0" w:color="E4E4E4"/>
+              <w:insideV w:val="single" w:sz="8" w:space="0" w:color="E4E4E4"/>
+            </w:tcBorders>
+            <w:shd w:fill="FFFFFF" w:val="clear"/>
+            <w:tcMar>
+              <w:left w:w="60" w:type="dxa"/>
             </w:tcMar>
           </w:tcPr>
           <w:p>
@@ -4623,7 +4629,7 @@
         </w:trPr>
         <w:tc>
           <w:tcPr>
-            <w:tcW w:w="11095" w:type="dxa"/>
+            <w:tcW w:w="11094" w:type="dxa"/>
             <w:tcBorders>
               <w:top w:val="single" w:sz="8" w:space="0" w:color="E4E4E4"/>
               <w:left w:val="single" w:sz="8" w:space="0" w:color="E4E4E4"/>
@@ -4635,7 +4641,7 @@
             <w:shd w:fill="FFFFFF" w:val="clear"/>
             <w:tcMar>
               <w:top w:w="60" w:type="dxa"/>
-              <w:left w:w="30" w:type="dxa"/>
+              <w:left w:w="20" w:type="dxa"/>
               <w:bottom w:w="60" w:type="dxa"/>
               <w:right w:w="60" w:type="dxa"/>
             </w:tcMar>
@@ -4726,14 +4732,7 @@
                 <w:b/>
                 <w:color w:val="1155CC"/>
               </w:rPr>
-              <w:t>h</w:t>
-            </w:r>
-            <w:r>
-              <w:rPr>
-                <w:b/>
-                <w:color w:val="1155CC"/>
-              </w:rPr>
-              <w:t>ow:</w:t>
+              <w:t>how:</w:t>
             </w:r>
             <w:r>
               <w:rPr>
@@ -4777,50 +4776,50 @@
         </w:tc>
         <w:tc>
           <w:tcPr>
-            <w:tcW w:w="1571" w:type="dxa"/>
-            <w:tcBorders>
-              <w:top w:val="single" w:sz="8" w:space="0" w:color="E4E4E4"/>
-              <w:left w:val="single" w:sz="8" w:space="0" w:color="E4E4E4"/>
-              <w:bottom w:val="single" w:sz="8" w:space="0" w:color="E4E4E4"/>
-              <w:insideH w:val="single" w:sz="8" w:space="0" w:color="E4E4E4"/>
-              <w:right w:val="single" w:sz="8" w:space="0" w:color="E4E4E4"/>
-              <w:insideV w:val="single" w:sz="8" w:space="0" w:color="E4E4E4"/>
-            </w:tcBorders>
-            <w:shd w:fill="FFFFFF" w:val="clear"/>
-            <w:tcMar>
-              <w:left w:w="70" w:type="dxa"/>
-            </w:tcMar>
-          </w:tcPr>
-          <w:p>
-            <w:pPr>
-              <w:pStyle w:val="Normal"/>
-              <w:keepNext/>
-              <w:keepLines w:val="false"/>
-              <w:widowControl/>
-              <w:spacing w:lineRule="auto" w:line="240" w:before="0" w:after="0"/>
-              <w:ind w:left="0" w:right="0" w:hanging="0"/>
-              <w:jc w:val="left"/>
-              <w:rPr/>
-            </w:pPr>
-            <w:r>
-              <w:rPr/>
-            </w:r>
-          </w:p>
-        </w:tc>
-        <w:tc>
-          <w:tcPr>
-            <w:tcW w:w="1629" w:type="dxa"/>
-            <w:tcBorders>
-              <w:top w:val="single" w:sz="8" w:space="0" w:color="E4E4E4"/>
-              <w:left w:val="single" w:sz="8" w:space="0" w:color="E4E4E4"/>
-              <w:bottom w:val="single" w:sz="8" w:space="0" w:color="E4E4E4"/>
-              <w:insideH w:val="single" w:sz="8" w:space="0" w:color="E4E4E4"/>
-              <w:right w:val="single" w:sz="8" w:space="0" w:color="E4E4E4"/>
-              <w:insideV w:val="single" w:sz="8" w:space="0" w:color="E4E4E4"/>
-            </w:tcBorders>
-            <w:shd w:fill="FFFFFF" w:val="clear"/>
-            <w:tcMar>
-              <w:left w:w="70" w:type="dxa"/>
+            <w:tcW w:w="1569" w:type="dxa"/>
+            <w:tcBorders>
+              <w:top w:val="single" w:sz="8" w:space="0" w:color="E4E4E4"/>
+              <w:left w:val="single" w:sz="8" w:space="0" w:color="E4E4E4"/>
+              <w:bottom w:val="single" w:sz="8" w:space="0" w:color="E4E4E4"/>
+              <w:insideH w:val="single" w:sz="8" w:space="0" w:color="E4E4E4"/>
+              <w:right w:val="single" w:sz="8" w:space="0" w:color="E4E4E4"/>
+              <w:insideV w:val="single" w:sz="8" w:space="0" w:color="E4E4E4"/>
+            </w:tcBorders>
+            <w:shd w:fill="FFFFFF" w:val="clear"/>
+            <w:tcMar>
+              <w:left w:w="60" w:type="dxa"/>
+            </w:tcMar>
+          </w:tcPr>
+          <w:p>
+            <w:pPr>
+              <w:pStyle w:val="Normal"/>
+              <w:keepNext/>
+              <w:keepLines w:val="false"/>
+              <w:widowControl/>
+              <w:spacing w:lineRule="auto" w:line="240" w:before="0" w:after="0"/>
+              <w:ind w:left="0" w:right="0" w:hanging="0"/>
+              <w:jc w:val="left"/>
+              <w:rPr/>
+            </w:pPr>
+            <w:r>
+              <w:rPr/>
+            </w:r>
+          </w:p>
+        </w:tc>
+        <w:tc>
+          <w:tcPr>
+            <w:tcW w:w="1632" w:type="dxa"/>
+            <w:tcBorders>
+              <w:top w:val="single" w:sz="8" w:space="0" w:color="E4E4E4"/>
+              <w:left w:val="single" w:sz="8" w:space="0" w:color="E4E4E4"/>
+              <w:bottom w:val="single" w:sz="8" w:space="0" w:color="E4E4E4"/>
+              <w:insideH w:val="single" w:sz="8" w:space="0" w:color="E4E4E4"/>
+              <w:right w:val="single" w:sz="8" w:space="0" w:color="E4E4E4"/>
+              <w:insideV w:val="single" w:sz="8" w:space="0" w:color="E4E4E4"/>
+            </w:tcBorders>
+            <w:shd w:fill="FFFFFF" w:val="clear"/>
+            <w:tcMar>
+              <w:left w:w="60" w:type="dxa"/>
             </w:tcMar>
           </w:tcPr>
           <w:p>
@@ -4847,7 +4846,7 @@
         </w:trPr>
         <w:tc>
           <w:tcPr>
-            <w:tcW w:w="11095" w:type="dxa"/>
+            <w:tcW w:w="11094" w:type="dxa"/>
             <w:tcBorders>
               <w:top w:val="single" w:sz="8" w:space="0" w:color="E4E4E4"/>
               <w:left w:val="single" w:sz="8" w:space="0" w:color="E4E4E4"/>
@@ -4858,7 +4857,7 @@
             </w:tcBorders>
             <w:shd w:fill="E5F2F9" w:val="clear"/>
             <w:tcMar>
-              <w:left w:w="70" w:type="dxa"/>
+              <w:left w:w="60" w:type="dxa"/>
             </w:tcMar>
           </w:tcPr>
           <w:p>
@@ -4894,7 +4893,7 @@
         </w:tc>
         <w:tc>
           <w:tcPr>
-            <w:tcW w:w="1571" w:type="dxa"/>
+            <w:tcW w:w="1569" w:type="dxa"/>
             <w:tcBorders>
               <w:top w:val="single" w:sz="8" w:space="0" w:color="E4E4E4"/>
               <w:left w:val="single" w:sz="8" w:space="0" w:color="E4E4E4"/>
@@ -4905,7 +4904,7 @@
             </w:tcBorders>
             <w:shd w:fill="E5F2F9" w:val="clear"/>
             <w:tcMar>
-              <w:left w:w="70" w:type="dxa"/>
+              <w:left w:w="60" w:type="dxa"/>
             </w:tcMar>
           </w:tcPr>
           <w:p>
@@ -4929,7 +4928,7 @@
         </w:tc>
         <w:tc>
           <w:tcPr>
-            <w:tcW w:w="1629" w:type="dxa"/>
+            <w:tcW w:w="1632" w:type="dxa"/>
             <w:tcBorders>
               <w:top w:val="single" w:sz="8" w:space="0" w:color="E4E4E4"/>
               <w:left w:val="single" w:sz="8" w:space="0" w:color="E4E4E4"/>
@@ -4940,7 +4939,7 @@
             </w:tcBorders>
             <w:shd w:fill="E5F2F9" w:val="clear"/>
             <w:tcMar>
-              <w:left w:w="70" w:type="dxa"/>
+              <w:left w:w="60" w:type="dxa"/>
             </w:tcMar>
           </w:tcPr>
           <w:p>
@@ -4969,7 +4968,7 @@
         </w:trPr>
         <w:tc>
           <w:tcPr>
-            <w:tcW w:w="11095" w:type="dxa"/>
+            <w:tcW w:w="11094" w:type="dxa"/>
             <w:tcBorders>
               <w:top w:val="single" w:sz="8" w:space="0" w:color="E4E4E4"/>
               <w:left w:val="single" w:sz="8" w:space="0" w:color="E4E4E4"/>
@@ -4981,7 +4980,7 @@
             <w:shd w:fill="FFFFFF" w:val="clear"/>
             <w:tcMar>
               <w:top w:w="60" w:type="dxa"/>
-              <w:left w:w="30" w:type="dxa"/>
+              <w:left w:w="20" w:type="dxa"/>
               <w:bottom w:w="60" w:type="dxa"/>
               <w:right w:w="60" w:type="dxa"/>
             </w:tcMar>
@@ -5005,18 +5004,18 @@
         </w:tc>
         <w:tc>
           <w:tcPr>
-            <w:tcW w:w="1571" w:type="dxa"/>
-            <w:tcBorders>
-              <w:top w:val="single" w:sz="8" w:space="0" w:color="E4E4E4"/>
-              <w:left w:val="single" w:sz="8" w:space="0" w:color="E4E4E4"/>
-              <w:bottom w:val="single" w:sz="8" w:space="0" w:color="E4E4E4"/>
-              <w:insideH w:val="single" w:sz="8" w:space="0" w:color="E4E4E4"/>
-              <w:right w:val="single" w:sz="8" w:space="0" w:color="E4E4E4"/>
-              <w:insideV w:val="single" w:sz="8" w:space="0" w:color="E4E4E4"/>
-            </w:tcBorders>
-            <w:shd w:fill="FFFFFF" w:val="clear"/>
-            <w:tcMar>
-              <w:left w:w="70" w:type="dxa"/>
+            <w:tcW w:w="1569" w:type="dxa"/>
+            <w:tcBorders>
+              <w:top w:val="single" w:sz="8" w:space="0" w:color="E4E4E4"/>
+              <w:left w:val="single" w:sz="8" w:space="0" w:color="E4E4E4"/>
+              <w:bottom w:val="single" w:sz="8" w:space="0" w:color="E4E4E4"/>
+              <w:insideH w:val="single" w:sz="8" w:space="0" w:color="E4E4E4"/>
+              <w:right w:val="single" w:sz="8" w:space="0" w:color="E4E4E4"/>
+              <w:insideV w:val="single" w:sz="8" w:space="0" w:color="E4E4E4"/>
+            </w:tcBorders>
+            <w:shd w:fill="FFFFFF" w:val="clear"/>
+            <w:tcMar>
+              <w:left w:w="60" w:type="dxa"/>
             </w:tcMar>
           </w:tcPr>
           <w:p>
@@ -5038,18 +5037,18 @@
         </w:tc>
         <w:tc>
           <w:tcPr>
-            <w:tcW w:w="1629" w:type="dxa"/>
-            <w:tcBorders>
-              <w:top w:val="single" w:sz="8" w:space="0" w:color="E4E4E4"/>
-              <w:left w:val="single" w:sz="8" w:space="0" w:color="E4E4E4"/>
-              <w:bottom w:val="single" w:sz="8" w:space="0" w:color="E4E4E4"/>
-              <w:insideH w:val="single" w:sz="8" w:space="0" w:color="E4E4E4"/>
-              <w:right w:val="single" w:sz="8" w:space="0" w:color="E4E4E4"/>
-              <w:insideV w:val="single" w:sz="8" w:space="0" w:color="E4E4E4"/>
-            </w:tcBorders>
-            <w:shd w:fill="FFFFFF" w:val="clear"/>
-            <w:tcMar>
-              <w:left w:w="70" w:type="dxa"/>
+            <w:tcW w:w="1632" w:type="dxa"/>
+            <w:tcBorders>
+              <w:top w:val="single" w:sz="8" w:space="0" w:color="E4E4E4"/>
+              <w:left w:val="single" w:sz="8" w:space="0" w:color="E4E4E4"/>
+              <w:bottom w:val="single" w:sz="8" w:space="0" w:color="E4E4E4"/>
+              <w:insideH w:val="single" w:sz="8" w:space="0" w:color="E4E4E4"/>
+              <w:right w:val="single" w:sz="8" w:space="0" w:color="E4E4E4"/>
+              <w:insideV w:val="single" w:sz="8" w:space="0" w:color="E4E4E4"/>
+            </w:tcBorders>
+            <w:shd w:fill="FFFFFF" w:val="clear"/>
+            <w:tcMar>
+              <w:left w:w="60" w:type="dxa"/>
             </w:tcMar>
           </w:tcPr>
           <w:p>
@@ -5075,7 +5074,7 @@
         </w:trPr>
         <w:tc>
           <w:tcPr>
-            <w:tcW w:w="11095" w:type="dxa"/>
+            <w:tcW w:w="11094" w:type="dxa"/>
             <w:tcBorders>
               <w:top w:val="single" w:sz="8" w:space="0" w:color="E4E4E4"/>
               <w:left w:val="single" w:sz="8" w:space="0" w:color="E4E4E4"/>
@@ -5087,7 +5086,7 @@
             <w:shd w:fill="FFFFFF" w:val="clear"/>
             <w:tcMar>
               <w:top w:w="60" w:type="dxa"/>
-              <w:left w:w="30" w:type="dxa"/>
+              <w:left w:w="20" w:type="dxa"/>
               <w:bottom w:w="60" w:type="dxa"/>
               <w:right w:w="60" w:type="dxa"/>
             </w:tcMar>
@@ -5111,18 +5110,18 @@
         </w:tc>
         <w:tc>
           <w:tcPr>
-            <w:tcW w:w="1571" w:type="dxa"/>
-            <w:tcBorders>
-              <w:top w:val="single" w:sz="8" w:space="0" w:color="E4E4E4"/>
-              <w:left w:val="single" w:sz="8" w:space="0" w:color="E4E4E4"/>
-              <w:bottom w:val="single" w:sz="8" w:space="0" w:color="E4E4E4"/>
-              <w:insideH w:val="single" w:sz="8" w:space="0" w:color="E4E4E4"/>
-              <w:right w:val="single" w:sz="8" w:space="0" w:color="E4E4E4"/>
-              <w:insideV w:val="single" w:sz="8" w:space="0" w:color="E4E4E4"/>
-            </w:tcBorders>
-            <w:shd w:fill="FFFFFF" w:val="clear"/>
-            <w:tcMar>
-              <w:left w:w="70" w:type="dxa"/>
+            <w:tcW w:w="1569" w:type="dxa"/>
+            <w:tcBorders>
+              <w:top w:val="single" w:sz="8" w:space="0" w:color="E4E4E4"/>
+              <w:left w:val="single" w:sz="8" w:space="0" w:color="E4E4E4"/>
+              <w:bottom w:val="single" w:sz="8" w:space="0" w:color="E4E4E4"/>
+              <w:insideH w:val="single" w:sz="8" w:space="0" w:color="E4E4E4"/>
+              <w:right w:val="single" w:sz="8" w:space="0" w:color="E4E4E4"/>
+              <w:insideV w:val="single" w:sz="8" w:space="0" w:color="E4E4E4"/>
+            </w:tcBorders>
+            <w:shd w:fill="FFFFFF" w:val="clear"/>
+            <w:tcMar>
+              <w:left w:w="60" w:type="dxa"/>
             </w:tcMar>
           </w:tcPr>
           <w:p>
@@ -5144,18 +5143,18 @@
         </w:tc>
         <w:tc>
           <w:tcPr>
-            <w:tcW w:w="1629" w:type="dxa"/>
-            <w:tcBorders>
-              <w:top w:val="single" w:sz="8" w:space="0" w:color="E4E4E4"/>
-              <w:left w:val="single" w:sz="8" w:space="0" w:color="E4E4E4"/>
-              <w:bottom w:val="single" w:sz="8" w:space="0" w:color="E4E4E4"/>
-              <w:insideH w:val="single" w:sz="8" w:space="0" w:color="E4E4E4"/>
-              <w:right w:val="single" w:sz="8" w:space="0" w:color="E4E4E4"/>
-              <w:insideV w:val="single" w:sz="8" w:space="0" w:color="E4E4E4"/>
-            </w:tcBorders>
-            <w:shd w:fill="FFFFFF" w:val="clear"/>
-            <w:tcMar>
-              <w:left w:w="70" w:type="dxa"/>
+            <w:tcW w:w="1632" w:type="dxa"/>
+            <w:tcBorders>
+              <w:top w:val="single" w:sz="8" w:space="0" w:color="E4E4E4"/>
+              <w:left w:val="single" w:sz="8" w:space="0" w:color="E4E4E4"/>
+              <w:bottom w:val="single" w:sz="8" w:space="0" w:color="E4E4E4"/>
+              <w:insideH w:val="single" w:sz="8" w:space="0" w:color="E4E4E4"/>
+              <w:right w:val="single" w:sz="8" w:space="0" w:color="E4E4E4"/>
+              <w:insideV w:val="single" w:sz="8" w:space="0" w:color="E4E4E4"/>
+            </w:tcBorders>
+            <w:shd w:fill="FFFFFF" w:val="clear"/>
+            <w:tcMar>
+              <w:left w:w="60" w:type="dxa"/>
             </w:tcMar>
           </w:tcPr>
           <w:p>
@@ -5181,7 +5180,7 @@
         </w:trPr>
         <w:tc>
           <w:tcPr>
-            <w:tcW w:w="11095" w:type="dxa"/>
+            <w:tcW w:w="11094" w:type="dxa"/>
             <w:tcBorders>
               <w:top w:val="single" w:sz="8" w:space="0" w:color="E4E4E4"/>
               <w:left w:val="single" w:sz="8" w:space="0" w:color="E4E4E4"/>
@@ -5193,7 +5192,7 @@
             <w:shd w:fill="FFFFFF" w:val="clear"/>
             <w:tcMar>
               <w:top w:w="60" w:type="dxa"/>
-              <w:left w:w="30" w:type="dxa"/>
+              <w:left w:w="20" w:type="dxa"/>
               <w:bottom w:w="60" w:type="dxa"/>
               <w:right w:w="60" w:type="dxa"/>
             </w:tcMar>
@@ -5258,18 +5257,18 @@
         </w:tc>
         <w:tc>
           <w:tcPr>
-            <w:tcW w:w="1571" w:type="dxa"/>
-            <w:tcBorders>
-              <w:top w:val="single" w:sz="8" w:space="0" w:color="E4E4E4"/>
-              <w:left w:val="single" w:sz="8" w:space="0" w:color="E4E4E4"/>
-              <w:bottom w:val="single" w:sz="8" w:space="0" w:color="E4E4E4"/>
-              <w:insideH w:val="single" w:sz="8" w:space="0" w:color="E4E4E4"/>
-              <w:right w:val="single" w:sz="8" w:space="0" w:color="E4E4E4"/>
-              <w:insideV w:val="single" w:sz="8" w:space="0" w:color="E4E4E4"/>
-            </w:tcBorders>
-            <w:shd w:fill="FFFFFF" w:val="clear"/>
-            <w:tcMar>
-              <w:left w:w="70" w:type="dxa"/>
+            <w:tcW w:w="1569" w:type="dxa"/>
+            <w:tcBorders>
+              <w:top w:val="single" w:sz="8" w:space="0" w:color="E4E4E4"/>
+              <w:left w:val="single" w:sz="8" w:space="0" w:color="E4E4E4"/>
+              <w:bottom w:val="single" w:sz="8" w:space="0" w:color="E4E4E4"/>
+              <w:insideH w:val="single" w:sz="8" w:space="0" w:color="E4E4E4"/>
+              <w:right w:val="single" w:sz="8" w:space="0" w:color="E4E4E4"/>
+              <w:insideV w:val="single" w:sz="8" w:space="0" w:color="E4E4E4"/>
+            </w:tcBorders>
+            <w:shd w:fill="FFFFFF" w:val="clear"/>
+            <w:tcMar>
+              <w:left w:w="60" w:type="dxa"/>
             </w:tcMar>
           </w:tcPr>
           <w:p>
@@ -5286,18 +5285,18 @@
         </w:tc>
         <w:tc>
           <w:tcPr>
-            <w:tcW w:w="1629" w:type="dxa"/>
-            <w:tcBorders>
-              <w:top w:val="single" w:sz="8" w:space="0" w:color="E4E4E4"/>
-              <w:left w:val="single" w:sz="8" w:space="0" w:color="E4E4E4"/>
-              <w:bottom w:val="single" w:sz="8" w:space="0" w:color="E4E4E4"/>
-              <w:insideH w:val="single" w:sz="8" w:space="0" w:color="E4E4E4"/>
-              <w:right w:val="single" w:sz="8" w:space="0" w:color="E4E4E4"/>
-              <w:insideV w:val="single" w:sz="8" w:space="0" w:color="E4E4E4"/>
-            </w:tcBorders>
-            <w:shd w:fill="FFFFFF" w:val="clear"/>
-            <w:tcMar>
-              <w:left w:w="70" w:type="dxa"/>
+            <w:tcW w:w="1632" w:type="dxa"/>
+            <w:tcBorders>
+              <w:top w:val="single" w:sz="8" w:space="0" w:color="E4E4E4"/>
+              <w:left w:val="single" w:sz="8" w:space="0" w:color="E4E4E4"/>
+              <w:bottom w:val="single" w:sz="8" w:space="0" w:color="E4E4E4"/>
+              <w:insideH w:val="single" w:sz="8" w:space="0" w:color="E4E4E4"/>
+              <w:right w:val="single" w:sz="8" w:space="0" w:color="E4E4E4"/>
+              <w:insideV w:val="single" w:sz="8" w:space="0" w:color="E4E4E4"/>
+            </w:tcBorders>
+            <w:shd w:fill="FFFFFF" w:val="clear"/>
+            <w:tcMar>
+              <w:left w:w="60" w:type="dxa"/>
             </w:tcMar>
           </w:tcPr>
           <w:p>
@@ -5318,7 +5317,7 @@
         </w:trPr>
         <w:tc>
           <w:tcPr>
-            <w:tcW w:w="11095" w:type="dxa"/>
+            <w:tcW w:w="11094" w:type="dxa"/>
             <w:tcBorders>
               <w:top w:val="single" w:sz="8" w:space="0" w:color="E4E4E4"/>
               <w:left w:val="single" w:sz="8" w:space="0" w:color="E4E4E4"/>
@@ -5329,7 +5328,7 @@
             </w:tcBorders>
             <w:shd w:fill="E5F2F9" w:val="clear"/>
             <w:tcMar>
-              <w:left w:w="70" w:type="dxa"/>
+              <w:left w:w="60" w:type="dxa"/>
             </w:tcMar>
           </w:tcPr>
           <w:p>
@@ -5361,7 +5360,7 @@
         </w:tc>
         <w:tc>
           <w:tcPr>
-            <w:tcW w:w="1571" w:type="dxa"/>
+            <w:tcW w:w="1569" w:type="dxa"/>
             <w:tcBorders>
               <w:top w:val="single" w:sz="8" w:space="0" w:color="E4E4E4"/>
               <w:left w:val="single" w:sz="8" w:space="0" w:color="E4E4E4"/>
@@ -5372,7 +5371,7 @@
             </w:tcBorders>
             <w:shd w:fill="E5F2F9" w:val="clear"/>
             <w:tcMar>
-              <w:left w:w="70" w:type="dxa"/>
+              <w:left w:w="60" w:type="dxa"/>
             </w:tcMar>
           </w:tcPr>
           <w:p>
@@ -5393,7 +5392,7 @@
         </w:tc>
         <w:tc>
           <w:tcPr>
-            <w:tcW w:w="1629" w:type="dxa"/>
+            <w:tcW w:w="1632" w:type="dxa"/>
             <w:tcBorders>
               <w:top w:val="single" w:sz="8" w:space="0" w:color="E4E4E4"/>
               <w:left w:val="single" w:sz="8" w:space="0" w:color="E4E4E4"/>
@@ -5404,7 +5403,7 @@
             </w:tcBorders>
             <w:shd w:fill="E5F2F9" w:val="clear"/>
             <w:tcMar>
-              <w:left w:w="70" w:type="dxa"/>
+              <w:left w:w="60" w:type="dxa"/>
             </w:tcMar>
           </w:tcPr>
           <w:p>
@@ -5430,7 +5429,7 @@
         </w:trPr>
         <w:tc>
           <w:tcPr>
-            <w:tcW w:w="11095" w:type="dxa"/>
+            <w:tcW w:w="11094" w:type="dxa"/>
             <w:tcBorders>
               <w:top w:val="single" w:sz="8" w:space="0" w:color="E4E4E4"/>
               <w:left w:val="single" w:sz="8" w:space="0" w:color="E4E4E4"/>
@@ -5442,7 +5441,7 @@
             <w:shd w:fill="FFFFFF" w:val="clear"/>
             <w:tcMar>
               <w:top w:w="60" w:type="dxa"/>
-              <w:left w:w="30" w:type="dxa"/>
+              <w:left w:w="20" w:type="dxa"/>
               <w:bottom w:w="60" w:type="dxa"/>
               <w:right w:w="60" w:type="dxa"/>
             </w:tcMar>
@@ -5466,18 +5465,18 @@
         </w:tc>
         <w:tc>
           <w:tcPr>
-            <w:tcW w:w="1571" w:type="dxa"/>
-            <w:tcBorders>
-              <w:top w:val="single" w:sz="8" w:space="0" w:color="E4E4E4"/>
-              <w:left w:val="single" w:sz="8" w:space="0" w:color="E4E4E4"/>
-              <w:bottom w:val="single" w:sz="8" w:space="0" w:color="E4E4E4"/>
-              <w:insideH w:val="single" w:sz="8" w:space="0" w:color="E4E4E4"/>
-              <w:right w:val="single" w:sz="8" w:space="0" w:color="E4E4E4"/>
-              <w:insideV w:val="single" w:sz="8" w:space="0" w:color="E4E4E4"/>
-            </w:tcBorders>
-            <w:shd w:fill="FFFFFF" w:val="clear"/>
-            <w:tcMar>
-              <w:left w:w="70" w:type="dxa"/>
+            <w:tcW w:w="1569" w:type="dxa"/>
+            <w:tcBorders>
+              <w:top w:val="single" w:sz="8" w:space="0" w:color="E4E4E4"/>
+              <w:left w:val="single" w:sz="8" w:space="0" w:color="E4E4E4"/>
+              <w:bottom w:val="single" w:sz="8" w:space="0" w:color="E4E4E4"/>
+              <w:insideH w:val="single" w:sz="8" w:space="0" w:color="E4E4E4"/>
+              <w:right w:val="single" w:sz="8" w:space="0" w:color="E4E4E4"/>
+              <w:insideV w:val="single" w:sz="8" w:space="0" w:color="E4E4E4"/>
+            </w:tcBorders>
+            <w:shd w:fill="FFFFFF" w:val="clear"/>
+            <w:tcMar>
+              <w:left w:w="60" w:type="dxa"/>
             </w:tcMar>
           </w:tcPr>
           <w:p>
@@ -5498,18 +5497,18 @@
         </w:tc>
         <w:tc>
           <w:tcPr>
-            <w:tcW w:w="1629" w:type="dxa"/>
-            <w:tcBorders>
-              <w:top w:val="single" w:sz="8" w:space="0" w:color="E4E4E4"/>
-              <w:left w:val="single" w:sz="8" w:space="0" w:color="E4E4E4"/>
-              <w:bottom w:val="single" w:sz="8" w:space="0" w:color="E4E4E4"/>
-              <w:insideH w:val="single" w:sz="8" w:space="0" w:color="E4E4E4"/>
-              <w:right w:val="single" w:sz="8" w:space="0" w:color="E4E4E4"/>
-              <w:insideV w:val="single" w:sz="8" w:space="0" w:color="E4E4E4"/>
-            </w:tcBorders>
-            <w:shd w:fill="FFFFFF" w:val="clear"/>
-            <w:tcMar>
-              <w:left w:w="70" w:type="dxa"/>
+            <w:tcW w:w="1632" w:type="dxa"/>
+            <w:tcBorders>
+              <w:top w:val="single" w:sz="8" w:space="0" w:color="E4E4E4"/>
+              <w:left w:val="single" w:sz="8" w:space="0" w:color="E4E4E4"/>
+              <w:bottom w:val="single" w:sz="8" w:space="0" w:color="E4E4E4"/>
+              <w:insideH w:val="single" w:sz="8" w:space="0" w:color="E4E4E4"/>
+              <w:right w:val="single" w:sz="8" w:space="0" w:color="E4E4E4"/>
+              <w:insideV w:val="single" w:sz="8" w:space="0" w:color="E4E4E4"/>
+            </w:tcBorders>
+            <w:shd w:fill="FFFFFF" w:val="clear"/>
+            <w:tcMar>
+              <w:left w:w="60" w:type="dxa"/>
             </w:tcMar>
           </w:tcPr>
           <w:p>
@@ -5537,7 +5536,7 @@
         </w:trPr>
         <w:tc>
           <w:tcPr>
-            <w:tcW w:w="11095" w:type="dxa"/>
+            <w:tcW w:w="11094" w:type="dxa"/>
             <w:tcBorders>
               <w:top w:val="single" w:sz="8" w:space="0" w:color="E4E4E4"/>
               <w:left w:val="single" w:sz="8" w:space="0" w:color="E4E4E4"/>
@@ -5549,7 +5548,7 @@
             <w:shd w:fill="FFFFFF" w:val="clear"/>
             <w:tcMar>
               <w:top w:w="60" w:type="dxa"/>
-              <w:left w:w="30" w:type="dxa"/>
+              <w:left w:w="20" w:type="dxa"/>
               <w:bottom w:w="60" w:type="dxa"/>
               <w:right w:w="60" w:type="dxa"/>
             </w:tcMar>
@@ -5573,18 +5572,18 @@
         </w:tc>
         <w:tc>
           <w:tcPr>
-            <w:tcW w:w="1571" w:type="dxa"/>
-            <w:tcBorders>
-              <w:top w:val="single" w:sz="8" w:space="0" w:color="E4E4E4"/>
-              <w:left w:val="single" w:sz="8" w:space="0" w:color="E4E4E4"/>
-              <w:bottom w:val="single" w:sz="8" w:space="0" w:color="E4E4E4"/>
-              <w:insideH w:val="single" w:sz="8" w:space="0" w:color="E4E4E4"/>
-              <w:right w:val="single" w:sz="8" w:space="0" w:color="E4E4E4"/>
-              <w:insideV w:val="single" w:sz="8" w:space="0" w:color="E4E4E4"/>
-            </w:tcBorders>
-            <w:shd w:fill="FFFFFF" w:val="clear"/>
-            <w:tcMar>
-              <w:left w:w="70" w:type="dxa"/>
+            <w:tcW w:w="1569" w:type="dxa"/>
+            <w:tcBorders>
+              <w:top w:val="single" w:sz="8" w:space="0" w:color="E4E4E4"/>
+              <w:left w:val="single" w:sz="8" w:space="0" w:color="E4E4E4"/>
+              <w:bottom w:val="single" w:sz="8" w:space="0" w:color="E4E4E4"/>
+              <w:insideH w:val="single" w:sz="8" w:space="0" w:color="E4E4E4"/>
+              <w:right w:val="single" w:sz="8" w:space="0" w:color="E4E4E4"/>
+              <w:insideV w:val="single" w:sz="8" w:space="0" w:color="E4E4E4"/>
+            </w:tcBorders>
+            <w:shd w:fill="FFFFFF" w:val="clear"/>
+            <w:tcMar>
+              <w:left w:w="60" w:type="dxa"/>
             </w:tcMar>
           </w:tcPr>
           <w:p>
@@ -5605,18 +5604,18 @@
         </w:tc>
         <w:tc>
           <w:tcPr>
-            <w:tcW w:w="1629" w:type="dxa"/>
-            <w:tcBorders>
-              <w:top w:val="single" w:sz="8" w:space="0" w:color="E4E4E4"/>
-              <w:left w:val="single" w:sz="8" w:space="0" w:color="E4E4E4"/>
-              <w:bottom w:val="single" w:sz="8" w:space="0" w:color="E4E4E4"/>
-              <w:insideH w:val="single" w:sz="8" w:space="0" w:color="E4E4E4"/>
-              <w:right w:val="single" w:sz="8" w:space="0" w:color="E4E4E4"/>
-              <w:insideV w:val="single" w:sz="8" w:space="0" w:color="E4E4E4"/>
-            </w:tcBorders>
-            <w:shd w:fill="FFFFFF" w:val="clear"/>
-            <w:tcMar>
-              <w:left w:w="70" w:type="dxa"/>
+            <w:tcW w:w="1632" w:type="dxa"/>
+            <w:tcBorders>
+              <w:top w:val="single" w:sz="8" w:space="0" w:color="E4E4E4"/>
+              <w:left w:val="single" w:sz="8" w:space="0" w:color="E4E4E4"/>
+              <w:bottom w:val="single" w:sz="8" w:space="0" w:color="E4E4E4"/>
+              <w:insideH w:val="single" w:sz="8" w:space="0" w:color="E4E4E4"/>
+              <w:right w:val="single" w:sz="8" w:space="0" w:color="E4E4E4"/>
+              <w:insideV w:val="single" w:sz="8" w:space="0" w:color="E4E4E4"/>
+            </w:tcBorders>
+            <w:shd w:fill="FFFFFF" w:val="clear"/>
+            <w:tcMar>
+              <w:left w:w="60" w:type="dxa"/>
             </w:tcMar>
           </w:tcPr>
           <w:p>
@@ -5644,7 +5643,7 @@
         </w:trPr>
         <w:tc>
           <w:tcPr>
-            <w:tcW w:w="11095" w:type="dxa"/>
+            <w:tcW w:w="11094" w:type="dxa"/>
             <w:tcBorders>
               <w:top w:val="single" w:sz="8" w:space="0" w:color="E4E4E4"/>
               <w:left w:val="single" w:sz="8" w:space="0" w:color="E4E4E4"/>
@@ -5656,7 +5655,7 @@
             <w:shd w:fill="FFFFFF" w:val="clear"/>
             <w:tcMar>
               <w:top w:w="60" w:type="dxa"/>
-              <w:left w:w="30" w:type="dxa"/>
+              <w:left w:w="20" w:type="dxa"/>
               <w:bottom w:w="60" w:type="dxa"/>
               <w:right w:w="60" w:type="dxa"/>
             </w:tcMar>
@@ -5847,18 +5846,18 @@
         </w:tc>
         <w:tc>
           <w:tcPr>
-            <w:tcW w:w="1571" w:type="dxa"/>
-            <w:tcBorders>
-              <w:top w:val="single" w:sz="8" w:space="0" w:color="E4E4E4"/>
-              <w:left w:val="single" w:sz="8" w:space="0" w:color="E4E4E4"/>
-              <w:bottom w:val="single" w:sz="8" w:space="0" w:color="E4E4E4"/>
-              <w:insideH w:val="single" w:sz="8" w:space="0" w:color="E4E4E4"/>
-              <w:right w:val="single" w:sz="8" w:space="0" w:color="E4E4E4"/>
-              <w:insideV w:val="single" w:sz="8" w:space="0" w:color="E4E4E4"/>
-            </w:tcBorders>
-            <w:shd w:fill="FFFFFF" w:val="clear"/>
-            <w:tcMar>
-              <w:left w:w="70" w:type="dxa"/>
+            <w:tcW w:w="1569" w:type="dxa"/>
+            <w:tcBorders>
+              <w:top w:val="single" w:sz="8" w:space="0" w:color="E4E4E4"/>
+              <w:left w:val="single" w:sz="8" w:space="0" w:color="E4E4E4"/>
+              <w:bottom w:val="single" w:sz="8" w:space="0" w:color="E4E4E4"/>
+              <w:insideH w:val="single" w:sz="8" w:space="0" w:color="E4E4E4"/>
+              <w:right w:val="single" w:sz="8" w:space="0" w:color="E4E4E4"/>
+              <w:insideV w:val="single" w:sz="8" w:space="0" w:color="E4E4E4"/>
+            </w:tcBorders>
+            <w:shd w:fill="FFFFFF" w:val="clear"/>
+            <w:tcMar>
+              <w:left w:w="60" w:type="dxa"/>
             </w:tcMar>
           </w:tcPr>
           <w:p>
@@ -5879,18 +5878,18 @@
         </w:tc>
         <w:tc>
           <w:tcPr>
-            <w:tcW w:w="1629" w:type="dxa"/>
-            <w:tcBorders>
-              <w:top w:val="single" w:sz="8" w:space="0" w:color="E4E4E4"/>
-              <w:left w:val="single" w:sz="8" w:space="0" w:color="E4E4E4"/>
-              <w:bottom w:val="single" w:sz="8" w:space="0" w:color="E4E4E4"/>
-              <w:insideH w:val="single" w:sz="8" w:space="0" w:color="E4E4E4"/>
-              <w:right w:val="single" w:sz="8" w:space="0" w:color="E4E4E4"/>
-              <w:insideV w:val="single" w:sz="8" w:space="0" w:color="E4E4E4"/>
-            </w:tcBorders>
-            <w:shd w:fill="FFFFFF" w:val="clear"/>
-            <w:tcMar>
-              <w:left w:w="70" w:type="dxa"/>
+            <w:tcW w:w="1632" w:type="dxa"/>
+            <w:tcBorders>
+              <w:top w:val="single" w:sz="8" w:space="0" w:color="E4E4E4"/>
+              <w:left w:val="single" w:sz="8" w:space="0" w:color="E4E4E4"/>
+              <w:bottom w:val="single" w:sz="8" w:space="0" w:color="E4E4E4"/>
+              <w:insideH w:val="single" w:sz="8" w:space="0" w:color="E4E4E4"/>
+              <w:right w:val="single" w:sz="8" w:space="0" w:color="E4E4E4"/>
+              <w:insideV w:val="single" w:sz="8" w:space="0" w:color="E4E4E4"/>
+            </w:tcBorders>
+            <w:shd w:fill="FFFFFF" w:val="clear"/>
+            <w:tcMar>
+              <w:left w:w="60" w:type="dxa"/>
             </w:tcMar>
           </w:tcPr>
           <w:p>

</xml_diff>